<commit_message>
Updated report in evening of 24-01-2022
</commit_message>
<xml_diff>
--- a/daily_progress_report.docx
+++ b/daily_progress_report.docx
@@ -1,52 +1,57 @@
 
 <file path=word/document.xml><?xml version="1.0" encoding="utf-8"?>
-<w:document xmlns:mc="http://schemas.openxmlformats.org/markup-compatibility/2006" xmlns:o="urn:schemas-microsoft-com:office:office" xmlns:r="http://schemas.openxmlformats.org/officeDocument/2006/relationships" xmlns:m="http://schemas.openxmlformats.org/officeDocument/2006/math" xmlns:v="urn:schemas-microsoft-com:vml" xmlns:wp="http://schemas.openxmlformats.org/drawingml/2006/wordprocessingDrawing" xmlns:w10="urn:schemas-microsoft-com:office:word" xmlns:w="http://schemas.openxmlformats.org/wordprocessingml/2006/main" xmlns:wne="http://schemas.microsoft.com/office/word/2006/wordml" xmlns:sl="http://schemas.openxmlformats.org/schemaLibrary/2006/main" xmlns:a="http://schemas.openxmlformats.org/drawingml/2006/main" xmlns:pic="http://schemas.openxmlformats.org/drawingml/2006/picture" xmlns:c="http://schemas.openxmlformats.org/drawingml/2006/chart" xmlns:lc="http://schemas.openxmlformats.org/drawingml/2006/lockedCanvas" xmlns:dgm="http://schemas.openxmlformats.org/drawingml/2006/diagram" xmlns:wps="http://schemas.microsoft.com/office/word/2010/wordprocessingShape" xmlns:wpg="http://schemas.microsoft.com/office/word/2010/wordprocessingGroup" xmlns:w14="http://schemas.microsoft.com/office/word/2010/wordml" xmlns:w15="http://schemas.microsoft.com/office/word/2012/wordml">
+<w:document xmlns:o="urn:schemas-microsoft-com:office:office" xmlns:r="http://schemas.openxmlformats.org/officeDocument/2006/relationships" xmlns:v="urn:schemas-microsoft-com:vml" xmlns:w="http://schemas.openxmlformats.org/wordprocessingml/2006/main" xmlns:w10="urn:schemas-microsoft-com:office:word" xmlns:wp="http://schemas.openxmlformats.org/drawingml/2006/wordprocessingDrawing" xmlns:wps="http://schemas.microsoft.com/office/word/2010/wordprocessingShape" xmlns:wpg="http://schemas.microsoft.com/office/word/2010/wordprocessingGroup" xmlns:mc="http://schemas.openxmlformats.org/markup-compatibility/2006" xmlns:wp14="http://schemas.microsoft.com/office/word/2010/wordprocessingDrawing" xmlns:w14="http://schemas.microsoft.com/office/word/2010/wordml" mc:Ignorable="w14 wp14">
   <w:body>
     <w:p>
       <w:pPr>
+        <w:pStyle w:val="Normal1"/>
         <w:jc w:val="center"/>
         <w:rPr>
-          <w:b w:val="1"/>
-        </w:rPr>
-      </w:pPr>
-      <w:r>
-        <w:rPr>
-          <w:b w:val="1"/>
-          <w:rtl w:val="0"/>
-        </w:rPr>
-        <w:t xml:space="preserve">Daily Progress Report</w:t>
-      </w:r>
-    </w:p>
-    <w:p>
-      <w:pPr>
-        <w:jc w:val="both"/>
-        <w:rPr>
-          <w:b w:val="1"/>
-        </w:rPr>
-      </w:pPr>
-      <w:r>
-        <w:rPr>
-          <w:rtl w:val="0"/>
-        </w:rPr>
-      </w:r>
-    </w:p>
-    <w:p>
-      <w:pPr>
+          <w:b/>
+          <w:b/>
+        </w:rPr>
+      </w:pPr>
+      <w:r>
+        <w:rPr>
+          <w:b/>
+        </w:rPr>
+        <w:t>Daily Progress Report</w:t>
+      </w:r>
+    </w:p>
+    <w:p>
+      <w:pPr>
+        <w:pStyle w:val="Normal1"/>
+        <w:jc w:val="both"/>
+        <w:rPr>
+          <w:b/>
+          <w:b/>
+        </w:rPr>
+      </w:pPr>
+      <w:r>
+        <w:rPr>
+          <w:b/>
+        </w:rPr>
+      </w:r>
+    </w:p>
+    <w:p>
+      <w:pPr>
+        <w:pStyle w:val="Normal1"/>
         <w:jc w:val="center"/>
         <w:rPr>
-          <w:b w:val="1"/>
-        </w:rPr>
-      </w:pPr>
-      <w:r>
-        <w:rPr>
-          <w:b w:val="1"/>
-          <w:rtl w:val="0"/>
-        </w:rPr>
-        <w:t xml:space="preserve">20-01-2022:</w:t>
-      </w:r>
-    </w:p>
-    <w:p>
-      <w:pPr>
+          <w:b/>
+          <w:b/>
+        </w:rPr>
+      </w:pPr>
+      <w:r>
+        <w:rPr>
+          <w:b/>
+        </w:rPr>
+        <w:t>20-01-2022:</w:t>
+      </w:r>
+    </w:p>
+    <w:p>
+      <w:pPr>
+        <w:pStyle w:val="Normal1"/>
         <w:numPr>
           <w:ilvl w:val="0"/>
           <w:numId w:val="8"/>
@@ -58,55 +63,53 @@
         </w:rPr>
       </w:pPr>
       <w:r>
-        <w:rPr>
-          <w:rtl w:val="0"/>
-        </w:rPr>
-        <w:t xml:space="preserve">Installed linux (ubuntu) alongside windows 8</w:t>
-      </w:r>
-    </w:p>
-    <w:p>
-      <w:pPr>
-        <w:ind w:left="0" w:firstLine="0"/>
-        <w:jc w:val="both"/>
-        <w:rPr/>
-      </w:pPr>
-      <w:r>
-        <w:rPr>
-          <w:rtl w:val="0"/>
-        </w:rPr>
-      </w:r>
-    </w:p>
-    <w:p>
-      <w:pPr>
-        <w:ind w:left="0" w:firstLine="0"/>
+        <w:rPr/>
+        <w:t>Installed linux (ubuntu) alongside windows 8</w:t>
+      </w:r>
+    </w:p>
+    <w:p>
+      <w:pPr>
+        <w:pStyle w:val="Normal1"/>
+        <w:ind w:left="0" w:hanging="0"/>
+        <w:jc w:val="both"/>
+        <w:rPr/>
+      </w:pPr>
+      <w:r>
+        <w:rPr/>
+      </w:r>
+    </w:p>
+    <w:p>
+      <w:pPr>
+        <w:pStyle w:val="Normal1"/>
+        <w:ind w:left="0" w:hanging="0"/>
         <w:jc w:val="center"/>
         <w:rPr>
-          <w:b w:val="1"/>
-        </w:rPr>
-      </w:pPr>
-      <w:r>
-        <w:rPr>
-          <w:b w:val="1"/>
-          <w:rtl w:val="0"/>
-        </w:rPr>
-        <w:t xml:space="preserve">21-01-2022:</w:t>
-      </w:r>
-    </w:p>
-    <w:p>
-      <w:pPr>
-        <w:ind w:left="0" w:firstLine="0"/>
-        <w:jc w:val="both"/>
-        <w:rPr/>
-      </w:pPr>
-      <w:r>
-        <w:rPr>
-          <w:rtl w:val="0"/>
-        </w:rPr>
-        <w:t xml:space="preserve">Linux commands learned:</w:t>
-      </w:r>
-    </w:p>
-    <w:p>
-      <w:pPr>
+          <w:b/>
+          <w:b/>
+        </w:rPr>
+      </w:pPr>
+      <w:r>
+        <w:rPr>
+          <w:b/>
+        </w:rPr>
+        <w:t>21-01-2022:</w:t>
+      </w:r>
+    </w:p>
+    <w:p>
+      <w:pPr>
+        <w:pStyle w:val="Normal1"/>
+        <w:ind w:left="0" w:hanging="0"/>
+        <w:jc w:val="both"/>
+        <w:rPr/>
+      </w:pPr>
+      <w:r>
+        <w:rPr/>
+        <w:t>Linux commands learned:</w:t>
+      </w:r>
+    </w:p>
+    <w:p>
+      <w:pPr>
+        <w:pStyle w:val="Normal1"/>
         <w:numPr>
           <w:ilvl w:val="0"/>
           <w:numId w:val="2"/>
@@ -114,19 +117,20 @@
         <w:ind w:left="720" w:hanging="360"/>
         <w:jc w:val="both"/>
         <w:rPr>
-          <w:b w:val="1"/>
-        </w:rPr>
-      </w:pPr>
-      <w:r>
-        <w:rPr>
-          <w:b w:val="1"/>
-          <w:rtl w:val="0"/>
-        </w:rPr>
-        <w:t xml:space="preserve">Navigation:</w:t>
-      </w:r>
-    </w:p>
-    <w:p>
-      <w:pPr>
+          <w:b/>
+          <w:b/>
+        </w:rPr>
+      </w:pPr>
+      <w:r>
+        <w:rPr>
+          <w:b/>
+        </w:rPr>
+        <w:t>Navigation:</w:t>
+      </w:r>
+    </w:p>
+    <w:p>
+      <w:pPr>
+        <w:pStyle w:val="Normal1"/>
         <w:numPr>
           <w:ilvl w:val="0"/>
           <w:numId w:val="5"/>
@@ -138,14 +142,13 @@
         </w:rPr>
       </w:pPr>
       <w:r>
-        <w:rPr>
-          <w:rtl w:val="0"/>
-        </w:rPr>
-        <w:t xml:space="preserve">pwd : print working directory</w:t>
-      </w:r>
-    </w:p>
-    <w:p>
-      <w:pPr>
+        <w:rPr/>
+        <w:t>pwd : print working directory</w:t>
+      </w:r>
+    </w:p>
+    <w:p>
+      <w:pPr>
+        <w:pStyle w:val="Normal1"/>
         <w:numPr>
           <w:ilvl w:val="0"/>
           <w:numId w:val="5"/>
@@ -157,14 +160,13 @@
         </w:rPr>
       </w:pPr>
       <w:r>
-        <w:rPr>
-          <w:rtl w:val="0"/>
-        </w:rPr>
-        <w:t xml:space="preserve">ls  : List of names of directories that exist in current working directory</w:t>
-      </w:r>
-    </w:p>
-    <w:p>
-      <w:pPr>
+        <w:rPr/>
+        <w:t>ls  : List of names of directories that exist in current working directory</w:t>
+      </w:r>
+    </w:p>
+    <w:p>
+      <w:pPr>
+        <w:pStyle w:val="Normal1"/>
         <w:numPr>
           <w:ilvl w:val="0"/>
           <w:numId w:val="5"/>
@@ -176,14 +178,13 @@
         </w:rPr>
       </w:pPr>
       <w:r>
-        <w:rPr>
-          <w:rtl w:val="0"/>
-        </w:rPr>
-        <w:t xml:space="preserve">ls /home/aamir/Downloads :  to list all the subdirectories of the directory whose path is given.( Downloads is not the current working directory.)</w:t>
-      </w:r>
-    </w:p>
-    <w:p>
-      <w:pPr>
+        <w:rPr/>
+        <w:t>ls /home/aamir/Downloads :  to list all the subdirectories of the directory whose path is given.( Downloads is not the current working directory.)</w:t>
+      </w:r>
+    </w:p>
+    <w:p>
+      <w:pPr>
+        <w:pStyle w:val="Normal1"/>
         <w:numPr>
           <w:ilvl w:val="0"/>
           <w:numId w:val="5"/>
@@ -195,14 +196,13 @@
         </w:rPr>
       </w:pPr>
       <w:r>
-        <w:rPr>
-          <w:rtl w:val="0"/>
-        </w:rPr>
-        <w:t xml:space="preserve">ls -R: to view all the files in subdirectories as well.</w:t>
-      </w:r>
-    </w:p>
-    <w:p>
-      <w:pPr>
+        <w:rPr/>
+        <w:t>ls -R: to view all the files in subdirectories as well.</w:t>
+      </w:r>
+    </w:p>
+    <w:p>
+      <w:pPr>
+        <w:pStyle w:val="Normal1"/>
         <w:numPr>
           <w:ilvl w:val="0"/>
           <w:numId w:val="5"/>
@@ -214,14 +214,13 @@
         </w:rPr>
       </w:pPr>
       <w:r>
-        <w:rPr>
-          <w:rtl w:val="0"/>
-        </w:rPr>
+        <w:rPr/>
         <w:t xml:space="preserve">ls -a : will show the hidden files. </w:t>
       </w:r>
     </w:p>
     <w:p>
       <w:pPr>
+        <w:pStyle w:val="Normal1"/>
         <w:numPr>
           <w:ilvl w:val="0"/>
           <w:numId w:val="5"/>
@@ -233,14 +232,13 @@
         </w:rPr>
       </w:pPr>
       <w:r>
-        <w:rPr>
-          <w:rtl w:val="0"/>
-        </w:rPr>
-        <w:t xml:space="preserve">ls -al: will list files, subdirectories with additional information like permission, size, owner etc.</w:t>
-      </w:r>
-    </w:p>
-    <w:p>
-      <w:pPr>
+        <w:rPr/>
+        <w:t>ls -al: will list files, subdirectories with additional information like permission, size, owner etc.</w:t>
+      </w:r>
+    </w:p>
+    <w:p>
+      <w:pPr>
+        <w:pStyle w:val="Normal1"/>
         <w:numPr>
           <w:ilvl w:val="0"/>
           <w:numId w:val="5"/>
@@ -252,14 +250,13 @@
         </w:rPr>
       </w:pPr>
       <w:r>
-        <w:rPr>
-          <w:rtl w:val="0"/>
-        </w:rPr>
-        <w:t xml:space="preserve">mkdir Practice; make a new directory named ‘Practice’ in the current working directory</w:t>
-      </w:r>
-    </w:p>
-    <w:p>
-      <w:pPr>
+        <w:rPr/>
+        <w:t>mkdir Practice; make a new directory named ‘Practice’ in the current working directory</w:t>
+      </w:r>
+    </w:p>
+    <w:p>
+      <w:pPr>
+        <w:pStyle w:val="Normal1"/>
         <w:numPr>
           <w:ilvl w:val="0"/>
           <w:numId w:val="5"/>
@@ -271,14 +268,13 @@
         </w:rPr>
       </w:pPr>
       <w:r>
-        <w:rPr>
-          <w:rtl w:val="0"/>
-        </w:rPr>
-        <w:t xml:space="preserve">mkdir Practice/p1: make a directory in the Practice subdirectory</w:t>
-      </w:r>
-    </w:p>
-    <w:p>
-      <w:pPr>
+        <w:rPr/>
+        <w:t>mkdir Practice/p1: make a directory in the Practice subdirectory</w:t>
+      </w:r>
+    </w:p>
+    <w:p>
+      <w:pPr>
+        <w:pStyle w:val="Normal1"/>
         <w:numPr>
           <w:ilvl w:val="0"/>
           <w:numId w:val="5"/>
@@ -290,14 +286,13 @@
         </w:rPr>
       </w:pPr>
       <w:r>
-        <w:rPr>
-          <w:rtl w:val="0"/>
-        </w:rPr>
-        <w:t xml:space="preserve">mkdir -p Practice/p2/p1 : Make a directory ‘p2’ in between the parent directory ‘Practice’ and its child directory ‘p1’</w:t>
-      </w:r>
-    </w:p>
-    <w:p>
-      <w:pPr>
+        <w:rPr/>
+        <w:t>mkdir -p Practice/p2/p1 : Make a directory ‘p2’ in between the parent directory ‘Practice’ and its child directory ‘p1’</w:t>
+      </w:r>
+    </w:p>
+    <w:p>
+      <w:pPr>
+        <w:pStyle w:val="Normal1"/>
         <w:numPr>
           <w:ilvl w:val="0"/>
           <w:numId w:val="5"/>
@@ -309,14 +304,13 @@
         </w:rPr>
       </w:pPr>
       <w:r>
-        <w:rPr>
-          <w:rtl w:val="0"/>
-        </w:rPr>
-        <w:t xml:space="preserve">cd Practice; change the new current working directory to one among the directories in the current working directory(here I navigated to ‘Practice’ and made it the current working directory.)</w:t>
-      </w:r>
-    </w:p>
-    <w:p>
-      <w:pPr>
+        <w:rPr/>
+        <w:t>cd Practice; change the new current working directory to one among the directories in the current working directory(here I navigated to ‘Practice’ and made it the current working directory.)</w:t>
+      </w:r>
+    </w:p>
+    <w:p>
+      <w:pPr>
+        <w:pStyle w:val="Normal1"/>
         <w:numPr>
           <w:ilvl w:val="0"/>
           <w:numId w:val="5"/>
@@ -328,14 +322,13 @@
         </w:rPr>
       </w:pPr>
       <w:r>
-        <w:rPr>
-          <w:rtl w:val="0"/>
-        </w:rPr>
-        <w:t xml:space="preserve">cd  /home/aamir/Downloads: change the current working directory by specifying the complete path to directory.</w:t>
-      </w:r>
-    </w:p>
-    <w:p>
-      <w:pPr>
+        <w:rPr/>
+        <w:t>cd  /home/aamir/Downloads: change the current working directory by specifying the complete path to directory.</w:t>
+      </w:r>
+    </w:p>
+    <w:p>
+      <w:pPr>
+        <w:pStyle w:val="Normal1"/>
         <w:numPr>
           <w:ilvl w:val="0"/>
           <w:numId w:val="5"/>
@@ -347,14 +340,13 @@
         </w:rPr>
       </w:pPr>
       <w:r>
-        <w:rPr>
-          <w:rtl w:val="0"/>
-        </w:rPr>
-        <w:t xml:space="preserve">cd ~/Downloads: ~ represents the current user's home directory path.</w:t>
-      </w:r>
-    </w:p>
-    <w:p>
-      <w:pPr>
+        <w:rPr/>
+        <w:t>cd ~/Downloads: ~ represents the current user's home directory path.</w:t>
+      </w:r>
+    </w:p>
+    <w:p>
+      <w:pPr>
+        <w:pStyle w:val="Normal1"/>
         <w:numPr>
           <w:ilvl w:val="0"/>
           <w:numId w:val="5"/>
@@ -366,14 +358,13 @@
         </w:rPr>
       </w:pPr>
       <w:r>
-        <w:rPr>
-          <w:rtl w:val="0"/>
-        </w:rPr>
-        <w:t xml:space="preserve">cd  : to go straight to the home directory.</w:t>
-      </w:r>
-    </w:p>
-    <w:p>
-      <w:pPr>
+        <w:rPr/>
+        <w:t>cd  : to go straight to the home directory.</w:t>
+      </w:r>
+    </w:p>
+    <w:p>
+      <w:pPr>
+        <w:pStyle w:val="Normal1"/>
         <w:numPr>
           <w:ilvl w:val="0"/>
           <w:numId w:val="5"/>
@@ -385,14 +376,13 @@
         </w:rPr>
       </w:pPr>
       <w:r>
-        <w:rPr>
-          <w:rtl w:val="0"/>
-        </w:rPr>
-        <w:t xml:space="preserve">cd .. : to change to the directory one level up in the path to the current working directory.</w:t>
-      </w:r>
-    </w:p>
-    <w:p>
-      <w:pPr>
+        <w:rPr/>
+        <w:t>cd .. : to change to the directory one level up in the path to the current working directory.</w:t>
+      </w:r>
+    </w:p>
+    <w:p>
+      <w:pPr>
+        <w:pStyle w:val="Normal1"/>
         <w:numPr>
           <w:ilvl w:val="0"/>
           <w:numId w:val="5"/>
@@ -404,14 +394,13 @@
         </w:rPr>
       </w:pPr>
       <w:r>
-        <w:rPr>
-          <w:rtl w:val="0"/>
-        </w:rPr>
-        <w:t xml:space="preserve">cd - : to go to the previous directory.</w:t>
-      </w:r>
-    </w:p>
-    <w:p>
-      <w:pPr>
+        <w:rPr/>
+        <w:t>cd - : to go to the previous directory.</w:t>
+      </w:r>
+    </w:p>
+    <w:p>
+      <w:pPr>
+        <w:pStyle w:val="Normal1"/>
         <w:numPr>
           <w:ilvl w:val="0"/>
           <w:numId w:val="5"/>
@@ -423,14 +412,13 @@
         </w:rPr>
       </w:pPr>
       <w:r>
-        <w:rPr>
-          <w:rtl w:val="0"/>
-        </w:rPr>
-        <w:t xml:space="preserve">find /home/ -name file.txt : to find the file.txt path in the home directory</w:t>
-      </w:r>
-    </w:p>
-    <w:p>
-      <w:pPr>
+        <w:rPr/>
+        <w:t>find /home/ -name file.txt : to find the file.txt path in the home directory</w:t>
+      </w:r>
+    </w:p>
+    <w:p>
+      <w:pPr>
+        <w:pStyle w:val="Normal1"/>
         <w:numPr>
           <w:ilvl w:val="0"/>
           <w:numId w:val="5"/>
@@ -442,26 +430,24 @@
         </w:rPr>
       </w:pPr>
       <w:r>
-        <w:rPr>
-          <w:rtl w:val="0"/>
-        </w:rPr>
-        <w:t xml:space="preserve">find . -name file.txt : to find the file.txt from the current directory path.</w:t>
-      </w:r>
-    </w:p>
-    <w:p>
-      <w:pPr>
-        <w:ind w:left="0" w:firstLine="0"/>
-        <w:jc w:val="both"/>
-        <w:rPr/>
-      </w:pPr>
-      <w:r>
-        <w:rPr>
-          <w:rtl w:val="0"/>
-        </w:rPr>
-      </w:r>
-    </w:p>
-    <w:p>
-      <w:pPr>
+        <w:rPr/>
+        <w:t>find . -name file.txt : to find the file.txt from the current directory path.</w:t>
+      </w:r>
+    </w:p>
+    <w:p>
+      <w:pPr>
+        <w:pStyle w:val="Normal1"/>
+        <w:ind w:left="0" w:hanging="0"/>
+        <w:jc w:val="both"/>
+        <w:rPr/>
+      </w:pPr>
+      <w:r>
+        <w:rPr/>
+      </w:r>
+    </w:p>
+    <w:p>
+      <w:pPr>
+        <w:pStyle w:val="Normal1"/>
         <w:numPr>
           <w:ilvl w:val="0"/>
           <w:numId w:val="3"/>
@@ -469,19 +455,20 @@
         <w:ind w:left="720" w:hanging="360"/>
         <w:jc w:val="both"/>
         <w:rPr>
-          <w:b w:val="1"/>
-        </w:rPr>
-      </w:pPr>
-      <w:r>
-        <w:rPr>
-          <w:b w:val="1"/>
-          <w:rtl w:val="0"/>
-        </w:rPr>
-        <w:t xml:space="preserve">File Manipulation:</w:t>
-      </w:r>
-    </w:p>
-    <w:p>
-      <w:pPr>
+          <w:b/>
+          <w:b/>
+        </w:rPr>
+      </w:pPr>
+      <w:r>
+        <w:rPr>
+          <w:b/>
+        </w:rPr>
+        <w:t>File Manipulation:</w:t>
+      </w:r>
+    </w:p>
+    <w:p>
+      <w:pPr>
+        <w:pStyle w:val="Normal1"/>
         <w:numPr>
           <w:ilvl w:val="0"/>
           <w:numId w:val="6"/>
@@ -493,14 +480,13 @@
         </w:rPr>
       </w:pPr>
       <w:r>
-        <w:rPr>
-          <w:rtl w:val="0"/>
-        </w:rPr>
+        <w:rPr/>
         <w:t xml:space="preserve">touch file1.txt: create a new file named ‘file1.txt’.we can also specify the complete path of the directory in which to create the new file. </w:t>
       </w:r>
     </w:p>
     <w:p>
       <w:pPr>
+        <w:pStyle w:val="Normal1"/>
         <w:numPr>
           <w:ilvl w:val="0"/>
           <w:numId w:val="6"/>
@@ -512,14 +498,13 @@
         </w:rPr>
       </w:pPr>
       <w:r>
-        <w:rPr>
-          <w:rtl w:val="0"/>
-        </w:rPr>
-        <w:t xml:space="preserve">gedit file1.txt: open the file1.txt with the gedit text editor of ubuntu.</w:t>
-      </w:r>
-    </w:p>
-    <w:p>
-      <w:pPr>
+        <w:rPr/>
+        <w:t>gedit file1.txt: open the file1.txt with the gedit text editor of ubuntu.</w:t>
+      </w:r>
+    </w:p>
+    <w:p>
+      <w:pPr>
+        <w:pStyle w:val="Normal1"/>
         <w:numPr>
           <w:ilvl w:val="0"/>
           <w:numId w:val="6"/>
@@ -531,14 +516,13 @@
         </w:rPr>
       </w:pPr>
       <w:r>
-        <w:rPr>
-          <w:rtl w:val="0"/>
-        </w:rPr>
-        <w:t xml:space="preserve">mv file1.txt file2.txt: Renames the file1.txt to file2.txt</w:t>
-      </w:r>
-    </w:p>
-    <w:p>
-      <w:pPr>
+        <w:rPr/>
+        <w:t>mv file1.txt file2.txt: Renames the file1.txt to file2.txt</w:t>
+      </w:r>
+    </w:p>
+    <w:p>
+      <w:pPr>
+        <w:pStyle w:val="Normal1"/>
         <w:numPr>
           <w:ilvl w:val="0"/>
           <w:numId w:val="6"/>
@@ -550,14 +534,13 @@
         </w:rPr>
       </w:pPr>
       <w:r>
-        <w:rPr>
-          <w:rtl w:val="0"/>
-        </w:rPr>
-        <w:t xml:space="preserve">mv file1.txt ~/Downloads: Moves file1.txt to the directory whose path is specified in the second argument.</w:t>
-      </w:r>
-    </w:p>
-    <w:p>
-      <w:pPr>
+        <w:rPr/>
+        <w:t>mv file1.txt ~/Downloads: Moves file1.txt to the directory whose path is specified in the second argument.</w:t>
+      </w:r>
+    </w:p>
+    <w:p>
+      <w:pPr>
+        <w:pStyle w:val="Normal1"/>
         <w:numPr>
           <w:ilvl w:val="0"/>
           <w:numId w:val="6"/>
@@ -569,14 +552,13 @@
         </w:rPr>
       </w:pPr>
       <w:r>
-        <w:rPr>
-          <w:rtl w:val="0"/>
-        </w:rPr>
+        <w:rPr/>
         <w:t xml:space="preserve">cp file2.txt newfile.txt : makes a copy of the file2.txt and names it as newfile.txt. </w:t>
       </w:r>
     </w:p>
     <w:p>
       <w:pPr>
+        <w:pStyle w:val="Normal1"/>
         <w:numPr>
           <w:ilvl w:val="0"/>
           <w:numId w:val="6"/>
@@ -588,14 +570,13 @@
         </w:rPr>
       </w:pPr>
       <w:r>
-        <w:rPr>
-          <w:rtl w:val="0"/>
-        </w:rPr>
-        <w:t xml:space="preserve">cat file2.txt: To view the contents of file2.txt in the terminal</w:t>
-      </w:r>
-    </w:p>
-    <w:p>
-      <w:pPr>
+        <w:rPr/>
+        <w:t>cat file2.txt: To view the contents of file2.txt in the terminal</w:t>
+      </w:r>
+    </w:p>
+    <w:p>
+      <w:pPr>
+        <w:pStyle w:val="Normal1"/>
         <w:numPr>
           <w:ilvl w:val="0"/>
           <w:numId w:val="6"/>
@@ -607,14 +588,13 @@
         </w:rPr>
       </w:pPr>
       <w:r>
-        <w:rPr>
-          <w:rtl w:val="0"/>
-        </w:rPr>
-        <w:t xml:space="preserve">cat &gt;filename.txt : creates a new file named filename.txt. Allows you to write into the file from the terminal. Press  “control + d” to exit from the command.</w:t>
-      </w:r>
-    </w:p>
-    <w:p>
-      <w:pPr>
+        <w:rPr/>
+        <w:t>cat &gt;filename.txt : creates a new file named filename.txt. Allows you to write into the file from the terminal. Press  “control + d” to exit from the command.</w:t>
+      </w:r>
+    </w:p>
+    <w:p>
+      <w:pPr>
+        <w:pStyle w:val="Normal1"/>
         <w:numPr>
           <w:ilvl w:val="0"/>
           <w:numId w:val="6"/>
@@ -626,14 +606,13 @@
         </w:rPr>
       </w:pPr>
       <w:r>
-        <w:rPr>
-          <w:rtl w:val="0"/>
-        </w:rPr>
-        <w:t xml:space="preserve">cat f1.txt f2.txt &gt;f3.txt : copies the contents f1.txt and f2.txt into the f3.txt ( ie concatenates contents of f1 and f2 into the f3.txt)</w:t>
-      </w:r>
-    </w:p>
-    <w:p>
-      <w:pPr>
+        <w:rPr/>
+        <w:t>cat f1.txt f2.txt &gt;f3.txt : copies the contents f1.txt and f2.txt into the f3.txt ( ie concatenates contents of f1 and f2 into the f3.txt)</w:t>
+      </w:r>
+    </w:p>
+    <w:p>
+      <w:pPr>
+        <w:pStyle w:val="Normal1"/>
         <w:numPr>
           <w:ilvl w:val="0"/>
           <w:numId w:val="6"/>
@@ -645,14 +624,13 @@
         </w:rPr>
       </w:pPr>
       <w:r>
-        <w:rPr>
-          <w:rtl w:val="0"/>
-        </w:rPr>
-        <w:t xml:space="preserve">less file2.txt: To view the contents of the file2.txt in the terminal in a more sophisticated style than cat. Press “q” to get out of ‘less’</w:t>
-      </w:r>
-    </w:p>
-    <w:p>
-      <w:pPr>
+        <w:rPr/>
+        <w:t>less file2.txt: To view the contents of the file2.txt in the terminal in a more sophisticated style than cat. Press “q” to get out of ‘less’</w:t>
+      </w:r>
+    </w:p>
+    <w:p>
+      <w:pPr>
+        <w:pStyle w:val="Normal1"/>
         <w:numPr>
           <w:ilvl w:val="0"/>
           <w:numId w:val="6"/>
@@ -664,14 +642,13 @@
         </w:rPr>
       </w:pPr>
       <w:r>
-        <w:rPr>
-          <w:rtl w:val="0"/>
-        </w:rPr>
-        <w:t xml:space="preserve">rm file2.txt: To remove file2.txt from the working directory. The simple rm cannot remove the directories.</w:t>
-      </w:r>
-    </w:p>
-    <w:p>
-      <w:pPr>
+        <w:rPr/>
+        <w:t>rm file2.txt: To remove file2.txt from the working directory. The simple rm cannot remove the directories.</w:t>
+      </w:r>
+    </w:p>
+    <w:p>
+      <w:pPr>
+        <w:pStyle w:val="Normal1"/>
         <w:numPr>
           <w:ilvl w:val="0"/>
           <w:numId w:val="6"/>
@@ -683,14 +660,13 @@
         </w:rPr>
       </w:pPr>
       <w:r>
-        <w:rPr>
-          <w:rtl w:val="0"/>
-        </w:rPr>
-        <w:t xml:space="preserve">rm -d temp: To remove the empty directory named ‘temp’.</w:t>
-      </w:r>
-    </w:p>
-    <w:p>
-      <w:pPr>
+        <w:rPr/>
+        <w:t>rm -d temp: To remove the empty directory named ‘temp’.</w:t>
+      </w:r>
+    </w:p>
+    <w:p>
+      <w:pPr>
+        <w:pStyle w:val="Normal1"/>
         <w:numPr>
           <w:ilvl w:val="0"/>
           <w:numId w:val="6"/>
@@ -702,14 +678,13 @@
         </w:rPr>
       </w:pPr>
       <w:r>
-        <w:rPr>
-          <w:rtl w:val="0"/>
-        </w:rPr>
-        <w:t xml:space="preserve">rmdir  temp: Another command to remove empty directory named “temp”</w:t>
-      </w:r>
-    </w:p>
-    <w:p>
-      <w:pPr>
+        <w:rPr/>
+        <w:t>rmdir  temp: Another command to remove empty directory named “temp”</w:t>
+      </w:r>
+    </w:p>
+    <w:p>
+      <w:pPr>
+        <w:pStyle w:val="Normal1"/>
         <w:numPr>
           <w:ilvl w:val="0"/>
           <w:numId w:val="6"/>
@@ -721,25 +696,23 @@
         </w:rPr>
       </w:pPr>
       <w:r>
-        <w:rPr>
-          <w:rtl w:val="0"/>
-        </w:rPr>
-        <w:t xml:space="preserve">rm -r dir1: To remove the non-empty directory named ‘dir1’ along with all its content files and subdirectories.</w:t>
-      </w:r>
-    </w:p>
-    <w:p>
-      <w:pPr>
-        <w:jc w:val="both"/>
-        <w:rPr/>
-      </w:pPr>
-      <w:r>
-        <w:rPr>
-          <w:rtl w:val="0"/>
-        </w:rPr>
-      </w:r>
-    </w:p>
-    <w:p>
-      <w:pPr>
+        <w:rPr/>
+        <w:t>rm -r dir1: To remove the non-empty directory named ‘dir1’ along with all its content files and subdirectories.</w:t>
+      </w:r>
+    </w:p>
+    <w:p>
+      <w:pPr>
+        <w:pStyle w:val="Normal1"/>
+        <w:jc w:val="both"/>
+        <w:rPr/>
+      </w:pPr>
+      <w:r>
+        <w:rPr/>
+      </w:r>
+    </w:p>
+    <w:p>
+      <w:pPr>
+        <w:pStyle w:val="Normal1"/>
         <w:numPr>
           <w:ilvl w:val="0"/>
           <w:numId w:val="4"/>
@@ -747,19 +720,20 @@
         <w:ind w:left="720" w:hanging="360"/>
         <w:jc w:val="both"/>
         <w:rPr>
-          <w:b w:val="1"/>
-        </w:rPr>
-      </w:pPr>
-      <w:r>
-        <w:rPr>
-          <w:b w:val="1"/>
-          <w:rtl w:val="0"/>
-        </w:rPr>
-        <w:t xml:space="preserve">Other commonly used commands:</w:t>
-      </w:r>
-    </w:p>
-    <w:p>
-      <w:pPr>
+          <w:b/>
+          <w:b/>
+        </w:rPr>
+      </w:pPr>
+      <w:r>
+        <w:rPr>
+          <w:b/>
+        </w:rPr>
+        <w:t>Other commonly used commands:</w:t>
+      </w:r>
+    </w:p>
+    <w:p>
+      <w:pPr>
+        <w:pStyle w:val="Normal1"/>
         <w:numPr>
           <w:ilvl w:val="0"/>
           <w:numId w:val="9"/>
@@ -771,14 +745,13 @@
         </w:rPr>
       </w:pPr>
       <w:r>
-        <w:rPr>
-          <w:rtl w:val="0"/>
-        </w:rPr>
-        <w:t xml:space="preserve">grep hello file.txt: searches for the word “hello” in the file.txt</w:t>
-      </w:r>
-    </w:p>
-    <w:p>
-      <w:pPr>
+        <w:rPr/>
+        <w:t>grep hello file.txt: searches for the word “hello” in the file.txt</w:t>
+      </w:r>
+    </w:p>
+    <w:p>
+      <w:pPr>
+        <w:pStyle w:val="Normal1"/>
         <w:numPr>
           <w:ilvl w:val="0"/>
           <w:numId w:val="9"/>
@@ -790,14 +763,13 @@
         </w:rPr>
       </w:pPr>
       <w:r>
-        <w:rPr>
-          <w:rtl w:val="0"/>
-        </w:rPr>
-        <w:t xml:space="preserve">df : to get disk space usage in KBs’.</w:t>
-      </w:r>
-    </w:p>
-    <w:p>
-      <w:pPr>
+        <w:rPr/>
+        <w:t>df : to get disk space usage in KBs’.</w:t>
+      </w:r>
+    </w:p>
+    <w:p>
+      <w:pPr>
+        <w:pStyle w:val="Normal1"/>
         <w:numPr>
           <w:ilvl w:val="0"/>
           <w:numId w:val="9"/>
@@ -809,14 +781,13 @@
         </w:rPr>
       </w:pPr>
       <w:r>
-        <w:rPr>
-          <w:rtl w:val="0"/>
-        </w:rPr>
-        <w:t xml:space="preserve">df -m: to get disk space usage in MBs’.</w:t>
-      </w:r>
-    </w:p>
-    <w:p>
-      <w:pPr>
+        <w:rPr/>
+        <w:t>df -m: to get disk space usage in MBs’.</w:t>
+      </w:r>
+    </w:p>
+    <w:p>
+      <w:pPr>
+        <w:pStyle w:val="Normal1"/>
         <w:numPr>
           <w:ilvl w:val="0"/>
           <w:numId w:val="9"/>
@@ -828,14 +799,13 @@
         </w:rPr>
       </w:pPr>
       <w:r>
-        <w:rPr>
-          <w:rtl w:val="0"/>
-        </w:rPr>
-        <w:t xml:space="preserve">du : gives the disk usage of  files or directories in the current working directory in terms of blocks.</w:t>
-      </w:r>
-    </w:p>
-    <w:p>
-      <w:pPr>
+        <w:rPr/>
+        <w:t>du : gives the disk usage of  files or directories in the current working directory in terms of blocks.</w:t>
+      </w:r>
+    </w:p>
+    <w:p>
+      <w:pPr>
+        <w:pStyle w:val="Normal1"/>
         <w:numPr>
           <w:ilvl w:val="0"/>
           <w:numId w:val="9"/>
@@ -847,14 +817,17 @@
         </w:rPr>
       </w:pPr>
       <w:r>
-        <w:rPr>
-          <w:rtl w:val="0"/>
-        </w:rPr>
-        <w:t xml:space="preserve"> du -h : to view report in kb</w:t>
-      </w:r>
-    </w:p>
-    <w:p>
-      <w:pPr>
+        <w:rPr/>
+        <w:t xml:space="preserve"> </w:t>
+      </w:r>
+      <w:r>
+        <w:rPr/>
+        <w:t>du -h : to view report in kb</w:t>
+      </w:r>
+    </w:p>
+    <w:p>
+      <w:pPr>
+        <w:pStyle w:val="Normal1"/>
         <w:numPr>
           <w:ilvl w:val="0"/>
           <w:numId w:val="9"/>
@@ -866,14 +839,13 @@
         </w:rPr>
       </w:pPr>
       <w:r>
-        <w:rPr>
-          <w:rtl w:val="0"/>
-        </w:rPr>
-        <w:t xml:space="preserve">du -h -m: to view report in mb</w:t>
-      </w:r>
-    </w:p>
-    <w:p>
-      <w:pPr>
+        <w:rPr/>
+        <w:t>du -h -m: to view report in mb</w:t>
+      </w:r>
+    </w:p>
+    <w:p>
+      <w:pPr>
+        <w:pStyle w:val="Normal1"/>
         <w:numPr>
           <w:ilvl w:val="0"/>
           <w:numId w:val="9"/>
@@ -885,14 +857,13 @@
         </w:rPr>
       </w:pPr>
       <w:r>
-        <w:rPr>
-          <w:rtl w:val="0"/>
-        </w:rPr>
-        <w:t xml:space="preserve">head file1.txt: will show the first 10 lines of file1.txt</w:t>
-      </w:r>
-    </w:p>
-    <w:p>
-      <w:pPr>
+        <w:rPr/>
+        <w:t>head file1.txt: will show the first 10 lines of file1.txt</w:t>
+      </w:r>
+    </w:p>
+    <w:p>
+      <w:pPr>
+        <w:pStyle w:val="Normal1"/>
         <w:numPr>
           <w:ilvl w:val="0"/>
           <w:numId w:val="9"/>
@@ -904,14 +875,13 @@
         </w:rPr>
       </w:pPr>
       <w:r>
-        <w:rPr>
-          <w:rtl w:val="0"/>
-        </w:rPr>
-        <w:t xml:space="preserve">head -n 5 file1.txt : will show the first 5 lines of the file1.txt</w:t>
-      </w:r>
-    </w:p>
-    <w:p>
-      <w:pPr>
+        <w:rPr/>
+        <w:t>head -n 5 file1.txt : will show the first 5 lines of the file1.txt</w:t>
+      </w:r>
+    </w:p>
+    <w:p>
+      <w:pPr>
+        <w:pStyle w:val="Normal1"/>
         <w:numPr>
           <w:ilvl w:val="0"/>
           <w:numId w:val="9"/>
@@ -923,14 +893,13 @@
         </w:rPr>
       </w:pPr>
       <w:r>
-        <w:rPr>
-          <w:rtl w:val="0"/>
-        </w:rPr>
-        <w:t xml:space="preserve">tail file1.txt: will show the last 10 lines of file1.txt</w:t>
-      </w:r>
-    </w:p>
-    <w:p>
-      <w:pPr>
+        <w:rPr/>
+        <w:t>tail file1.txt: will show the last 10 lines of file1.txt</w:t>
+      </w:r>
+    </w:p>
+    <w:p>
+      <w:pPr>
+        <w:pStyle w:val="Normal1"/>
         <w:numPr>
           <w:ilvl w:val="0"/>
           <w:numId w:val="9"/>
@@ -942,14 +911,13 @@
         </w:rPr>
       </w:pPr>
       <w:r>
-        <w:rPr>
-          <w:rtl w:val="0"/>
-        </w:rPr>
-        <w:t xml:space="preserve">tail -n 5 file1.txt: will show the last 5 lines..</w:t>
-      </w:r>
-    </w:p>
-    <w:p>
-      <w:pPr>
+        <w:rPr/>
+        <w:t>tail -n 5 file1.txt: will show the last 5 lines..</w:t>
+      </w:r>
+    </w:p>
+    <w:p>
+      <w:pPr>
+        <w:pStyle w:val="Normal1"/>
         <w:numPr>
           <w:ilvl w:val="0"/>
           <w:numId w:val="9"/>
@@ -961,14 +929,13 @@
         </w:rPr>
       </w:pPr>
       <w:r>
-        <w:rPr>
-          <w:rtl w:val="0"/>
-        </w:rPr>
-        <w:t xml:space="preserve">diff  file1.txt file2.txt : compares the contents of two files line by line.</w:t>
-      </w:r>
-    </w:p>
-    <w:p>
-      <w:pPr>
+        <w:rPr/>
+        <w:t>diff  file1.txt file2.txt : compares the contents of two files line by line.</w:t>
+      </w:r>
+    </w:p>
+    <w:p>
+      <w:pPr>
+        <w:pStyle w:val="Normal1"/>
         <w:numPr>
           <w:ilvl w:val="0"/>
           <w:numId w:val="9"/>
@@ -980,14 +947,13 @@
         </w:rPr>
       </w:pPr>
       <w:r>
-        <w:rPr>
-          <w:rtl w:val="0"/>
-        </w:rPr>
-        <w:t xml:space="preserve">ping google.com: used to check connectivity with google.com</w:t>
-      </w:r>
-    </w:p>
-    <w:p>
-      <w:pPr>
+        <w:rPr/>
+        <w:t>ping google.com: used to check connectivity with google.com</w:t>
+      </w:r>
+    </w:p>
+    <w:p>
+      <w:pPr>
+        <w:pStyle w:val="Normal1"/>
         <w:numPr>
           <w:ilvl w:val="0"/>
           <w:numId w:val="9"/>
@@ -999,27 +965,23 @@
         </w:rPr>
       </w:pPr>
       <w:r>
-        <w:rPr>
-          <w:rtl w:val="0"/>
-        </w:rPr>
+        <w:rPr/>
         <w:t xml:space="preserve">wget </w:t>
       </w:r>
       <w:r>
         <w:rPr>
-          <w:i w:val="1"/>
-          <w:rtl w:val="0"/>
+          <w:i/>
         </w:rPr>
         <w:t xml:space="preserve">“download link” </w:t>
       </w:r>
       <w:r>
-        <w:rPr>
-          <w:rtl w:val="0"/>
-        </w:rPr>
-        <w:t xml:space="preserve">: will download from the link</w:t>
-      </w:r>
-    </w:p>
-    <w:p>
-      <w:pPr>
+        <w:rPr/>
+        <w:t>: will download from the link</w:t>
+      </w:r>
+    </w:p>
+    <w:p>
+      <w:pPr>
+        <w:pStyle w:val="Normal1"/>
         <w:numPr>
           <w:ilvl w:val="0"/>
           <w:numId w:val="9"/>
@@ -1031,14 +993,13 @@
         </w:rPr>
       </w:pPr>
       <w:r>
-        <w:rPr>
-          <w:rtl w:val="0"/>
-        </w:rPr>
-        <w:t xml:space="preserve">uname -a : gives all the details of the system like os, system name etc.</w:t>
-      </w:r>
-    </w:p>
-    <w:p>
-      <w:pPr>
+        <w:rPr/>
+        <w:t>uname -a : gives all the details of the system like os, system name etc.</w:t>
+      </w:r>
+    </w:p>
+    <w:p>
+      <w:pPr>
+        <w:pStyle w:val="Normal1"/>
         <w:numPr>
           <w:ilvl w:val="0"/>
           <w:numId w:val="9"/>
@@ -1050,14 +1011,13 @@
         </w:rPr>
       </w:pPr>
       <w:r>
-        <w:rPr>
-          <w:rtl w:val="0"/>
-        </w:rPr>
-        <w:t xml:space="preserve">top : gives a list of running processes and their CPU usage.</w:t>
-      </w:r>
-    </w:p>
-    <w:p>
-      <w:pPr>
+        <w:rPr/>
+        <w:t>top : gives a list of running processes and their CPU usage.</w:t>
+      </w:r>
+    </w:p>
+    <w:p>
+      <w:pPr>
+        <w:pStyle w:val="Normal1"/>
         <w:numPr>
           <w:ilvl w:val="0"/>
           <w:numId w:val="9"/>
@@ -1069,14 +1029,13 @@
         </w:rPr>
       </w:pPr>
       <w:r>
-        <w:rPr>
-          <w:rtl w:val="0"/>
-        </w:rPr>
-        <w:t xml:space="preserve">history : gives list of commands run over a period of time</w:t>
-      </w:r>
-    </w:p>
-    <w:p>
-      <w:pPr>
+        <w:rPr/>
+        <w:t>history : gives list of commands run over a period of time</w:t>
+      </w:r>
+    </w:p>
+    <w:p>
+      <w:pPr>
+        <w:pStyle w:val="Normal1"/>
         <w:numPr>
           <w:ilvl w:val="0"/>
           <w:numId w:val="9"/>
@@ -1088,14 +1047,13 @@
         </w:rPr>
       </w:pPr>
       <w:r>
-        <w:rPr>
-          <w:rtl w:val="0"/>
-        </w:rPr>
-        <w:t xml:space="preserve">man tail: gives the manual for tail command. Can be used with other commands as well.</w:t>
-      </w:r>
-    </w:p>
-    <w:p>
-      <w:pPr>
+        <w:rPr/>
+        <w:t>man tail: gives the manual for tail command. Can be used with other commands as well.</w:t>
+      </w:r>
+    </w:p>
+    <w:p>
+      <w:pPr>
+        <w:pStyle w:val="Normal1"/>
         <w:numPr>
           <w:ilvl w:val="0"/>
           <w:numId w:val="9"/>
@@ -1107,14 +1065,13 @@
         </w:rPr>
       </w:pPr>
       <w:r>
-        <w:rPr>
-          <w:rtl w:val="0"/>
-        </w:rPr>
-        <w:t xml:space="preserve">echo I learned about 30 linux commands &gt;&gt; file2.txt: will add the text between “echo” and “&gt;&gt;” into the file2.txt</w:t>
-      </w:r>
-    </w:p>
-    <w:p>
-      <w:pPr>
+        <w:rPr/>
+        <w:t>echo I learned about 30 linux commands &gt;&gt; file2.txt: will add the text between “echo” and “&gt;&gt;” into the file2.txt</w:t>
+      </w:r>
+    </w:p>
+    <w:p>
+      <w:pPr>
+        <w:pStyle w:val="Normal1"/>
         <w:numPr>
           <w:ilvl w:val="0"/>
           <w:numId w:val="9"/>
@@ -1126,14 +1083,13 @@
         </w:rPr>
       </w:pPr>
       <w:r>
-        <w:rPr>
-          <w:rtl w:val="0"/>
-        </w:rPr>
-        <w:t xml:space="preserve">hostname ; gives the hostname of the system</w:t>
-      </w:r>
-    </w:p>
-    <w:p>
-      <w:pPr>
+        <w:rPr/>
+        <w:t>hostname ; gives the hostname of the system</w:t>
+      </w:r>
+    </w:p>
+    <w:p>
+      <w:pPr>
+        <w:pStyle w:val="Normal1"/>
         <w:numPr>
           <w:ilvl w:val="0"/>
           <w:numId w:val="9"/>
@@ -1145,39 +1101,36 @@
         </w:rPr>
       </w:pPr>
       <w:r>
-        <w:rPr>
-          <w:rtl w:val="0"/>
-        </w:rPr>
-        <w:t xml:space="preserve">hostname -i : gives the ip address of the system</w:t>
-      </w:r>
-    </w:p>
-    <w:p>
-      <w:pPr>
-        <w:ind w:left="720" w:firstLine="0"/>
-        <w:jc w:val="both"/>
-        <w:rPr/>
-      </w:pPr>
-      <w:r>
-        <w:rPr>
-          <w:rtl w:val="0"/>
-        </w:rPr>
-      </w:r>
-    </w:p>
-    <w:p>
-      <w:pPr>
-        <w:ind w:left="0" w:firstLine="0"/>
-        <w:jc w:val="both"/>
-        <w:rPr/>
-      </w:pPr>
-      <w:r>
-        <w:rPr>
-          <w:rtl w:val="0"/>
-        </w:rPr>
-        <w:t xml:space="preserve">Linux file permissions:</w:t>
-      </w:r>
-    </w:p>
-    <w:p>
-      <w:pPr>
+        <w:rPr/>
+        <w:t>hostname -i : gives the ip address of the system</w:t>
+      </w:r>
+    </w:p>
+    <w:p>
+      <w:pPr>
+        <w:pStyle w:val="Normal1"/>
+        <w:ind w:left="720" w:hanging="0"/>
+        <w:jc w:val="both"/>
+        <w:rPr/>
+      </w:pPr>
+      <w:r>
+        <w:rPr/>
+      </w:r>
+    </w:p>
+    <w:p>
+      <w:pPr>
+        <w:pStyle w:val="Normal1"/>
+        <w:ind w:left="0" w:hanging="0"/>
+        <w:jc w:val="both"/>
+        <w:rPr/>
+      </w:pPr>
+      <w:r>
+        <w:rPr/>
+        <w:t>Linux file permissions:</w:t>
+      </w:r>
+    </w:p>
+    <w:p>
+      <w:pPr>
+        <w:pStyle w:val="Normal1"/>
         <w:numPr>
           <w:ilvl w:val="0"/>
           <w:numId w:val="7"/>
@@ -1189,14 +1142,13 @@
         </w:rPr>
       </w:pPr>
       <w:r>
-        <w:rPr>
-          <w:rtl w:val="0"/>
-        </w:rPr>
-        <w:t xml:space="preserve">Permission groups</w:t>
-      </w:r>
-    </w:p>
-    <w:p>
-      <w:pPr>
+        <w:rPr/>
+        <w:t>Permission groups</w:t>
+      </w:r>
+    </w:p>
+    <w:p>
+      <w:pPr>
+        <w:pStyle w:val="Normal1"/>
         <w:numPr>
           <w:ilvl w:val="0"/>
           <w:numId w:val="7"/>
@@ -1208,14 +1160,13 @@
         </w:rPr>
       </w:pPr>
       <w:r>
-        <w:rPr>
-          <w:rtl w:val="0"/>
-        </w:rPr>
-        <w:t xml:space="preserve">Permission types</w:t>
-      </w:r>
-    </w:p>
-    <w:p>
-      <w:pPr>
+        <w:rPr/>
+        <w:t>Permission types</w:t>
+      </w:r>
+    </w:p>
+    <w:p>
+      <w:pPr>
+        <w:pStyle w:val="Normal1"/>
         <w:numPr>
           <w:ilvl w:val="0"/>
           <w:numId w:val="7"/>
@@ -1227,14 +1178,13 @@
         </w:rPr>
       </w:pPr>
       <w:r>
-        <w:rPr>
-          <w:rtl w:val="0"/>
-        </w:rPr>
-        <w:t xml:space="preserve">chmod command for setting permissions</w:t>
-      </w:r>
-    </w:p>
-    <w:p>
-      <w:pPr>
+        <w:rPr/>
+        <w:t>chmod command for setting permissions</w:t>
+      </w:r>
+    </w:p>
+    <w:p>
+      <w:pPr>
+        <w:pStyle w:val="Normal1"/>
         <w:numPr>
           <w:ilvl w:val="0"/>
           <w:numId w:val="7"/>
@@ -1246,14 +1196,13 @@
         </w:rPr>
       </w:pPr>
       <w:r>
-        <w:rPr>
-          <w:rtl w:val="0"/>
-        </w:rPr>
-        <w:t xml:space="preserve">chown command to set Owner/group for a file</w:t>
-      </w:r>
-    </w:p>
-    <w:p>
-      <w:pPr>
+        <w:rPr/>
+        <w:t>chown command to set Owner/group for a file</w:t>
+      </w:r>
+    </w:p>
+    <w:p>
+      <w:pPr>
+        <w:pStyle w:val="Normal1"/>
         <w:numPr>
           <w:ilvl w:val="0"/>
           <w:numId w:val="7"/>
@@ -1265,14 +1214,13 @@
         </w:rPr>
       </w:pPr>
       <w:r>
-        <w:rPr>
-          <w:rtl w:val="0"/>
-        </w:rPr>
-        <w:t xml:space="preserve">setuid/setgid special permissions</w:t>
-      </w:r>
-    </w:p>
-    <w:p>
-      <w:pPr>
+        <w:rPr/>
+        <w:t>setuid/setgid special permissions</w:t>
+      </w:r>
+    </w:p>
+    <w:p>
+      <w:pPr>
+        <w:pStyle w:val="Normal1"/>
         <w:numPr>
           <w:ilvl w:val="0"/>
           <w:numId w:val="7"/>
@@ -1284,58 +1232,62 @@
         </w:rPr>
       </w:pPr>
       <w:r>
-        <w:rPr>
-          <w:rtl w:val="0"/>
-        </w:rPr>
-        <w:t xml:space="preserve">Sticky bit permissions</w:t>
-      </w:r>
-    </w:p>
-    <w:p>
-      <w:pPr>
-        <w:ind w:left="0" w:firstLine="0"/>
-        <w:jc w:val="both"/>
-        <w:rPr>
-          <w:b w:val="1"/>
-        </w:rPr>
-      </w:pPr>
-      <w:r>
-        <w:rPr>
-          <w:rtl w:val="0"/>
-        </w:rPr>
-      </w:r>
-    </w:p>
-    <w:p>
-      <w:pPr>
-        <w:ind w:left="0" w:firstLine="0"/>
+        <w:rPr/>
+        <w:t>Sticky bit permissions</w:t>
+      </w:r>
+    </w:p>
+    <w:p>
+      <w:pPr>
+        <w:pStyle w:val="Normal1"/>
+        <w:ind w:left="0" w:hanging="0"/>
+        <w:jc w:val="both"/>
+        <w:rPr>
+          <w:b/>
+          <w:b/>
+        </w:rPr>
+      </w:pPr>
+      <w:r>
+        <w:rPr>
+          <w:b/>
+        </w:rPr>
+      </w:r>
+    </w:p>
+    <w:p>
+      <w:pPr>
+        <w:pStyle w:val="Normal1"/>
+        <w:ind w:left="0" w:hanging="0"/>
         <w:jc w:val="center"/>
         <w:rPr>
-          <w:b w:val="1"/>
-        </w:rPr>
-      </w:pPr>
-      <w:r>
-        <w:rPr>
-          <w:rtl w:val="0"/>
-        </w:rPr>
-      </w:r>
-    </w:p>
-    <w:p>
-      <w:pPr>
-        <w:ind w:left="0" w:firstLine="0"/>
+          <w:b/>
+          <w:b/>
+        </w:rPr>
+      </w:pPr>
+      <w:r>
+        <w:rPr>
+          <w:b/>
+        </w:rPr>
+      </w:r>
+    </w:p>
+    <w:p>
+      <w:pPr>
+        <w:pStyle w:val="Normal1"/>
+        <w:ind w:left="0" w:hanging="0"/>
         <w:jc w:val="center"/>
         <w:rPr>
-          <w:b w:val="1"/>
-        </w:rPr>
-      </w:pPr>
-      <w:r>
-        <w:rPr>
-          <w:b w:val="1"/>
-          <w:rtl w:val="0"/>
-        </w:rPr>
-        <w:t xml:space="preserve">24-01-2022</w:t>
-      </w:r>
-    </w:p>
-    <w:p>
-      <w:pPr>
+          <w:b/>
+          <w:b/>
+        </w:rPr>
+      </w:pPr>
+      <w:r>
+        <w:rPr>
+          <w:b/>
+        </w:rPr>
+        <w:t>24-01-2022</w:t>
+      </w:r>
+    </w:p>
+    <w:p>
+      <w:pPr>
+        <w:pStyle w:val="Normal1"/>
         <w:numPr>
           <w:ilvl w:val="0"/>
           <w:numId w:val="1"/>
@@ -1346,14 +1298,13 @@
         </w:rPr>
       </w:pPr>
       <w:r>
-        <w:rPr>
-          <w:rtl w:val="0"/>
-        </w:rPr>
-        <w:t xml:space="preserve">Installed git and vim on linux system</w:t>
-      </w:r>
-    </w:p>
-    <w:p>
-      <w:pPr>
+        <w:rPr/>
+        <w:t>Installed git and vim on linux system</w:t>
+      </w:r>
+    </w:p>
+    <w:p>
+      <w:pPr>
+        <w:pStyle w:val="TextBody"/>
         <w:numPr>
           <w:ilvl w:val="0"/>
           <w:numId w:val="1"/>
@@ -1363,58 +1314,503 @@
           <w:u w:val="none"/>
         </w:rPr>
       </w:pPr>
-      <w:r>
-        <w:rPr>
-          <w:rtl w:val="0"/>
-        </w:rPr>
-        <w:t xml:space="preserve">Learning basic git commands</w:t>
-      </w:r>
-    </w:p>
-    <w:p>
-      <w:pPr>
-        <w:ind w:left="0" w:firstLine="0"/>
-        <w:jc w:val="both"/>
-        <w:rPr/>
-      </w:pPr>
-      <w:r>
-        <w:rPr>
-          <w:rtl w:val="0"/>
-        </w:rPr>
+      <w:bookmarkStart w:id="0" w:name="docs-internal-guid-7f8fc4b5-7fff-8e60-cb"/>
+      <w:bookmarkEnd w:id="0"/>
+      <w:r>
+        <w:rPr>
+          <w:rFonts w:ascii="Arial" w:hAnsi="Arial"/>
+          <w:b w:val="false"/>
+          <w:i w:val="false"/>
+          <w:caps w:val="false"/>
+          <w:smallCaps w:val="false"/>
+          <w:strike w:val="false"/>
+          <w:dstrike w:val="false"/>
+          <w:color w:val="000000"/>
+          <w:sz w:val="22"/>
+          <w:u w:val="none"/>
+          <w:effect w:val="none"/>
+          <w:shd w:fill="auto" w:val="clear"/>
+        </w:rPr>
+        <w:t>git commands </w:t>
+      </w:r>
+    </w:p>
+    <w:p>
+      <w:pPr>
+        <w:pStyle w:val="TextBody"/>
+        <w:numPr>
+          <w:ilvl w:val="1"/>
+          <w:numId w:val="10"/>
+        </w:numPr>
+        <w:pBdr/>
+        <w:tabs>
+          <w:tab w:val="clear" w:pos="720"/>
+          <w:tab w:val="left" w:pos="0" w:leader="none"/>
+        </w:tabs>
+        <w:bidi w:val="0"/>
+        <w:spacing w:lineRule="auto" w:line="331" w:before="0" w:after="0"/>
+        <w:ind w:left="1414" w:hanging="283"/>
+        <w:rPr>
+          <w:u w:val="none"/>
+        </w:rPr>
+      </w:pPr>
+      <w:r>
+        <w:rPr>
+          <w:rFonts w:ascii="Arial" w:hAnsi="Arial"/>
+          <w:b w:val="false"/>
+          <w:i w:val="false"/>
+          <w:caps w:val="false"/>
+          <w:smallCaps w:val="false"/>
+          <w:strike w:val="false"/>
+          <w:dstrike w:val="false"/>
+          <w:color w:val="000000"/>
+          <w:sz w:val="22"/>
+          <w:u w:val="none"/>
+          <w:effect w:val="none"/>
+          <w:shd w:fill="auto" w:val="clear"/>
+        </w:rPr>
+        <w:t>git config –global : to set username and email id</w:t>
+      </w:r>
+    </w:p>
+    <w:p>
+      <w:pPr>
+        <w:pStyle w:val="TextBody"/>
+        <w:numPr>
+          <w:ilvl w:val="1"/>
+          <w:numId w:val="10"/>
+        </w:numPr>
+        <w:pBdr/>
+        <w:tabs>
+          <w:tab w:val="clear" w:pos="720"/>
+          <w:tab w:val="left" w:pos="0" w:leader="none"/>
+        </w:tabs>
+        <w:bidi w:val="0"/>
+        <w:spacing w:lineRule="auto" w:line="331" w:before="0" w:after="0"/>
+        <w:ind w:left="1414" w:hanging="283"/>
+        <w:rPr>
+          <w:u w:val="none"/>
+        </w:rPr>
+      </w:pPr>
+      <w:r>
+        <w:rPr>
+          <w:rFonts w:ascii="Arial" w:hAnsi="Arial"/>
+          <w:b w:val="false"/>
+          <w:i w:val="false"/>
+          <w:caps w:val="false"/>
+          <w:smallCaps w:val="false"/>
+          <w:strike w:val="false"/>
+          <w:dstrike w:val="false"/>
+          <w:color w:val="000000"/>
+          <w:sz w:val="22"/>
+          <w:u w:val="none"/>
+          <w:effect w:val="none"/>
+          <w:shd w:fill="auto" w:val="clear"/>
+        </w:rPr>
+        <w:t>git init</w:t>
+      </w:r>
+    </w:p>
+    <w:p>
+      <w:pPr>
+        <w:pStyle w:val="TextBody"/>
+        <w:numPr>
+          <w:ilvl w:val="1"/>
+          <w:numId w:val="10"/>
+        </w:numPr>
+        <w:pBdr/>
+        <w:tabs>
+          <w:tab w:val="clear" w:pos="720"/>
+          <w:tab w:val="left" w:pos="0" w:leader="none"/>
+        </w:tabs>
+        <w:bidi w:val="0"/>
+        <w:spacing w:lineRule="auto" w:line="331" w:before="0" w:after="0"/>
+        <w:ind w:left="1414" w:hanging="283"/>
+        <w:rPr>
+          <w:u w:val="none"/>
+        </w:rPr>
+      </w:pPr>
+      <w:r>
+        <w:rPr>
+          <w:rFonts w:ascii="Arial" w:hAnsi="Arial"/>
+          <w:b w:val="false"/>
+          <w:i w:val="false"/>
+          <w:caps w:val="false"/>
+          <w:smallCaps w:val="false"/>
+          <w:strike w:val="false"/>
+          <w:dstrike w:val="false"/>
+          <w:color w:val="000000"/>
+          <w:sz w:val="22"/>
+          <w:u w:val="none"/>
+          <w:effect w:val="none"/>
+          <w:shd w:fill="auto" w:val="clear"/>
+        </w:rPr>
+        <w:t>git status</w:t>
+      </w:r>
+    </w:p>
+    <w:p>
+      <w:pPr>
+        <w:pStyle w:val="TextBody"/>
+        <w:numPr>
+          <w:ilvl w:val="1"/>
+          <w:numId w:val="10"/>
+        </w:numPr>
+        <w:pBdr/>
+        <w:tabs>
+          <w:tab w:val="clear" w:pos="720"/>
+          <w:tab w:val="left" w:pos="0" w:leader="none"/>
+        </w:tabs>
+        <w:bidi w:val="0"/>
+        <w:spacing w:lineRule="auto" w:line="331" w:before="0" w:after="0"/>
+        <w:ind w:left="1414" w:hanging="283"/>
+        <w:rPr>
+          <w:u w:val="none"/>
+        </w:rPr>
+      </w:pPr>
+      <w:r>
+        <w:rPr>
+          <w:rFonts w:ascii="Arial" w:hAnsi="Arial"/>
+          <w:b w:val="false"/>
+          <w:i w:val="false"/>
+          <w:caps w:val="false"/>
+          <w:smallCaps w:val="false"/>
+          <w:strike w:val="false"/>
+          <w:dstrike w:val="false"/>
+          <w:color w:val="000000"/>
+          <w:sz w:val="22"/>
+          <w:u w:val="none"/>
+          <w:effect w:val="none"/>
+          <w:shd w:fill="auto" w:val="clear"/>
+        </w:rPr>
+        <w:t>git add</w:t>
+      </w:r>
+    </w:p>
+    <w:p>
+      <w:pPr>
+        <w:pStyle w:val="TextBody"/>
+        <w:numPr>
+          <w:ilvl w:val="1"/>
+          <w:numId w:val="10"/>
+        </w:numPr>
+        <w:pBdr/>
+        <w:tabs>
+          <w:tab w:val="clear" w:pos="720"/>
+          <w:tab w:val="left" w:pos="0" w:leader="none"/>
+        </w:tabs>
+        <w:bidi w:val="0"/>
+        <w:spacing w:lineRule="auto" w:line="331" w:before="0" w:after="0"/>
+        <w:ind w:left="1414" w:hanging="283"/>
+        <w:rPr>
+          <w:u w:val="none"/>
+        </w:rPr>
+      </w:pPr>
+      <w:r>
+        <w:rPr>
+          <w:rFonts w:ascii="Arial" w:hAnsi="Arial"/>
+          <w:b w:val="false"/>
+          <w:i w:val="false"/>
+          <w:caps w:val="false"/>
+          <w:smallCaps w:val="false"/>
+          <w:strike w:val="false"/>
+          <w:dstrike w:val="false"/>
+          <w:color w:val="000000"/>
+          <w:sz w:val="22"/>
+          <w:u w:val="none"/>
+          <w:effect w:val="none"/>
+          <w:shd w:fill="auto" w:val="clear"/>
+        </w:rPr>
+        <w:t>git log</w:t>
+      </w:r>
+    </w:p>
+    <w:p>
+      <w:pPr>
+        <w:pStyle w:val="TextBody"/>
+        <w:numPr>
+          <w:ilvl w:val="1"/>
+          <w:numId w:val="10"/>
+        </w:numPr>
+        <w:pBdr/>
+        <w:tabs>
+          <w:tab w:val="clear" w:pos="720"/>
+          <w:tab w:val="left" w:pos="0" w:leader="none"/>
+        </w:tabs>
+        <w:bidi w:val="0"/>
+        <w:spacing w:lineRule="auto" w:line="331" w:before="0" w:after="0"/>
+        <w:ind w:left="1414" w:hanging="283"/>
+        <w:rPr>
+          <w:u w:val="none"/>
+        </w:rPr>
+      </w:pPr>
+      <w:r>
+        <w:rPr>
+          <w:rFonts w:ascii="Arial" w:hAnsi="Arial"/>
+          <w:b w:val="false"/>
+          <w:i w:val="false"/>
+          <w:caps w:val="false"/>
+          <w:smallCaps w:val="false"/>
+          <w:strike w:val="false"/>
+          <w:dstrike w:val="false"/>
+          <w:color w:val="000000"/>
+          <w:sz w:val="22"/>
+          <w:u w:val="none"/>
+          <w:effect w:val="none"/>
+          <w:shd w:fill="auto" w:val="clear"/>
+        </w:rPr>
+        <w:t>git commit</w:t>
+      </w:r>
+    </w:p>
+    <w:p>
+      <w:pPr>
+        <w:pStyle w:val="TextBody"/>
+        <w:numPr>
+          <w:ilvl w:val="1"/>
+          <w:numId w:val="10"/>
+        </w:numPr>
+        <w:pBdr/>
+        <w:tabs>
+          <w:tab w:val="clear" w:pos="720"/>
+          <w:tab w:val="left" w:pos="0" w:leader="none"/>
+        </w:tabs>
+        <w:bidi w:val="0"/>
+        <w:spacing w:lineRule="auto" w:line="331" w:before="0" w:after="0"/>
+        <w:ind w:left="1414" w:hanging="283"/>
+        <w:rPr>
+          <w:u w:val="none"/>
+        </w:rPr>
+      </w:pPr>
+      <w:r>
+        <w:rPr>
+          <w:rFonts w:ascii="Arial" w:hAnsi="Arial"/>
+          <w:b w:val="false"/>
+          <w:i w:val="false"/>
+          <w:caps w:val="false"/>
+          <w:smallCaps w:val="false"/>
+          <w:strike w:val="false"/>
+          <w:dstrike w:val="false"/>
+          <w:color w:val="000000"/>
+          <w:sz w:val="22"/>
+          <w:u w:val="none"/>
+          <w:effect w:val="none"/>
+          <w:shd w:fill="auto" w:val="clear"/>
+        </w:rPr>
+        <w:t>git rm</w:t>
+      </w:r>
+    </w:p>
+    <w:p>
+      <w:pPr>
+        <w:pStyle w:val="TextBody"/>
+        <w:numPr>
+          <w:ilvl w:val="1"/>
+          <w:numId w:val="10"/>
+        </w:numPr>
+        <w:pBdr/>
+        <w:tabs>
+          <w:tab w:val="clear" w:pos="720"/>
+          <w:tab w:val="left" w:pos="0" w:leader="none"/>
+        </w:tabs>
+        <w:bidi w:val="0"/>
+        <w:spacing w:lineRule="auto" w:line="331" w:before="0" w:after="0"/>
+        <w:ind w:left="1414" w:hanging="283"/>
+        <w:rPr>
+          <w:u w:val="none"/>
+        </w:rPr>
+      </w:pPr>
+      <w:r>
+        <w:rPr>
+          <w:rFonts w:ascii="Arial" w:hAnsi="Arial"/>
+          <w:b w:val="false"/>
+          <w:i w:val="false"/>
+          <w:caps w:val="false"/>
+          <w:smallCaps w:val="false"/>
+          <w:strike w:val="false"/>
+          <w:dstrike w:val="false"/>
+          <w:color w:val="000000"/>
+          <w:sz w:val="22"/>
+          <w:u w:val="none"/>
+          <w:effect w:val="none"/>
+          <w:shd w:fill="auto" w:val="clear"/>
+        </w:rPr>
+        <w:t>git mv</w:t>
+      </w:r>
+    </w:p>
+    <w:p>
+      <w:pPr>
+        <w:pStyle w:val="TextBody"/>
+        <w:numPr>
+          <w:ilvl w:val="1"/>
+          <w:numId w:val="10"/>
+        </w:numPr>
+        <w:pBdr/>
+        <w:tabs>
+          <w:tab w:val="clear" w:pos="720"/>
+          <w:tab w:val="left" w:pos="0" w:leader="none"/>
+        </w:tabs>
+        <w:bidi w:val="0"/>
+        <w:spacing w:lineRule="auto" w:line="331" w:before="0" w:after="0"/>
+        <w:ind w:left="1414" w:hanging="283"/>
+        <w:rPr>
+          <w:u w:val="none"/>
+        </w:rPr>
+      </w:pPr>
+      <w:r>
+        <w:rPr>
+          <w:rFonts w:ascii="Arial" w:hAnsi="Arial"/>
+          <w:b w:val="false"/>
+          <w:i w:val="false"/>
+          <w:caps w:val="false"/>
+          <w:smallCaps w:val="false"/>
+          <w:strike w:val="false"/>
+          <w:dstrike w:val="false"/>
+          <w:color w:val="000000"/>
+          <w:sz w:val="22"/>
+          <w:u w:val="none"/>
+          <w:effect w:val="none"/>
+          <w:shd w:fill="auto" w:val="clear"/>
+        </w:rPr>
+        <w:t>git remote add : to add remote hosting repository url to git</w:t>
+      </w:r>
+    </w:p>
+    <w:p>
+      <w:pPr>
+        <w:pStyle w:val="TextBody"/>
+        <w:numPr>
+          <w:ilvl w:val="1"/>
+          <w:numId w:val="10"/>
+        </w:numPr>
+        <w:pBdr/>
+        <w:tabs>
+          <w:tab w:val="clear" w:pos="720"/>
+          <w:tab w:val="left" w:pos="0" w:leader="none"/>
+        </w:tabs>
+        <w:bidi w:val="0"/>
+        <w:spacing w:lineRule="auto" w:line="331" w:before="0" w:after="0"/>
+        <w:ind w:left="1414" w:hanging="283"/>
+        <w:rPr>
+          <w:u w:val="none"/>
+        </w:rPr>
+      </w:pPr>
+      <w:r>
+        <w:rPr>
+          <w:rFonts w:ascii="Arial" w:hAnsi="Arial"/>
+          <w:b w:val="false"/>
+          <w:i w:val="false"/>
+          <w:caps w:val="false"/>
+          <w:smallCaps w:val="false"/>
+          <w:strike w:val="false"/>
+          <w:dstrike w:val="false"/>
+          <w:color w:val="000000"/>
+          <w:sz w:val="22"/>
+          <w:u w:val="none"/>
+          <w:effect w:val="none"/>
+          <w:shd w:fill="auto" w:val="clear"/>
+        </w:rPr>
+        <w:t>git push</w:t>
+      </w:r>
+    </w:p>
+    <w:p>
+      <w:pPr>
+        <w:pStyle w:val="TextBody"/>
+        <w:numPr>
+          <w:ilvl w:val="0"/>
+          <w:numId w:val="10"/>
+        </w:numPr>
+        <w:pBdr/>
+        <w:tabs>
+          <w:tab w:val="clear" w:pos="720"/>
+          <w:tab w:val="left" w:pos="0" w:leader="none"/>
+        </w:tabs>
+        <w:bidi w:val="0"/>
+        <w:spacing w:lineRule="auto" w:line="331" w:before="0" w:after="0"/>
+        <w:ind w:left="707" w:hanging="283"/>
+        <w:rPr>
+          <w:u w:val="none"/>
+        </w:rPr>
+      </w:pPr>
+      <w:r>
+        <w:rPr>
+          <w:rFonts w:ascii="Arial" w:hAnsi="Arial"/>
+          <w:b w:val="false"/>
+          <w:i w:val="false"/>
+          <w:caps w:val="false"/>
+          <w:smallCaps w:val="false"/>
+          <w:strike w:val="false"/>
+          <w:dstrike w:val="false"/>
+          <w:color w:val="000000"/>
+          <w:sz w:val="22"/>
+          <w:u w:val="none"/>
+          <w:effect w:val="none"/>
+          <w:shd w:fill="auto" w:val="clear"/>
+        </w:rPr>
+        <w:t>Installed vim editor and learned how to use it as text editor in terminal</w:t>
+      </w:r>
+    </w:p>
+    <w:p>
+      <w:pPr>
+        <w:pStyle w:val="Normal1"/>
+        <w:numPr>
+          <w:ilvl w:val="0"/>
+          <w:numId w:val="0"/>
+        </w:numPr>
+        <w:ind w:left="1080" w:hanging="0"/>
+        <w:rPr/>
+      </w:pPr>
+      <w:r>
+        <w:rPr/>
+      </w:r>
+    </w:p>
+    <w:p>
+      <w:pPr>
+        <w:pStyle w:val="Normal1"/>
+        <w:ind w:left="0" w:hanging="0"/>
+        <w:jc w:val="both"/>
+        <w:rPr/>
+      </w:pPr>
+      <w:r>
+        <w:rPr/>
       </w:r>
     </w:p>
     <w:sectPr>
-      <w:pgSz w:h="15840" w:w="12240" w:orient="portrait"/>
-      <w:pgMar w:bottom="1440" w:top="1440" w:left="1440" w:right="1440" w:header="720" w:footer="720"/>
-      <w:pgNumType w:start="1"/>
+      <w:type w:val="nextPage"/>
+      <w:pgSz w:w="12240" w:h="15840"/>
+      <w:pgMar w:left="1440" w:right="1440" w:header="0" w:top="1440" w:footer="0" w:bottom="1440" w:gutter="0"/>
+      <w:pgNumType w:start="1" w:fmt="decimal"/>
+      <w:formProt w:val="false"/>
+      <w:textDirection w:val="lrTb"/>
+      <w:docGrid w:type="default" w:linePitch="100" w:charSpace="4096"/>
     </w:sectPr>
   </w:body>
 </w:document>
 </file>
 
 <file path=word/numbering.xml><?xml version="1.0" encoding="utf-8"?>
-<w:numbering xmlns:mc="http://schemas.openxmlformats.org/markup-compatibility/2006" xmlns:o="urn:schemas-microsoft-com:office:office" xmlns:r="http://schemas.openxmlformats.org/officeDocument/2006/relationships" xmlns:m="http://schemas.openxmlformats.org/officeDocument/2006/math" xmlns:v="urn:schemas-microsoft-com:vml" xmlns:wp="http://schemas.openxmlformats.org/drawingml/2006/wordprocessingDrawing" xmlns:w10="urn:schemas-microsoft-com:office:word" xmlns:w="http://schemas.openxmlformats.org/wordprocessingml/2006/main" xmlns:wne="http://schemas.microsoft.com/office/word/2006/wordml" xmlns:sl="http://schemas.openxmlformats.org/schemaLibrary/2006/main" xmlns:a="http://schemas.openxmlformats.org/drawingml/2006/main" xmlns:pic="http://schemas.openxmlformats.org/drawingml/2006/picture" xmlns:c="http://schemas.openxmlformats.org/drawingml/2006/chart" xmlns:lc="http://schemas.openxmlformats.org/drawingml/2006/lockedCanvas" xmlns:dgm="http://schemas.openxmlformats.org/drawingml/2006/diagram" xmlns:wps="http://schemas.microsoft.com/office/word/2010/wordprocessingShape" xmlns:wpg="http://schemas.microsoft.com/office/word/2010/wordprocessingGroup" xmlns:w14="http://schemas.microsoft.com/office/word/2010/wordml" xmlns:w15="http://schemas.microsoft.com/office/word/2012/wordml">
+<w:numbering xmlns:w="http://schemas.openxmlformats.org/wordprocessingml/2006/main" xmlns:o="urn:schemas-microsoft-com:office:office" xmlns:r="http://schemas.openxmlformats.org/officeDocument/2006/relationships" xmlns:v="urn:schemas-microsoft-com:vml" xmlns:mc="http://schemas.openxmlformats.org/markup-compatibility/2006" xmlns:w14="http://schemas.microsoft.com/office/word/2010/wordml" mc:Ignorable="w14">
   <w:abstractNum w:abstractNumId="1">
     <w:lvl w:ilvl="0">
       <w:start w:val="1"/>
       <w:numFmt w:val="bullet"/>
-      <w:lvlText w:val="●"/>
-      <w:lvlJc w:val="left"/>
-      <w:pPr>
-        <w:ind w:left="720" w:hanging="360"/>
-      </w:pPr>
-      <w:rPr>
+      <w:lvlText w:val=""/>
+      <w:lvlJc w:val="left"/>
+      <w:pPr>
+        <w:tabs>
+          <w:tab w:val="num" w:pos="0"/>
+        </w:tabs>
+        <w:ind w:left="720" w:hanging="360"/>
+      </w:pPr>
+      <w:rPr>
+        <w:rFonts w:ascii="Wingdings" w:hAnsi="Wingdings" w:cs="Wingdings" w:hint="default"/>
         <w:u w:val="none"/>
       </w:rPr>
     </w:lvl>
     <w:lvl w:ilvl="1">
       <w:start w:val="1"/>
       <w:numFmt w:val="bullet"/>
-      <w:lvlText w:val="○"/>
-      <w:lvlJc w:val="left"/>
-      <w:pPr>
+      <w:lvlText w:val=""/>
+      <w:lvlJc w:val="left"/>
+      <w:pPr>
+        <w:tabs>
+          <w:tab w:val="num" w:pos="0"/>
+        </w:tabs>
         <w:ind w:left="1440" w:hanging="360"/>
       </w:pPr>
       <w:rPr>
+        <w:rFonts w:ascii="Wingdings 2" w:hAnsi="Wingdings 2" w:cs="Wingdings 2" w:hint="default"/>
         <w:u w:val="none"/>
       </w:rPr>
     </w:lvl>
@@ -1424,33 +1820,45 @@
       <w:lvlText w:val="■"/>
       <w:lvlJc w:val="left"/>
       <w:pPr>
+        <w:tabs>
+          <w:tab w:val="num" w:pos="0"/>
+        </w:tabs>
         <w:ind w:left="2160" w:hanging="360"/>
       </w:pPr>
       <w:rPr>
+        <w:rFonts w:ascii="OpenSymbol" w:hAnsi="OpenSymbol" w:cs="OpenSymbol" w:hint="default"/>
         <w:u w:val="none"/>
       </w:rPr>
     </w:lvl>
     <w:lvl w:ilvl="3">
       <w:start w:val="1"/>
       <w:numFmt w:val="bullet"/>
-      <w:lvlText w:val="●"/>
-      <w:lvlJc w:val="left"/>
-      <w:pPr>
+      <w:lvlText w:val=""/>
+      <w:lvlJc w:val="left"/>
+      <w:pPr>
+        <w:tabs>
+          <w:tab w:val="num" w:pos="0"/>
+        </w:tabs>
         <w:ind w:left="2880" w:hanging="360"/>
       </w:pPr>
       <w:rPr>
+        <w:rFonts w:ascii="Wingdings" w:hAnsi="Wingdings" w:cs="Wingdings" w:hint="default"/>
         <w:u w:val="none"/>
       </w:rPr>
     </w:lvl>
     <w:lvl w:ilvl="4">
       <w:start w:val="1"/>
       <w:numFmt w:val="bullet"/>
-      <w:lvlText w:val="○"/>
-      <w:lvlJc w:val="left"/>
-      <w:pPr>
+      <w:lvlText w:val=""/>
+      <w:lvlJc w:val="left"/>
+      <w:pPr>
+        <w:tabs>
+          <w:tab w:val="num" w:pos="0"/>
+        </w:tabs>
         <w:ind w:left="3600" w:hanging="360"/>
       </w:pPr>
       <w:rPr>
+        <w:rFonts w:ascii="Wingdings 2" w:hAnsi="Wingdings 2" w:cs="Wingdings 2" w:hint="default"/>
         <w:u w:val="none"/>
       </w:rPr>
     </w:lvl>
@@ -1460,33 +1868,45 @@
       <w:lvlText w:val="■"/>
       <w:lvlJc w:val="left"/>
       <w:pPr>
+        <w:tabs>
+          <w:tab w:val="num" w:pos="0"/>
+        </w:tabs>
         <w:ind w:left="4320" w:hanging="360"/>
       </w:pPr>
       <w:rPr>
+        <w:rFonts w:ascii="OpenSymbol" w:hAnsi="OpenSymbol" w:cs="OpenSymbol" w:hint="default"/>
         <w:u w:val="none"/>
       </w:rPr>
     </w:lvl>
     <w:lvl w:ilvl="6">
       <w:start w:val="1"/>
       <w:numFmt w:val="bullet"/>
-      <w:lvlText w:val="●"/>
-      <w:lvlJc w:val="left"/>
-      <w:pPr>
+      <w:lvlText w:val=""/>
+      <w:lvlJc w:val="left"/>
+      <w:pPr>
+        <w:tabs>
+          <w:tab w:val="num" w:pos="0"/>
+        </w:tabs>
         <w:ind w:left="5040" w:hanging="360"/>
       </w:pPr>
       <w:rPr>
+        <w:rFonts w:ascii="Wingdings" w:hAnsi="Wingdings" w:cs="Wingdings" w:hint="default"/>
         <w:u w:val="none"/>
       </w:rPr>
     </w:lvl>
     <w:lvl w:ilvl="7">
       <w:start w:val="1"/>
       <w:numFmt w:val="bullet"/>
-      <w:lvlText w:val="○"/>
-      <w:lvlJc w:val="left"/>
-      <w:pPr>
+      <w:lvlText w:val=""/>
+      <w:lvlJc w:val="left"/>
+      <w:pPr>
+        <w:tabs>
+          <w:tab w:val="num" w:pos="0"/>
+        </w:tabs>
         <w:ind w:left="5760" w:hanging="360"/>
       </w:pPr>
       <w:rPr>
+        <w:rFonts w:ascii="Wingdings 2" w:hAnsi="Wingdings 2" w:cs="Wingdings 2" w:hint="default"/>
         <w:u w:val="none"/>
       </w:rPr>
     </w:lvl>
@@ -1496,9 +1916,13 @@
       <w:lvlText w:val="■"/>
       <w:lvlJc w:val="left"/>
       <w:pPr>
+        <w:tabs>
+          <w:tab w:val="num" w:pos="0"/>
+        </w:tabs>
         <w:ind w:left="6480" w:hanging="360"/>
       </w:pPr>
       <w:rPr>
+        <w:rFonts w:ascii="OpenSymbol" w:hAnsi="OpenSymbol" w:cs="OpenSymbol" w:hint="default"/>
         <w:u w:val="none"/>
       </w:rPr>
     </w:lvl>
@@ -1507,24 +1931,32 @@
     <w:lvl w:ilvl="0">
       <w:start w:val="1"/>
       <w:numFmt w:val="bullet"/>
-      <w:lvlText w:val="●"/>
-      <w:lvlJc w:val="left"/>
-      <w:pPr>
-        <w:ind w:left="720" w:hanging="360"/>
-      </w:pPr>
-      <w:rPr>
+      <w:lvlText w:val=""/>
+      <w:lvlJc w:val="left"/>
+      <w:pPr>
+        <w:tabs>
+          <w:tab w:val="num" w:pos="0"/>
+        </w:tabs>
+        <w:ind w:left="720" w:hanging="360"/>
+      </w:pPr>
+      <w:rPr>
+        <w:rFonts w:ascii="Wingdings" w:hAnsi="Wingdings" w:cs="Wingdings" w:hint="default"/>
         <w:u w:val="none"/>
       </w:rPr>
     </w:lvl>
     <w:lvl w:ilvl="1">
       <w:start w:val="1"/>
       <w:numFmt w:val="bullet"/>
-      <w:lvlText w:val="○"/>
-      <w:lvlJc w:val="left"/>
-      <w:pPr>
+      <w:lvlText w:val=""/>
+      <w:lvlJc w:val="left"/>
+      <w:pPr>
+        <w:tabs>
+          <w:tab w:val="num" w:pos="0"/>
+        </w:tabs>
         <w:ind w:left="1440" w:hanging="360"/>
       </w:pPr>
       <w:rPr>
+        <w:rFonts w:ascii="Wingdings 2" w:hAnsi="Wingdings 2" w:cs="Wingdings 2" w:hint="default"/>
         <w:u w:val="none"/>
       </w:rPr>
     </w:lvl>
@@ -1534,33 +1966,45 @@
       <w:lvlText w:val="■"/>
       <w:lvlJc w:val="left"/>
       <w:pPr>
+        <w:tabs>
+          <w:tab w:val="num" w:pos="0"/>
+        </w:tabs>
         <w:ind w:left="2160" w:hanging="360"/>
       </w:pPr>
       <w:rPr>
+        <w:rFonts w:ascii="OpenSymbol" w:hAnsi="OpenSymbol" w:cs="OpenSymbol" w:hint="default"/>
         <w:u w:val="none"/>
       </w:rPr>
     </w:lvl>
     <w:lvl w:ilvl="3">
       <w:start w:val="1"/>
       <w:numFmt w:val="bullet"/>
-      <w:lvlText w:val="●"/>
-      <w:lvlJc w:val="left"/>
-      <w:pPr>
+      <w:lvlText w:val=""/>
+      <w:lvlJc w:val="left"/>
+      <w:pPr>
+        <w:tabs>
+          <w:tab w:val="num" w:pos="0"/>
+        </w:tabs>
         <w:ind w:left="2880" w:hanging="360"/>
       </w:pPr>
       <w:rPr>
+        <w:rFonts w:ascii="Wingdings" w:hAnsi="Wingdings" w:cs="Wingdings" w:hint="default"/>
         <w:u w:val="none"/>
       </w:rPr>
     </w:lvl>
     <w:lvl w:ilvl="4">
       <w:start w:val="1"/>
       <w:numFmt w:val="bullet"/>
-      <w:lvlText w:val="○"/>
-      <w:lvlJc w:val="left"/>
-      <w:pPr>
+      <w:lvlText w:val=""/>
+      <w:lvlJc w:val="left"/>
+      <w:pPr>
+        <w:tabs>
+          <w:tab w:val="num" w:pos="0"/>
+        </w:tabs>
         <w:ind w:left="3600" w:hanging="360"/>
       </w:pPr>
       <w:rPr>
+        <w:rFonts w:ascii="Wingdings 2" w:hAnsi="Wingdings 2" w:cs="Wingdings 2" w:hint="default"/>
         <w:u w:val="none"/>
       </w:rPr>
     </w:lvl>
@@ -1570,33 +2014,45 @@
       <w:lvlText w:val="■"/>
       <w:lvlJc w:val="left"/>
       <w:pPr>
+        <w:tabs>
+          <w:tab w:val="num" w:pos="0"/>
+        </w:tabs>
         <w:ind w:left="4320" w:hanging="360"/>
       </w:pPr>
       <w:rPr>
+        <w:rFonts w:ascii="OpenSymbol" w:hAnsi="OpenSymbol" w:cs="OpenSymbol" w:hint="default"/>
         <w:u w:val="none"/>
       </w:rPr>
     </w:lvl>
     <w:lvl w:ilvl="6">
       <w:start w:val="1"/>
       <w:numFmt w:val="bullet"/>
-      <w:lvlText w:val="●"/>
-      <w:lvlJc w:val="left"/>
-      <w:pPr>
+      <w:lvlText w:val=""/>
+      <w:lvlJc w:val="left"/>
+      <w:pPr>
+        <w:tabs>
+          <w:tab w:val="num" w:pos="0"/>
+        </w:tabs>
         <w:ind w:left="5040" w:hanging="360"/>
       </w:pPr>
       <w:rPr>
+        <w:rFonts w:ascii="Wingdings" w:hAnsi="Wingdings" w:cs="Wingdings" w:hint="default"/>
         <w:u w:val="none"/>
       </w:rPr>
     </w:lvl>
     <w:lvl w:ilvl="7">
       <w:start w:val="1"/>
       <w:numFmt w:val="bullet"/>
-      <w:lvlText w:val="○"/>
-      <w:lvlJc w:val="left"/>
-      <w:pPr>
+      <w:lvlText w:val=""/>
+      <w:lvlJc w:val="left"/>
+      <w:pPr>
+        <w:tabs>
+          <w:tab w:val="num" w:pos="0"/>
+        </w:tabs>
         <w:ind w:left="5760" w:hanging="360"/>
       </w:pPr>
       <w:rPr>
+        <w:rFonts w:ascii="Wingdings 2" w:hAnsi="Wingdings 2" w:cs="Wingdings 2" w:hint="default"/>
         <w:u w:val="none"/>
       </w:rPr>
     </w:lvl>
@@ -1606,9 +2062,13 @@
       <w:lvlText w:val="■"/>
       <w:lvlJc w:val="left"/>
       <w:pPr>
+        <w:tabs>
+          <w:tab w:val="num" w:pos="0"/>
+        </w:tabs>
         <w:ind w:left="6480" w:hanging="360"/>
       </w:pPr>
       <w:rPr>
+        <w:rFonts w:ascii="OpenSymbol" w:hAnsi="OpenSymbol" w:cs="OpenSymbol" w:hint="default"/>
         <w:u w:val="none"/>
       </w:rPr>
     </w:lvl>
@@ -1617,24 +2077,32 @@
     <w:lvl w:ilvl="0">
       <w:start w:val="1"/>
       <w:numFmt w:val="bullet"/>
-      <w:lvlText w:val="●"/>
-      <w:lvlJc w:val="left"/>
-      <w:pPr>
-        <w:ind w:left="720" w:hanging="360"/>
-      </w:pPr>
-      <w:rPr>
+      <w:lvlText w:val=""/>
+      <w:lvlJc w:val="left"/>
+      <w:pPr>
+        <w:tabs>
+          <w:tab w:val="num" w:pos="0"/>
+        </w:tabs>
+        <w:ind w:left="720" w:hanging="360"/>
+      </w:pPr>
+      <w:rPr>
+        <w:rFonts w:ascii="Wingdings" w:hAnsi="Wingdings" w:cs="Wingdings" w:hint="default"/>
         <w:u w:val="none"/>
       </w:rPr>
     </w:lvl>
     <w:lvl w:ilvl="1">
       <w:start w:val="1"/>
       <w:numFmt w:val="bullet"/>
-      <w:lvlText w:val="○"/>
-      <w:lvlJc w:val="left"/>
-      <w:pPr>
+      <w:lvlText w:val=""/>
+      <w:lvlJc w:val="left"/>
+      <w:pPr>
+        <w:tabs>
+          <w:tab w:val="num" w:pos="0"/>
+        </w:tabs>
         <w:ind w:left="1440" w:hanging="360"/>
       </w:pPr>
       <w:rPr>
+        <w:rFonts w:ascii="Wingdings 2" w:hAnsi="Wingdings 2" w:cs="Wingdings 2" w:hint="default"/>
         <w:u w:val="none"/>
       </w:rPr>
     </w:lvl>
@@ -1644,33 +2112,45 @@
       <w:lvlText w:val="■"/>
       <w:lvlJc w:val="left"/>
       <w:pPr>
+        <w:tabs>
+          <w:tab w:val="num" w:pos="0"/>
+        </w:tabs>
         <w:ind w:left="2160" w:hanging="360"/>
       </w:pPr>
       <w:rPr>
+        <w:rFonts w:ascii="OpenSymbol" w:hAnsi="OpenSymbol" w:cs="OpenSymbol" w:hint="default"/>
         <w:u w:val="none"/>
       </w:rPr>
     </w:lvl>
     <w:lvl w:ilvl="3">
       <w:start w:val="1"/>
       <w:numFmt w:val="bullet"/>
-      <w:lvlText w:val="●"/>
-      <w:lvlJc w:val="left"/>
-      <w:pPr>
+      <w:lvlText w:val=""/>
+      <w:lvlJc w:val="left"/>
+      <w:pPr>
+        <w:tabs>
+          <w:tab w:val="num" w:pos="0"/>
+        </w:tabs>
         <w:ind w:left="2880" w:hanging="360"/>
       </w:pPr>
       <w:rPr>
+        <w:rFonts w:ascii="Wingdings" w:hAnsi="Wingdings" w:cs="Wingdings" w:hint="default"/>
         <w:u w:val="none"/>
       </w:rPr>
     </w:lvl>
     <w:lvl w:ilvl="4">
       <w:start w:val="1"/>
       <w:numFmt w:val="bullet"/>
-      <w:lvlText w:val="○"/>
-      <w:lvlJc w:val="left"/>
-      <w:pPr>
+      <w:lvlText w:val=""/>
+      <w:lvlJc w:val="left"/>
+      <w:pPr>
+        <w:tabs>
+          <w:tab w:val="num" w:pos="0"/>
+        </w:tabs>
         <w:ind w:left="3600" w:hanging="360"/>
       </w:pPr>
       <w:rPr>
+        <w:rFonts w:ascii="Wingdings 2" w:hAnsi="Wingdings 2" w:cs="Wingdings 2" w:hint="default"/>
         <w:u w:val="none"/>
       </w:rPr>
     </w:lvl>
@@ -1680,33 +2160,45 @@
       <w:lvlText w:val="■"/>
       <w:lvlJc w:val="left"/>
       <w:pPr>
+        <w:tabs>
+          <w:tab w:val="num" w:pos="0"/>
+        </w:tabs>
         <w:ind w:left="4320" w:hanging="360"/>
       </w:pPr>
       <w:rPr>
+        <w:rFonts w:ascii="OpenSymbol" w:hAnsi="OpenSymbol" w:cs="OpenSymbol" w:hint="default"/>
         <w:u w:val="none"/>
       </w:rPr>
     </w:lvl>
     <w:lvl w:ilvl="6">
       <w:start w:val="1"/>
       <w:numFmt w:val="bullet"/>
-      <w:lvlText w:val="●"/>
-      <w:lvlJc w:val="left"/>
-      <w:pPr>
+      <w:lvlText w:val=""/>
+      <w:lvlJc w:val="left"/>
+      <w:pPr>
+        <w:tabs>
+          <w:tab w:val="num" w:pos="0"/>
+        </w:tabs>
         <w:ind w:left="5040" w:hanging="360"/>
       </w:pPr>
       <w:rPr>
+        <w:rFonts w:ascii="Wingdings" w:hAnsi="Wingdings" w:cs="Wingdings" w:hint="default"/>
         <w:u w:val="none"/>
       </w:rPr>
     </w:lvl>
     <w:lvl w:ilvl="7">
       <w:start w:val="1"/>
       <w:numFmt w:val="bullet"/>
-      <w:lvlText w:val="○"/>
-      <w:lvlJc w:val="left"/>
-      <w:pPr>
+      <w:lvlText w:val=""/>
+      <w:lvlJc w:val="left"/>
+      <w:pPr>
+        <w:tabs>
+          <w:tab w:val="num" w:pos="0"/>
+        </w:tabs>
         <w:ind w:left="5760" w:hanging="360"/>
       </w:pPr>
       <w:rPr>
+        <w:rFonts w:ascii="Wingdings 2" w:hAnsi="Wingdings 2" w:cs="Wingdings 2" w:hint="default"/>
         <w:u w:val="none"/>
       </w:rPr>
     </w:lvl>
@@ -1716,9 +2208,13 @@
       <w:lvlText w:val="■"/>
       <w:lvlJc w:val="left"/>
       <w:pPr>
+        <w:tabs>
+          <w:tab w:val="num" w:pos="0"/>
+        </w:tabs>
         <w:ind w:left="6480" w:hanging="360"/>
       </w:pPr>
       <w:rPr>
+        <w:rFonts w:ascii="OpenSymbol" w:hAnsi="OpenSymbol" w:cs="OpenSymbol" w:hint="default"/>
         <w:u w:val="none"/>
       </w:rPr>
     </w:lvl>
@@ -1727,24 +2223,32 @@
     <w:lvl w:ilvl="0">
       <w:start w:val="1"/>
       <w:numFmt w:val="bullet"/>
-      <w:lvlText w:val="●"/>
-      <w:lvlJc w:val="left"/>
-      <w:pPr>
-        <w:ind w:left="720" w:hanging="360"/>
-      </w:pPr>
-      <w:rPr>
+      <w:lvlText w:val=""/>
+      <w:lvlJc w:val="left"/>
+      <w:pPr>
+        <w:tabs>
+          <w:tab w:val="num" w:pos="0"/>
+        </w:tabs>
+        <w:ind w:left="720" w:hanging="360"/>
+      </w:pPr>
+      <w:rPr>
+        <w:rFonts w:ascii="Wingdings" w:hAnsi="Wingdings" w:cs="Wingdings" w:hint="default"/>
         <w:u w:val="none"/>
       </w:rPr>
     </w:lvl>
     <w:lvl w:ilvl="1">
       <w:start w:val="1"/>
       <w:numFmt w:val="bullet"/>
-      <w:lvlText w:val="○"/>
-      <w:lvlJc w:val="left"/>
-      <w:pPr>
+      <w:lvlText w:val=""/>
+      <w:lvlJc w:val="left"/>
+      <w:pPr>
+        <w:tabs>
+          <w:tab w:val="num" w:pos="0"/>
+        </w:tabs>
         <w:ind w:left="1440" w:hanging="360"/>
       </w:pPr>
       <w:rPr>
+        <w:rFonts w:ascii="Wingdings 2" w:hAnsi="Wingdings 2" w:cs="Wingdings 2" w:hint="default"/>
         <w:u w:val="none"/>
       </w:rPr>
     </w:lvl>
@@ -1754,33 +2258,45 @@
       <w:lvlText w:val="■"/>
       <w:lvlJc w:val="left"/>
       <w:pPr>
+        <w:tabs>
+          <w:tab w:val="num" w:pos="0"/>
+        </w:tabs>
         <w:ind w:left="2160" w:hanging="360"/>
       </w:pPr>
       <w:rPr>
+        <w:rFonts w:ascii="OpenSymbol" w:hAnsi="OpenSymbol" w:cs="OpenSymbol" w:hint="default"/>
         <w:u w:val="none"/>
       </w:rPr>
     </w:lvl>
     <w:lvl w:ilvl="3">
       <w:start w:val="1"/>
       <w:numFmt w:val="bullet"/>
-      <w:lvlText w:val="●"/>
-      <w:lvlJc w:val="left"/>
-      <w:pPr>
+      <w:lvlText w:val=""/>
+      <w:lvlJc w:val="left"/>
+      <w:pPr>
+        <w:tabs>
+          <w:tab w:val="num" w:pos="0"/>
+        </w:tabs>
         <w:ind w:left="2880" w:hanging="360"/>
       </w:pPr>
       <w:rPr>
+        <w:rFonts w:ascii="Wingdings" w:hAnsi="Wingdings" w:cs="Wingdings" w:hint="default"/>
         <w:u w:val="none"/>
       </w:rPr>
     </w:lvl>
     <w:lvl w:ilvl="4">
       <w:start w:val="1"/>
       <w:numFmt w:val="bullet"/>
-      <w:lvlText w:val="○"/>
-      <w:lvlJc w:val="left"/>
-      <w:pPr>
+      <w:lvlText w:val=""/>
+      <w:lvlJc w:val="left"/>
+      <w:pPr>
+        <w:tabs>
+          <w:tab w:val="num" w:pos="0"/>
+        </w:tabs>
         <w:ind w:left="3600" w:hanging="360"/>
       </w:pPr>
       <w:rPr>
+        <w:rFonts w:ascii="Wingdings 2" w:hAnsi="Wingdings 2" w:cs="Wingdings 2" w:hint="default"/>
         <w:u w:val="none"/>
       </w:rPr>
     </w:lvl>
@@ -1790,33 +2306,45 @@
       <w:lvlText w:val="■"/>
       <w:lvlJc w:val="left"/>
       <w:pPr>
+        <w:tabs>
+          <w:tab w:val="num" w:pos="0"/>
+        </w:tabs>
         <w:ind w:left="4320" w:hanging="360"/>
       </w:pPr>
       <w:rPr>
+        <w:rFonts w:ascii="OpenSymbol" w:hAnsi="OpenSymbol" w:cs="OpenSymbol" w:hint="default"/>
         <w:u w:val="none"/>
       </w:rPr>
     </w:lvl>
     <w:lvl w:ilvl="6">
       <w:start w:val="1"/>
       <w:numFmt w:val="bullet"/>
-      <w:lvlText w:val="●"/>
-      <w:lvlJc w:val="left"/>
-      <w:pPr>
+      <w:lvlText w:val=""/>
+      <w:lvlJc w:val="left"/>
+      <w:pPr>
+        <w:tabs>
+          <w:tab w:val="num" w:pos="0"/>
+        </w:tabs>
         <w:ind w:left="5040" w:hanging="360"/>
       </w:pPr>
       <w:rPr>
+        <w:rFonts w:ascii="Wingdings" w:hAnsi="Wingdings" w:cs="Wingdings" w:hint="default"/>
         <w:u w:val="none"/>
       </w:rPr>
     </w:lvl>
     <w:lvl w:ilvl="7">
       <w:start w:val="1"/>
       <w:numFmt w:val="bullet"/>
-      <w:lvlText w:val="○"/>
-      <w:lvlJc w:val="left"/>
-      <w:pPr>
+      <w:lvlText w:val=""/>
+      <w:lvlJc w:val="left"/>
+      <w:pPr>
+        <w:tabs>
+          <w:tab w:val="num" w:pos="0"/>
+        </w:tabs>
         <w:ind w:left="5760" w:hanging="360"/>
       </w:pPr>
       <w:rPr>
+        <w:rFonts w:ascii="Wingdings 2" w:hAnsi="Wingdings 2" w:cs="Wingdings 2" w:hint="default"/>
         <w:u w:val="none"/>
       </w:rPr>
     </w:lvl>
@@ -1826,9 +2354,13 @@
       <w:lvlText w:val="■"/>
       <w:lvlJc w:val="left"/>
       <w:pPr>
+        <w:tabs>
+          <w:tab w:val="num" w:pos="0"/>
+        </w:tabs>
         <w:ind w:left="6480" w:hanging="360"/>
       </w:pPr>
       <w:rPr>
+        <w:rFonts w:ascii="OpenSymbol" w:hAnsi="OpenSymbol" w:cs="OpenSymbol" w:hint="default"/>
         <w:u w:val="none"/>
       </w:rPr>
     </w:lvl>
@@ -1840,6 +2372,9 @@
       <w:lvlText w:val="%1."/>
       <w:lvlJc w:val="left"/>
       <w:pPr>
+        <w:tabs>
+          <w:tab w:val="num" w:pos="0"/>
+        </w:tabs>
         <w:ind w:left="720" w:hanging="360"/>
       </w:pPr>
       <w:rPr>
@@ -1852,6 +2387,9 @@
       <w:lvlText w:val="%2."/>
       <w:lvlJc w:val="left"/>
       <w:pPr>
+        <w:tabs>
+          <w:tab w:val="num" w:pos="0"/>
+        </w:tabs>
         <w:ind w:left="1440" w:hanging="360"/>
       </w:pPr>
       <w:rPr>
@@ -1864,6 +2402,9 @@
       <w:lvlText w:val="%3."/>
       <w:lvlJc w:val="right"/>
       <w:pPr>
+        <w:tabs>
+          <w:tab w:val="num" w:pos="0"/>
+        </w:tabs>
         <w:ind w:left="2160" w:hanging="360"/>
       </w:pPr>
       <w:rPr>
@@ -1876,6 +2417,9 @@
       <w:lvlText w:val="%4."/>
       <w:lvlJc w:val="left"/>
       <w:pPr>
+        <w:tabs>
+          <w:tab w:val="num" w:pos="0"/>
+        </w:tabs>
         <w:ind w:left="2880" w:hanging="360"/>
       </w:pPr>
       <w:rPr>
@@ -1888,6 +2432,9 @@
       <w:lvlText w:val="%5."/>
       <w:lvlJc w:val="left"/>
       <w:pPr>
+        <w:tabs>
+          <w:tab w:val="num" w:pos="0"/>
+        </w:tabs>
         <w:ind w:left="3600" w:hanging="360"/>
       </w:pPr>
       <w:rPr>
@@ -1900,6 +2447,9 @@
       <w:lvlText w:val="%6."/>
       <w:lvlJc w:val="right"/>
       <w:pPr>
+        <w:tabs>
+          <w:tab w:val="num" w:pos="0"/>
+        </w:tabs>
         <w:ind w:left="4320" w:hanging="360"/>
       </w:pPr>
       <w:rPr>
@@ -1912,6 +2462,9 @@
       <w:lvlText w:val="%7."/>
       <w:lvlJc w:val="left"/>
       <w:pPr>
+        <w:tabs>
+          <w:tab w:val="num" w:pos="0"/>
+        </w:tabs>
         <w:ind w:left="5040" w:hanging="360"/>
       </w:pPr>
       <w:rPr>
@@ -1924,6 +2477,9 @@
       <w:lvlText w:val="%8."/>
       <w:lvlJc w:val="left"/>
       <w:pPr>
+        <w:tabs>
+          <w:tab w:val="num" w:pos="0"/>
+        </w:tabs>
         <w:ind w:left="5760" w:hanging="360"/>
       </w:pPr>
       <w:rPr>
@@ -1936,6 +2492,9 @@
       <w:lvlText w:val="%9."/>
       <w:lvlJc w:val="right"/>
       <w:pPr>
+        <w:tabs>
+          <w:tab w:val="num" w:pos="0"/>
+        </w:tabs>
         <w:ind w:left="6480" w:hanging="360"/>
       </w:pPr>
       <w:rPr>
@@ -1950,6 +2509,9 @@
       <w:lvlText w:val="%1."/>
       <w:lvlJc w:val="left"/>
       <w:pPr>
+        <w:tabs>
+          <w:tab w:val="num" w:pos="0"/>
+        </w:tabs>
         <w:ind w:left="720" w:hanging="360"/>
       </w:pPr>
       <w:rPr>
@@ -1962,6 +2524,9 @@
       <w:lvlText w:val="%2."/>
       <w:lvlJc w:val="left"/>
       <w:pPr>
+        <w:tabs>
+          <w:tab w:val="num" w:pos="0"/>
+        </w:tabs>
         <w:ind w:left="1440" w:hanging="360"/>
       </w:pPr>
       <w:rPr>
@@ -1974,6 +2539,9 @@
       <w:lvlText w:val="%3."/>
       <w:lvlJc w:val="right"/>
       <w:pPr>
+        <w:tabs>
+          <w:tab w:val="num" w:pos="0"/>
+        </w:tabs>
         <w:ind w:left="2160" w:hanging="360"/>
       </w:pPr>
       <w:rPr>
@@ -1986,6 +2554,9 @@
       <w:lvlText w:val="%4."/>
       <w:lvlJc w:val="left"/>
       <w:pPr>
+        <w:tabs>
+          <w:tab w:val="num" w:pos="0"/>
+        </w:tabs>
         <w:ind w:left="2880" w:hanging="360"/>
       </w:pPr>
       <w:rPr>
@@ -1998,6 +2569,9 @@
       <w:lvlText w:val="%5."/>
       <w:lvlJc w:val="left"/>
       <w:pPr>
+        <w:tabs>
+          <w:tab w:val="num" w:pos="0"/>
+        </w:tabs>
         <w:ind w:left="3600" w:hanging="360"/>
       </w:pPr>
       <w:rPr>
@@ -2010,6 +2584,9 @@
       <w:lvlText w:val="%6."/>
       <w:lvlJc w:val="right"/>
       <w:pPr>
+        <w:tabs>
+          <w:tab w:val="num" w:pos="0"/>
+        </w:tabs>
         <w:ind w:left="4320" w:hanging="360"/>
       </w:pPr>
       <w:rPr>
@@ -2022,6 +2599,9 @@
       <w:lvlText w:val="%7."/>
       <w:lvlJc w:val="left"/>
       <w:pPr>
+        <w:tabs>
+          <w:tab w:val="num" w:pos="0"/>
+        </w:tabs>
         <w:ind w:left="5040" w:hanging="360"/>
       </w:pPr>
       <w:rPr>
@@ -2034,6 +2614,9 @@
       <w:lvlText w:val="%8."/>
       <w:lvlJc w:val="left"/>
       <w:pPr>
+        <w:tabs>
+          <w:tab w:val="num" w:pos="0"/>
+        </w:tabs>
         <w:ind w:left="5760" w:hanging="360"/>
       </w:pPr>
       <w:rPr>
@@ -2046,6 +2629,9 @@
       <w:lvlText w:val="%9."/>
       <w:lvlJc w:val="right"/>
       <w:pPr>
+        <w:tabs>
+          <w:tab w:val="num" w:pos="0"/>
+        </w:tabs>
         <w:ind w:left="6480" w:hanging="360"/>
       </w:pPr>
       <w:rPr>
@@ -2057,24 +2643,32 @@
     <w:lvl w:ilvl="0">
       <w:start w:val="1"/>
       <w:numFmt w:val="bullet"/>
-      <w:lvlText w:val="●"/>
-      <w:lvlJc w:val="left"/>
-      <w:pPr>
-        <w:ind w:left="720" w:hanging="360"/>
-      </w:pPr>
-      <w:rPr>
+      <w:lvlText w:val=""/>
+      <w:lvlJc w:val="left"/>
+      <w:pPr>
+        <w:tabs>
+          <w:tab w:val="num" w:pos="0"/>
+        </w:tabs>
+        <w:ind w:left="720" w:hanging="360"/>
+      </w:pPr>
+      <w:rPr>
+        <w:rFonts w:ascii="Wingdings" w:hAnsi="Wingdings" w:cs="Wingdings" w:hint="default"/>
         <w:u w:val="none"/>
       </w:rPr>
     </w:lvl>
     <w:lvl w:ilvl="1">
       <w:start w:val="1"/>
       <w:numFmt w:val="bullet"/>
-      <w:lvlText w:val="○"/>
-      <w:lvlJc w:val="left"/>
-      <w:pPr>
+      <w:lvlText w:val=""/>
+      <w:lvlJc w:val="left"/>
+      <w:pPr>
+        <w:tabs>
+          <w:tab w:val="num" w:pos="0"/>
+        </w:tabs>
         <w:ind w:left="1440" w:hanging="360"/>
       </w:pPr>
       <w:rPr>
+        <w:rFonts w:ascii="Wingdings 2" w:hAnsi="Wingdings 2" w:cs="Wingdings 2" w:hint="default"/>
         <w:u w:val="none"/>
       </w:rPr>
     </w:lvl>
@@ -2084,33 +2678,45 @@
       <w:lvlText w:val="■"/>
       <w:lvlJc w:val="left"/>
       <w:pPr>
+        <w:tabs>
+          <w:tab w:val="num" w:pos="0"/>
+        </w:tabs>
         <w:ind w:left="2160" w:hanging="360"/>
       </w:pPr>
       <w:rPr>
+        <w:rFonts w:ascii="OpenSymbol" w:hAnsi="OpenSymbol" w:cs="OpenSymbol" w:hint="default"/>
         <w:u w:val="none"/>
       </w:rPr>
     </w:lvl>
     <w:lvl w:ilvl="3">
       <w:start w:val="1"/>
       <w:numFmt w:val="bullet"/>
-      <w:lvlText w:val="●"/>
-      <w:lvlJc w:val="left"/>
-      <w:pPr>
+      <w:lvlText w:val=""/>
+      <w:lvlJc w:val="left"/>
+      <w:pPr>
+        <w:tabs>
+          <w:tab w:val="num" w:pos="0"/>
+        </w:tabs>
         <w:ind w:left="2880" w:hanging="360"/>
       </w:pPr>
       <w:rPr>
+        <w:rFonts w:ascii="Wingdings" w:hAnsi="Wingdings" w:cs="Wingdings" w:hint="default"/>
         <w:u w:val="none"/>
       </w:rPr>
     </w:lvl>
     <w:lvl w:ilvl="4">
       <w:start w:val="1"/>
       <w:numFmt w:val="bullet"/>
-      <w:lvlText w:val="○"/>
-      <w:lvlJc w:val="left"/>
-      <w:pPr>
+      <w:lvlText w:val=""/>
+      <w:lvlJc w:val="left"/>
+      <w:pPr>
+        <w:tabs>
+          <w:tab w:val="num" w:pos="0"/>
+        </w:tabs>
         <w:ind w:left="3600" w:hanging="360"/>
       </w:pPr>
       <w:rPr>
+        <w:rFonts w:ascii="Wingdings 2" w:hAnsi="Wingdings 2" w:cs="Wingdings 2" w:hint="default"/>
         <w:u w:val="none"/>
       </w:rPr>
     </w:lvl>
@@ -2120,33 +2726,45 @@
       <w:lvlText w:val="■"/>
       <w:lvlJc w:val="left"/>
       <w:pPr>
+        <w:tabs>
+          <w:tab w:val="num" w:pos="0"/>
+        </w:tabs>
         <w:ind w:left="4320" w:hanging="360"/>
       </w:pPr>
       <w:rPr>
+        <w:rFonts w:ascii="OpenSymbol" w:hAnsi="OpenSymbol" w:cs="OpenSymbol" w:hint="default"/>
         <w:u w:val="none"/>
       </w:rPr>
     </w:lvl>
     <w:lvl w:ilvl="6">
       <w:start w:val="1"/>
       <w:numFmt w:val="bullet"/>
-      <w:lvlText w:val="●"/>
-      <w:lvlJc w:val="left"/>
-      <w:pPr>
+      <w:lvlText w:val=""/>
+      <w:lvlJc w:val="left"/>
+      <w:pPr>
+        <w:tabs>
+          <w:tab w:val="num" w:pos="0"/>
+        </w:tabs>
         <w:ind w:left="5040" w:hanging="360"/>
       </w:pPr>
       <w:rPr>
+        <w:rFonts w:ascii="Wingdings" w:hAnsi="Wingdings" w:cs="Wingdings" w:hint="default"/>
         <w:u w:val="none"/>
       </w:rPr>
     </w:lvl>
     <w:lvl w:ilvl="7">
       <w:start w:val="1"/>
       <w:numFmt w:val="bullet"/>
-      <w:lvlText w:val="○"/>
-      <w:lvlJc w:val="left"/>
-      <w:pPr>
+      <w:lvlText w:val=""/>
+      <w:lvlJc w:val="left"/>
+      <w:pPr>
+        <w:tabs>
+          <w:tab w:val="num" w:pos="0"/>
+        </w:tabs>
         <w:ind w:left="5760" w:hanging="360"/>
       </w:pPr>
       <w:rPr>
+        <w:rFonts w:ascii="Wingdings 2" w:hAnsi="Wingdings 2" w:cs="Wingdings 2" w:hint="default"/>
         <w:u w:val="none"/>
       </w:rPr>
     </w:lvl>
@@ -2156,9 +2774,13 @@
       <w:lvlText w:val="■"/>
       <w:lvlJc w:val="left"/>
       <w:pPr>
+        <w:tabs>
+          <w:tab w:val="num" w:pos="0"/>
+        </w:tabs>
         <w:ind w:left="6480" w:hanging="360"/>
       </w:pPr>
       <w:rPr>
+        <w:rFonts w:ascii="OpenSymbol" w:hAnsi="OpenSymbol" w:cs="OpenSymbol" w:hint="default"/>
         <w:u w:val="none"/>
       </w:rPr>
     </w:lvl>
@@ -2167,24 +2789,32 @@
     <w:lvl w:ilvl="0">
       <w:start w:val="1"/>
       <w:numFmt w:val="bullet"/>
-      <w:lvlText w:val="●"/>
-      <w:lvlJc w:val="left"/>
-      <w:pPr>
-        <w:ind w:left="720" w:hanging="360"/>
-      </w:pPr>
-      <w:rPr>
+      <w:lvlText w:val=""/>
+      <w:lvlJc w:val="left"/>
+      <w:pPr>
+        <w:tabs>
+          <w:tab w:val="num" w:pos="0"/>
+        </w:tabs>
+        <w:ind w:left="720" w:hanging="360"/>
+      </w:pPr>
+      <w:rPr>
+        <w:rFonts w:ascii="Wingdings" w:hAnsi="Wingdings" w:cs="Wingdings" w:hint="default"/>
         <w:u w:val="none"/>
       </w:rPr>
     </w:lvl>
     <w:lvl w:ilvl="1">
       <w:start w:val="1"/>
       <w:numFmt w:val="bullet"/>
-      <w:lvlText w:val="○"/>
-      <w:lvlJc w:val="left"/>
-      <w:pPr>
+      <w:lvlText w:val=""/>
+      <w:lvlJc w:val="left"/>
+      <w:pPr>
+        <w:tabs>
+          <w:tab w:val="num" w:pos="0"/>
+        </w:tabs>
         <w:ind w:left="1440" w:hanging="360"/>
       </w:pPr>
       <w:rPr>
+        <w:rFonts w:ascii="Wingdings 2" w:hAnsi="Wingdings 2" w:cs="Wingdings 2" w:hint="default"/>
         <w:u w:val="none"/>
       </w:rPr>
     </w:lvl>
@@ -2194,33 +2824,45 @@
       <w:lvlText w:val="■"/>
       <w:lvlJc w:val="left"/>
       <w:pPr>
+        <w:tabs>
+          <w:tab w:val="num" w:pos="0"/>
+        </w:tabs>
         <w:ind w:left="2160" w:hanging="360"/>
       </w:pPr>
       <w:rPr>
+        <w:rFonts w:ascii="OpenSymbol" w:hAnsi="OpenSymbol" w:cs="OpenSymbol" w:hint="default"/>
         <w:u w:val="none"/>
       </w:rPr>
     </w:lvl>
     <w:lvl w:ilvl="3">
       <w:start w:val="1"/>
       <w:numFmt w:val="bullet"/>
-      <w:lvlText w:val="●"/>
-      <w:lvlJc w:val="left"/>
-      <w:pPr>
+      <w:lvlText w:val=""/>
+      <w:lvlJc w:val="left"/>
+      <w:pPr>
+        <w:tabs>
+          <w:tab w:val="num" w:pos="0"/>
+        </w:tabs>
         <w:ind w:left="2880" w:hanging="360"/>
       </w:pPr>
       <w:rPr>
+        <w:rFonts w:ascii="Wingdings" w:hAnsi="Wingdings" w:cs="Wingdings" w:hint="default"/>
         <w:u w:val="none"/>
       </w:rPr>
     </w:lvl>
     <w:lvl w:ilvl="4">
       <w:start w:val="1"/>
       <w:numFmt w:val="bullet"/>
-      <w:lvlText w:val="○"/>
-      <w:lvlJc w:val="left"/>
-      <w:pPr>
+      <w:lvlText w:val=""/>
+      <w:lvlJc w:val="left"/>
+      <w:pPr>
+        <w:tabs>
+          <w:tab w:val="num" w:pos="0"/>
+        </w:tabs>
         <w:ind w:left="3600" w:hanging="360"/>
       </w:pPr>
       <w:rPr>
+        <w:rFonts w:ascii="Wingdings 2" w:hAnsi="Wingdings 2" w:cs="Wingdings 2" w:hint="default"/>
         <w:u w:val="none"/>
       </w:rPr>
     </w:lvl>
@@ -2230,33 +2872,45 @@
       <w:lvlText w:val="■"/>
       <w:lvlJc w:val="left"/>
       <w:pPr>
+        <w:tabs>
+          <w:tab w:val="num" w:pos="0"/>
+        </w:tabs>
         <w:ind w:left="4320" w:hanging="360"/>
       </w:pPr>
       <w:rPr>
+        <w:rFonts w:ascii="OpenSymbol" w:hAnsi="OpenSymbol" w:cs="OpenSymbol" w:hint="default"/>
         <w:u w:val="none"/>
       </w:rPr>
     </w:lvl>
     <w:lvl w:ilvl="6">
       <w:start w:val="1"/>
       <w:numFmt w:val="bullet"/>
-      <w:lvlText w:val="●"/>
-      <w:lvlJc w:val="left"/>
-      <w:pPr>
+      <w:lvlText w:val=""/>
+      <w:lvlJc w:val="left"/>
+      <w:pPr>
+        <w:tabs>
+          <w:tab w:val="num" w:pos="0"/>
+        </w:tabs>
         <w:ind w:left="5040" w:hanging="360"/>
       </w:pPr>
       <w:rPr>
+        <w:rFonts w:ascii="Wingdings" w:hAnsi="Wingdings" w:cs="Wingdings" w:hint="default"/>
         <w:u w:val="none"/>
       </w:rPr>
     </w:lvl>
     <w:lvl w:ilvl="7">
       <w:start w:val="1"/>
       <w:numFmt w:val="bullet"/>
-      <w:lvlText w:val="○"/>
-      <w:lvlJc w:val="left"/>
-      <w:pPr>
+      <w:lvlText w:val=""/>
+      <w:lvlJc w:val="left"/>
+      <w:pPr>
+        <w:tabs>
+          <w:tab w:val="num" w:pos="0"/>
+        </w:tabs>
         <w:ind w:left="5760" w:hanging="360"/>
       </w:pPr>
       <w:rPr>
+        <w:rFonts w:ascii="Wingdings 2" w:hAnsi="Wingdings 2" w:cs="Wingdings 2" w:hint="default"/>
         <w:u w:val="none"/>
       </w:rPr>
     </w:lvl>
@@ -2266,9 +2920,13 @@
       <w:lvlText w:val="■"/>
       <w:lvlJc w:val="left"/>
       <w:pPr>
+        <w:tabs>
+          <w:tab w:val="num" w:pos="0"/>
+        </w:tabs>
         <w:ind w:left="6480" w:hanging="360"/>
       </w:pPr>
       <w:rPr>
+        <w:rFonts w:ascii="OpenSymbol" w:hAnsi="OpenSymbol" w:cs="OpenSymbol" w:hint="default"/>
         <w:u w:val="none"/>
       </w:rPr>
     </w:lvl>
@@ -2280,6 +2938,9 @@
       <w:lvlText w:val="%1."/>
       <w:lvlJc w:val="left"/>
       <w:pPr>
+        <w:tabs>
+          <w:tab w:val="num" w:pos="0"/>
+        </w:tabs>
         <w:ind w:left="720" w:hanging="360"/>
       </w:pPr>
       <w:rPr>
@@ -2292,6 +2953,9 @@
       <w:lvlText w:val="%2."/>
       <w:lvlJc w:val="left"/>
       <w:pPr>
+        <w:tabs>
+          <w:tab w:val="num" w:pos="0"/>
+        </w:tabs>
         <w:ind w:left="1440" w:hanging="360"/>
       </w:pPr>
       <w:rPr>
@@ -2304,6 +2968,9 @@
       <w:lvlText w:val="%3."/>
       <w:lvlJc w:val="right"/>
       <w:pPr>
+        <w:tabs>
+          <w:tab w:val="num" w:pos="0"/>
+        </w:tabs>
         <w:ind w:left="2160" w:hanging="360"/>
       </w:pPr>
       <w:rPr>
@@ -2316,6 +2983,9 @@
       <w:lvlText w:val="%4."/>
       <w:lvlJc w:val="left"/>
       <w:pPr>
+        <w:tabs>
+          <w:tab w:val="num" w:pos="0"/>
+        </w:tabs>
         <w:ind w:left="2880" w:hanging="360"/>
       </w:pPr>
       <w:rPr>
@@ -2328,6 +2998,9 @@
       <w:lvlText w:val="%5."/>
       <w:lvlJc w:val="left"/>
       <w:pPr>
+        <w:tabs>
+          <w:tab w:val="num" w:pos="0"/>
+        </w:tabs>
         <w:ind w:left="3600" w:hanging="360"/>
       </w:pPr>
       <w:rPr>
@@ -2340,6 +3013,9 @@
       <w:lvlText w:val="%6."/>
       <w:lvlJc w:val="right"/>
       <w:pPr>
+        <w:tabs>
+          <w:tab w:val="num" w:pos="0"/>
+        </w:tabs>
         <w:ind w:left="4320" w:hanging="360"/>
       </w:pPr>
       <w:rPr>
@@ -2352,6 +3028,9 @@
       <w:lvlText w:val="%7."/>
       <w:lvlJc w:val="left"/>
       <w:pPr>
+        <w:tabs>
+          <w:tab w:val="num" w:pos="0"/>
+        </w:tabs>
         <w:ind w:left="5040" w:hanging="360"/>
       </w:pPr>
       <w:rPr>
@@ -2364,6 +3043,9 @@
       <w:lvlText w:val="%8."/>
       <w:lvlJc w:val="left"/>
       <w:pPr>
+        <w:tabs>
+          <w:tab w:val="num" w:pos="0"/>
+        </w:tabs>
         <w:ind w:left="5760" w:hanging="360"/>
       </w:pPr>
       <w:rPr>
@@ -2376,11 +3058,270 @@
       <w:lvlText w:val="%9."/>
       <w:lvlJc w:val="right"/>
       <w:pPr>
+        <w:tabs>
+          <w:tab w:val="num" w:pos="0"/>
+        </w:tabs>
         <w:ind w:left="6480" w:hanging="360"/>
       </w:pPr>
       <w:rPr>
         <w:u w:val="none"/>
       </w:rPr>
+    </w:lvl>
+  </w:abstractNum>
+  <w:abstractNum w:abstractNumId="10">
+    <w:lvl w:ilvl="0">
+      <w:start w:val="1"/>
+      <w:numFmt w:val="bullet"/>
+      <w:lvlText w:val=""/>
+      <w:lvlJc w:val="left"/>
+      <w:pPr>
+        <w:tabs>
+          <w:tab w:val="num" w:pos="707"/>
+        </w:tabs>
+        <w:ind w:left="707" w:hanging="283"/>
+      </w:pPr>
+      <w:rPr>
+        <w:rFonts w:ascii="Symbol" w:hAnsi="Symbol" w:cs="Symbol" w:hint="default"/>
+      </w:rPr>
+    </w:lvl>
+    <w:lvl w:ilvl="1">
+      <w:start w:val="1"/>
+      <w:numFmt w:val="bullet"/>
+      <w:lvlText w:val=""/>
+      <w:lvlJc w:val="left"/>
+      <w:pPr>
+        <w:tabs>
+          <w:tab w:val="num" w:pos="1414"/>
+        </w:tabs>
+        <w:ind w:left="1414" w:hanging="283"/>
+      </w:pPr>
+      <w:rPr>
+        <w:rFonts w:ascii="Symbol" w:hAnsi="Symbol" w:cs="Symbol" w:hint="default"/>
+      </w:rPr>
+    </w:lvl>
+    <w:lvl w:ilvl="2">
+      <w:start w:val="1"/>
+      <w:numFmt w:val="bullet"/>
+      <w:lvlText w:val=""/>
+      <w:lvlJc w:val="left"/>
+      <w:pPr>
+        <w:tabs>
+          <w:tab w:val="num" w:pos="2121"/>
+        </w:tabs>
+        <w:ind w:left="2121" w:hanging="283"/>
+      </w:pPr>
+      <w:rPr>
+        <w:rFonts w:ascii="Symbol" w:hAnsi="Symbol" w:cs="Symbol" w:hint="default"/>
+      </w:rPr>
+    </w:lvl>
+    <w:lvl w:ilvl="3">
+      <w:start w:val="1"/>
+      <w:numFmt w:val="bullet"/>
+      <w:lvlText w:val=""/>
+      <w:lvlJc w:val="left"/>
+      <w:pPr>
+        <w:tabs>
+          <w:tab w:val="num" w:pos="2828"/>
+        </w:tabs>
+        <w:ind w:left="2828" w:hanging="283"/>
+      </w:pPr>
+      <w:rPr>
+        <w:rFonts w:ascii="Symbol" w:hAnsi="Symbol" w:cs="Symbol" w:hint="default"/>
+      </w:rPr>
+    </w:lvl>
+    <w:lvl w:ilvl="4">
+      <w:start w:val="1"/>
+      <w:numFmt w:val="bullet"/>
+      <w:lvlText w:val=""/>
+      <w:lvlJc w:val="left"/>
+      <w:pPr>
+        <w:tabs>
+          <w:tab w:val="num" w:pos="3535"/>
+        </w:tabs>
+        <w:ind w:left="3535" w:hanging="283"/>
+      </w:pPr>
+      <w:rPr>
+        <w:rFonts w:ascii="Symbol" w:hAnsi="Symbol" w:cs="Symbol" w:hint="default"/>
+      </w:rPr>
+    </w:lvl>
+    <w:lvl w:ilvl="5">
+      <w:start w:val="1"/>
+      <w:numFmt w:val="bullet"/>
+      <w:lvlText w:val=""/>
+      <w:lvlJc w:val="left"/>
+      <w:pPr>
+        <w:tabs>
+          <w:tab w:val="num" w:pos="4242"/>
+        </w:tabs>
+        <w:ind w:left="4242" w:hanging="283"/>
+      </w:pPr>
+      <w:rPr>
+        <w:rFonts w:ascii="Symbol" w:hAnsi="Symbol" w:cs="Symbol" w:hint="default"/>
+      </w:rPr>
+    </w:lvl>
+    <w:lvl w:ilvl="6">
+      <w:start w:val="1"/>
+      <w:numFmt w:val="bullet"/>
+      <w:lvlText w:val=""/>
+      <w:lvlJc w:val="left"/>
+      <w:pPr>
+        <w:tabs>
+          <w:tab w:val="num" w:pos="4949"/>
+        </w:tabs>
+        <w:ind w:left="4949" w:hanging="283"/>
+      </w:pPr>
+      <w:rPr>
+        <w:rFonts w:ascii="Symbol" w:hAnsi="Symbol" w:cs="Symbol" w:hint="default"/>
+      </w:rPr>
+    </w:lvl>
+    <w:lvl w:ilvl="7">
+      <w:start w:val="1"/>
+      <w:numFmt w:val="bullet"/>
+      <w:lvlText w:val=""/>
+      <w:lvlJc w:val="left"/>
+      <w:pPr>
+        <w:tabs>
+          <w:tab w:val="num" w:pos="5656"/>
+        </w:tabs>
+        <w:ind w:left="5656" w:hanging="283"/>
+      </w:pPr>
+      <w:rPr>
+        <w:rFonts w:ascii="Symbol" w:hAnsi="Symbol" w:cs="Symbol" w:hint="default"/>
+      </w:rPr>
+    </w:lvl>
+    <w:lvl w:ilvl="8">
+      <w:start w:val="1"/>
+      <w:numFmt w:val="bullet"/>
+      <w:lvlText w:val=""/>
+      <w:lvlJc w:val="left"/>
+      <w:pPr>
+        <w:tabs>
+          <w:tab w:val="num" w:pos="6363"/>
+        </w:tabs>
+        <w:ind w:left="6363" w:hanging="283"/>
+      </w:pPr>
+      <w:rPr>
+        <w:rFonts w:ascii="Symbol" w:hAnsi="Symbol" w:cs="Symbol" w:hint="default"/>
+      </w:rPr>
+    </w:lvl>
+  </w:abstractNum>
+  <w:abstractNum w:abstractNumId="11">
+    <w:lvl w:ilvl="0">
+      <w:start w:val="1"/>
+      <w:numFmt w:val="none"/>
+      <w:suff w:val="nothing"/>
+      <w:lvlText w:val=""/>
+      <w:lvlJc w:val="left"/>
+      <w:pPr>
+        <w:tabs>
+          <w:tab w:val="num" w:pos="0"/>
+        </w:tabs>
+        <w:ind w:left="0" w:hanging="0"/>
+      </w:pPr>
+    </w:lvl>
+    <w:lvl w:ilvl="1">
+      <w:start w:val="1"/>
+      <w:numFmt w:val="none"/>
+      <w:suff w:val="nothing"/>
+      <w:lvlText w:val=""/>
+      <w:lvlJc w:val="left"/>
+      <w:pPr>
+        <w:tabs>
+          <w:tab w:val="num" w:pos="0"/>
+        </w:tabs>
+        <w:ind w:left="0" w:hanging="0"/>
+      </w:pPr>
+    </w:lvl>
+    <w:lvl w:ilvl="2">
+      <w:start w:val="1"/>
+      <w:numFmt w:val="none"/>
+      <w:suff w:val="nothing"/>
+      <w:lvlText w:val=""/>
+      <w:lvlJc w:val="left"/>
+      <w:pPr>
+        <w:tabs>
+          <w:tab w:val="num" w:pos="0"/>
+        </w:tabs>
+        <w:ind w:left="0" w:hanging="0"/>
+      </w:pPr>
+    </w:lvl>
+    <w:lvl w:ilvl="3">
+      <w:start w:val="1"/>
+      <w:numFmt w:val="none"/>
+      <w:suff w:val="nothing"/>
+      <w:lvlText w:val=""/>
+      <w:lvlJc w:val="left"/>
+      <w:pPr>
+        <w:tabs>
+          <w:tab w:val="num" w:pos="0"/>
+        </w:tabs>
+        <w:ind w:left="0" w:hanging="0"/>
+      </w:pPr>
+    </w:lvl>
+    <w:lvl w:ilvl="4">
+      <w:start w:val="1"/>
+      <w:numFmt w:val="none"/>
+      <w:suff w:val="nothing"/>
+      <w:lvlText w:val=""/>
+      <w:lvlJc w:val="left"/>
+      <w:pPr>
+        <w:tabs>
+          <w:tab w:val="num" w:pos="0"/>
+        </w:tabs>
+        <w:ind w:left="0" w:hanging="0"/>
+      </w:pPr>
+    </w:lvl>
+    <w:lvl w:ilvl="5">
+      <w:start w:val="1"/>
+      <w:numFmt w:val="none"/>
+      <w:suff w:val="nothing"/>
+      <w:lvlText w:val=""/>
+      <w:lvlJc w:val="left"/>
+      <w:pPr>
+        <w:tabs>
+          <w:tab w:val="num" w:pos="0"/>
+        </w:tabs>
+        <w:ind w:left="0" w:hanging="0"/>
+      </w:pPr>
+    </w:lvl>
+    <w:lvl w:ilvl="6">
+      <w:start w:val="1"/>
+      <w:numFmt w:val="none"/>
+      <w:suff w:val="nothing"/>
+      <w:lvlText w:val=""/>
+      <w:lvlJc w:val="left"/>
+      <w:pPr>
+        <w:tabs>
+          <w:tab w:val="num" w:pos="0"/>
+        </w:tabs>
+        <w:ind w:left="0" w:hanging="0"/>
+      </w:pPr>
+    </w:lvl>
+    <w:lvl w:ilvl="7">
+      <w:start w:val="1"/>
+      <w:numFmt w:val="none"/>
+      <w:suff w:val="nothing"/>
+      <w:lvlText w:val=""/>
+      <w:lvlJc w:val="left"/>
+      <w:pPr>
+        <w:tabs>
+          <w:tab w:val="num" w:pos="0"/>
+        </w:tabs>
+        <w:ind w:left="0" w:hanging="0"/>
+      </w:pPr>
+    </w:lvl>
+    <w:lvl w:ilvl="8">
+      <w:start w:val="1"/>
+      <w:numFmt w:val="none"/>
+      <w:suff w:val="nothing"/>
+      <w:lvlText w:val=""/>
+      <w:lvlJc w:val="left"/>
+      <w:pPr>
+        <w:tabs>
+          <w:tab w:val="num" w:pos="0"/>
+        </w:tabs>
+        <w:ind w:left="0" w:hanging="0"/>
+      </w:pPr>
     </w:lvl>
   </w:abstractNum>
   <w:num w:numId="1">
@@ -2410,41 +3351,60 @@
   <w:num w:numId="9">
     <w:abstractNumId w:val="9"/>
   </w:num>
+  <w:num w:numId="10">
+    <w:abstractNumId w:val="10"/>
+  </w:num>
+  <w:num w:numId="11">
+    <w:abstractNumId w:val="11"/>
+  </w:num>
 </w:numbering>
 </file>
 
 <file path=word/styles.xml><?xml version="1.0" encoding="utf-8"?>
-<w:styles xmlns:mc="http://schemas.openxmlformats.org/markup-compatibility/2006" xmlns:o="urn:schemas-microsoft-com:office:office" xmlns:r="http://schemas.openxmlformats.org/officeDocument/2006/relationships" xmlns:m="http://schemas.openxmlformats.org/officeDocument/2006/math" xmlns:v="urn:schemas-microsoft-com:vml" xmlns:wp="http://schemas.openxmlformats.org/drawingml/2006/wordprocessingDrawing" xmlns:w10="urn:schemas-microsoft-com:office:word" xmlns:w="http://schemas.openxmlformats.org/wordprocessingml/2006/main" xmlns:wne="http://schemas.microsoft.com/office/word/2006/wordml" xmlns:sl="http://schemas.openxmlformats.org/schemaLibrary/2006/main" xmlns:a="http://schemas.openxmlformats.org/drawingml/2006/main" xmlns:pic="http://schemas.openxmlformats.org/drawingml/2006/picture" xmlns:c="http://schemas.openxmlformats.org/drawingml/2006/chart" xmlns:lc="http://schemas.openxmlformats.org/drawingml/2006/lockedCanvas" xmlns:dgm="http://schemas.openxmlformats.org/drawingml/2006/diagram" xmlns:wps="http://schemas.microsoft.com/office/word/2010/wordprocessingShape" xmlns:wpg="http://schemas.microsoft.com/office/word/2010/wordprocessingGroup" xmlns:w14="http://schemas.microsoft.com/office/word/2010/wordml" xmlns:w15="http://schemas.microsoft.com/office/word/2012/wordml">
+<w:styles xmlns:w="http://schemas.openxmlformats.org/wordprocessingml/2006/main" xmlns:w14="http://schemas.microsoft.com/office/word/2010/wordml" xmlns:mc="http://schemas.openxmlformats.org/markup-compatibility/2006" mc:Ignorable="w14">
   <w:docDefaults>
     <w:rPrDefault>
       <w:rPr>
-        <w:rFonts w:ascii="Arial" w:cs="Arial" w:eastAsia="Arial" w:hAnsi="Arial"/>
+        <w:rFonts w:ascii="Arial" w:hAnsi="Arial" w:eastAsia="Arial" w:cs="Arial"/>
         <w:sz w:val="22"/>
         <w:szCs w:val="22"/>
-        <w:lang w:val="en"/>
+        <w:lang w:val="en" w:eastAsia="zh-CN" w:bidi="hi-IN"/>
       </w:rPr>
     </w:rPrDefault>
     <w:pPrDefault>
       <w:pPr>
-        <w:spacing w:line="276" w:lineRule="auto"/>
+        <w:suppressAutoHyphens w:val="true"/>
       </w:pPr>
     </w:pPrDefault>
   </w:docDefaults>
-  <w:style w:type="paragraph" w:styleId="Normal" w:default="1">
-    <w:name w:val="normal"/>
-  </w:style>
-  <w:style w:type="table" w:styleId="TableNormal" w:default="1">
-    <w:name w:val="Table Normal"/>
+  <w:style w:type="paragraph" w:styleId="Normal">
+    <w:name w:val="Normal"/>
+    <w:qFormat/>
+    <w:pPr>
+      <w:widowControl/>
+      <w:bidi w:val="0"/>
+      <w:spacing w:lineRule="auto" w:line="276" w:before="0" w:after="0"/>
+      <w:jc w:val="left"/>
+    </w:pPr>
+    <w:rPr>
+      <w:rFonts w:ascii="Arial" w:hAnsi="Arial" w:eastAsia="Arial" w:cs="Arial"/>
+      <w:color w:val="auto"/>
+      <w:kern w:val="0"/>
+      <w:sz w:val="22"/>
+      <w:szCs w:val="22"/>
+      <w:lang w:val="en" w:eastAsia="zh-CN" w:bidi="hi-IN"/>
+    </w:rPr>
   </w:style>
   <w:style w:type="paragraph" w:styleId="Heading1">
-    <w:name w:val="heading 1"/>
-    <w:basedOn w:val="Normal"/>
-    <w:next w:val="Normal"/>
+    <w:name w:val="Heading 1"/>
+    <w:basedOn w:val="Normal1"/>
+    <w:next w:val="Normal1"/>
+    <w:qFormat/>
     <w:pPr>
-      <w:keepNext w:val="1"/>
-      <w:keepLines w:val="1"/>
-      <w:pageBreakBefore w:val="0"/>
-      <w:spacing w:after="120" w:before="400" w:lineRule="auto"/>
+      <w:keepNext w:val="true"/>
+      <w:keepLines/>
+      <w:pageBreakBefore w:val="false"/>
+      <w:spacing w:lineRule="auto" w:line="240" w:before="400" w:after="120"/>
     </w:pPr>
     <w:rPr>
       <w:sz w:val="40"/>
@@ -2452,47 +3412,50 @@
     </w:rPr>
   </w:style>
   <w:style w:type="paragraph" w:styleId="Heading2">
-    <w:name w:val="heading 2"/>
-    <w:basedOn w:val="Normal"/>
-    <w:next w:val="Normal"/>
+    <w:name w:val="Heading 2"/>
+    <w:basedOn w:val="Normal1"/>
+    <w:next w:val="Normal1"/>
+    <w:qFormat/>
     <w:pPr>
-      <w:keepNext w:val="1"/>
-      <w:keepLines w:val="1"/>
-      <w:pageBreakBefore w:val="0"/>
-      <w:spacing w:after="120" w:before="360" w:lineRule="auto"/>
+      <w:keepNext w:val="true"/>
+      <w:keepLines/>
+      <w:pageBreakBefore w:val="false"/>
+      <w:spacing w:lineRule="auto" w:line="240" w:before="360" w:after="120"/>
     </w:pPr>
     <w:rPr>
-      <w:b w:val="0"/>
+      <w:b w:val="false"/>
       <w:sz w:val="32"/>
       <w:szCs w:val="32"/>
     </w:rPr>
   </w:style>
   <w:style w:type="paragraph" w:styleId="Heading3">
-    <w:name w:val="heading 3"/>
-    <w:basedOn w:val="Normal"/>
-    <w:next w:val="Normal"/>
+    <w:name w:val="Heading 3"/>
+    <w:basedOn w:val="Normal1"/>
+    <w:next w:val="Normal1"/>
+    <w:qFormat/>
     <w:pPr>
-      <w:keepNext w:val="1"/>
-      <w:keepLines w:val="1"/>
-      <w:pageBreakBefore w:val="0"/>
-      <w:spacing w:after="80" w:before="320" w:lineRule="auto"/>
+      <w:keepNext w:val="true"/>
+      <w:keepLines/>
+      <w:pageBreakBefore w:val="false"/>
+      <w:spacing w:lineRule="auto" w:line="240" w:before="320" w:after="80"/>
     </w:pPr>
     <w:rPr>
-      <w:b w:val="0"/>
+      <w:b w:val="false"/>
       <w:color w:val="434343"/>
       <w:sz w:val="28"/>
       <w:szCs w:val="28"/>
     </w:rPr>
   </w:style>
   <w:style w:type="paragraph" w:styleId="Heading4">
-    <w:name w:val="heading 4"/>
-    <w:basedOn w:val="Normal"/>
-    <w:next w:val="Normal"/>
+    <w:name w:val="Heading 4"/>
+    <w:basedOn w:val="Normal1"/>
+    <w:next w:val="Normal1"/>
+    <w:qFormat/>
     <w:pPr>
-      <w:keepNext w:val="1"/>
-      <w:keepLines w:val="1"/>
-      <w:pageBreakBefore w:val="0"/>
-      <w:spacing w:after="80" w:before="280" w:lineRule="auto"/>
+      <w:keepNext w:val="true"/>
+      <w:keepLines/>
+      <w:pageBreakBefore w:val="false"/>
+      <w:spacing w:lineRule="auto" w:line="240" w:before="280" w:after="80"/>
     </w:pPr>
     <w:rPr>
       <w:color w:val="666666"/>
@@ -2501,14 +3464,15 @@
     </w:rPr>
   </w:style>
   <w:style w:type="paragraph" w:styleId="Heading5">
-    <w:name w:val="heading 5"/>
-    <w:basedOn w:val="Normal"/>
-    <w:next w:val="Normal"/>
+    <w:name w:val="Heading 5"/>
+    <w:basedOn w:val="Normal1"/>
+    <w:next w:val="Normal1"/>
+    <w:qFormat/>
     <w:pPr>
-      <w:keepNext w:val="1"/>
-      <w:keepLines w:val="1"/>
-      <w:pageBreakBefore w:val="0"/>
-      <w:spacing w:after="80" w:before="240" w:lineRule="auto"/>
+      <w:keepNext w:val="true"/>
+      <w:keepLines/>
+      <w:pageBreakBefore w:val="false"/>
+      <w:spacing w:lineRule="auto" w:line="240" w:before="240" w:after="80"/>
     </w:pPr>
     <w:rPr>
       <w:color w:val="666666"/>
@@ -2517,31 +3481,116 @@
     </w:rPr>
   </w:style>
   <w:style w:type="paragraph" w:styleId="Heading6">
-    <w:name w:val="heading 6"/>
-    <w:basedOn w:val="Normal"/>
-    <w:next w:val="Normal"/>
+    <w:name w:val="Heading 6"/>
+    <w:basedOn w:val="Normal1"/>
+    <w:next w:val="Normal1"/>
+    <w:qFormat/>
     <w:pPr>
-      <w:keepNext w:val="1"/>
-      <w:keepLines w:val="1"/>
-      <w:pageBreakBefore w:val="0"/>
-      <w:spacing w:after="80" w:before="240" w:lineRule="auto"/>
+      <w:keepNext w:val="true"/>
+      <w:keepLines/>
+      <w:pageBreakBefore w:val="false"/>
+      <w:spacing w:lineRule="auto" w:line="240" w:before="240" w:after="80"/>
     </w:pPr>
     <w:rPr>
-      <w:i w:val="1"/>
+      <w:i/>
       <w:color w:val="666666"/>
       <w:sz w:val="22"/>
       <w:szCs w:val="22"/>
     </w:rPr>
   </w:style>
+  <w:style w:type="character" w:styleId="Bullets">
+    <w:name w:val="Bullets"/>
+    <w:qFormat/>
+    <w:rPr>
+      <w:rFonts w:ascii="OpenSymbol" w:hAnsi="OpenSymbol" w:eastAsia="OpenSymbol" w:cs="OpenSymbol"/>
+    </w:rPr>
+  </w:style>
+  <w:style w:type="paragraph" w:styleId="Heading">
+    <w:name w:val="Heading"/>
+    <w:basedOn w:val="Normal"/>
+    <w:next w:val="TextBody"/>
+    <w:qFormat/>
+    <w:pPr>
+      <w:keepNext w:val="true"/>
+      <w:spacing w:before="240" w:after="120"/>
+    </w:pPr>
+    <w:rPr>
+      <w:rFonts w:ascii="Liberation Sans" w:hAnsi="Liberation Sans" w:eastAsia="Noto Sans CJK SC" w:cs="Lohit Devanagari"/>
+      <w:sz w:val="28"/>
+      <w:szCs w:val="28"/>
+    </w:rPr>
+  </w:style>
+  <w:style w:type="paragraph" w:styleId="TextBody">
+    <w:name w:val="Body Text"/>
+    <w:basedOn w:val="Normal"/>
+    <w:pPr>
+      <w:spacing w:lineRule="auto" w:line="276" w:before="0" w:after="140"/>
+    </w:pPr>
+    <w:rPr/>
+  </w:style>
+  <w:style w:type="paragraph" w:styleId="List">
+    <w:name w:val="List"/>
+    <w:basedOn w:val="TextBody"/>
+    <w:pPr/>
+    <w:rPr>
+      <w:rFonts w:cs="Lohit Devanagari"/>
+    </w:rPr>
+  </w:style>
+  <w:style w:type="paragraph" w:styleId="Caption">
+    <w:name w:val="Caption"/>
+    <w:basedOn w:val="Normal"/>
+    <w:qFormat/>
+    <w:pPr>
+      <w:suppressLineNumbers/>
+      <w:spacing w:before="120" w:after="120"/>
+    </w:pPr>
+    <w:rPr>
+      <w:rFonts w:cs="Lohit Devanagari"/>
+      <w:i/>
+      <w:iCs/>
+      <w:sz w:val="24"/>
+      <w:szCs w:val="24"/>
+    </w:rPr>
+  </w:style>
+  <w:style w:type="paragraph" w:styleId="Index">
+    <w:name w:val="Index"/>
+    <w:basedOn w:val="Normal"/>
+    <w:qFormat/>
+    <w:pPr>
+      <w:suppressLineNumbers/>
+    </w:pPr>
+    <w:rPr>
+      <w:rFonts w:cs="Lohit Devanagari"/>
+    </w:rPr>
+  </w:style>
+  <w:style w:type="paragraph" w:styleId="Normal1" w:default="1">
+    <w:name w:val="LO-normal"/>
+    <w:qFormat/>
+    <w:pPr>
+      <w:widowControl/>
+      <w:bidi w:val="0"/>
+      <w:spacing w:lineRule="auto" w:line="276" w:before="0" w:after="0"/>
+      <w:jc w:val="left"/>
+    </w:pPr>
+    <w:rPr>
+      <w:rFonts w:ascii="Arial" w:hAnsi="Arial" w:eastAsia="Arial" w:cs="Arial"/>
+      <w:color w:val="auto"/>
+      <w:kern w:val="0"/>
+      <w:sz w:val="22"/>
+      <w:szCs w:val="22"/>
+      <w:lang w:val="en" w:eastAsia="zh-CN" w:bidi="hi-IN"/>
+    </w:rPr>
+  </w:style>
   <w:style w:type="paragraph" w:styleId="Title">
     <w:name w:val="Title"/>
-    <w:basedOn w:val="Normal"/>
-    <w:next w:val="Normal"/>
+    <w:basedOn w:val="Normal1"/>
+    <w:next w:val="Normal1"/>
+    <w:qFormat/>
     <w:pPr>
-      <w:keepNext w:val="1"/>
-      <w:keepLines w:val="1"/>
-      <w:pageBreakBefore w:val="0"/>
-      <w:spacing w:after="60" w:before="0" w:lineRule="auto"/>
+      <w:keepNext w:val="true"/>
+      <w:keepLines/>
+      <w:pageBreakBefore w:val="false"/>
+      <w:spacing w:lineRule="auto" w:line="240" w:before="0" w:after="60"/>
     </w:pPr>
     <w:rPr>
       <w:sz w:val="52"/>
@@ -2550,21 +3599,25 @@
   </w:style>
   <w:style w:type="paragraph" w:styleId="Subtitle">
     <w:name w:val="Subtitle"/>
-    <w:basedOn w:val="Normal"/>
-    <w:next w:val="Normal"/>
+    <w:basedOn w:val="Normal1"/>
+    <w:next w:val="Normal1"/>
+    <w:qFormat/>
     <w:pPr>
-      <w:keepNext w:val="1"/>
-      <w:keepLines w:val="1"/>
-      <w:pageBreakBefore w:val="0"/>
-      <w:spacing w:after="320" w:before="0" w:lineRule="auto"/>
+      <w:keepNext w:val="true"/>
+      <w:keepLines/>
+      <w:pageBreakBefore w:val="false"/>
+      <w:spacing w:lineRule="auto" w:line="240" w:before="0" w:after="320"/>
     </w:pPr>
     <w:rPr>
-      <w:rFonts w:ascii="Arial" w:cs="Arial" w:eastAsia="Arial" w:hAnsi="Arial"/>
-      <w:i w:val="0"/>
+      <w:rFonts w:ascii="Arial" w:hAnsi="Arial" w:eastAsia="Arial" w:cs="Arial"/>
+      <w:i w:val="false"/>
       <w:color w:val="666666"/>
       <w:sz w:val="30"/>
       <w:szCs w:val="30"/>
     </w:rPr>
+  </w:style>
+  <w:style w:type="table" w:default="1" w:styleId="TableNormal">
+    <w:name w:val="Table Normal"/>
   </w:style>
 </w:styles>
 </file>

</xml_diff>

<commit_message>
Modification done on dev branch
</commit_message>
<xml_diff>
--- a/daily_progress_report.docx
+++ b/daily_progress_report.docx
@@ -4,7 +4,7 @@
   <w:body>
     <w:p>
       <w:pPr>
-        <w:pStyle w:val="Normal1"/>
+        <w:pStyle w:val="LOnormal"/>
         <w:jc w:val="center"/>
         <w:rPr>
           <w:b/>
@@ -20,7 +20,7 @@
     </w:p>
     <w:p>
       <w:pPr>
-        <w:pStyle w:val="Normal1"/>
+        <w:pStyle w:val="LOnormal"/>
         <w:jc w:val="both"/>
         <w:rPr>
           <w:b/>
@@ -35,7 +35,7 @@
     </w:p>
     <w:p>
       <w:pPr>
-        <w:pStyle w:val="Normal1"/>
+        <w:pStyle w:val="LOnormal"/>
         <w:jc w:val="center"/>
         <w:rPr>
           <w:b/>
@@ -51,7 +51,7 @@
     </w:p>
     <w:p>
       <w:pPr>
-        <w:pStyle w:val="Normal1"/>
+        <w:pStyle w:val="LOnormal"/>
         <w:numPr>
           <w:ilvl w:val="0"/>
           <w:numId w:val="8"/>
@@ -69,7 +69,7 @@
     </w:p>
     <w:p>
       <w:pPr>
-        <w:pStyle w:val="Normal1"/>
+        <w:pStyle w:val="LOnormal"/>
         <w:ind w:left="0" w:hanging="0"/>
         <w:jc w:val="both"/>
         <w:rPr/>
@@ -80,7 +80,7 @@
     </w:p>
     <w:p>
       <w:pPr>
-        <w:pStyle w:val="Normal1"/>
+        <w:pStyle w:val="LOnormal"/>
         <w:ind w:left="0" w:hanging="0"/>
         <w:jc w:val="center"/>
         <w:rPr>
@@ -97,7 +97,7 @@
     </w:p>
     <w:p>
       <w:pPr>
-        <w:pStyle w:val="Normal1"/>
+        <w:pStyle w:val="LOnormal"/>
         <w:ind w:left="0" w:hanging="0"/>
         <w:jc w:val="both"/>
         <w:rPr/>
@@ -109,7 +109,7 @@
     </w:p>
     <w:p>
       <w:pPr>
-        <w:pStyle w:val="Normal1"/>
+        <w:pStyle w:val="LOnormal"/>
         <w:numPr>
           <w:ilvl w:val="0"/>
           <w:numId w:val="2"/>
@@ -130,7 +130,7 @@
     </w:p>
     <w:p>
       <w:pPr>
-        <w:pStyle w:val="Normal1"/>
+        <w:pStyle w:val="LOnormal"/>
         <w:numPr>
           <w:ilvl w:val="0"/>
           <w:numId w:val="5"/>
@@ -148,7 +148,7 @@
     </w:p>
     <w:p>
       <w:pPr>
-        <w:pStyle w:val="Normal1"/>
+        <w:pStyle w:val="LOnormal"/>
         <w:numPr>
           <w:ilvl w:val="0"/>
           <w:numId w:val="5"/>
@@ -166,7 +166,7 @@
     </w:p>
     <w:p>
       <w:pPr>
-        <w:pStyle w:val="Normal1"/>
+        <w:pStyle w:val="LOnormal"/>
         <w:numPr>
           <w:ilvl w:val="0"/>
           <w:numId w:val="5"/>
@@ -184,7 +184,7 @@
     </w:p>
     <w:p>
       <w:pPr>
-        <w:pStyle w:val="Normal1"/>
+        <w:pStyle w:val="LOnormal"/>
         <w:numPr>
           <w:ilvl w:val="0"/>
           <w:numId w:val="5"/>
@@ -202,7 +202,7 @@
     </w:p>
     <w:p>
       <w:pPr>
-        <w:pStyle w:val="Normal1"/>
+        <w:pStyle w:val="LOnormal"/>
         <w:numPr>
           <w:ilvl w:val="0"/>
           <w:numId w:val="5"/>
@@ -220,7 +220,7 @@
     </w:p>
     <w:p>
       <w:pPr>
-        <w:pStyle w:val="Normal1"/>
+        <w:pStyle w:val="LOnormal"/>
         <w:numPr>
           <w:ilvl w:val="0"/>
           <w:numId w:val="5"/>
@@ -238,7 +238,7 @@
     </w:p>
     <w:p>
       <w:pPr>
-        <w:pStyle w:val="Normal1"/>
+        <w:pStyle w:val="LOnormal"/>
         <w:numPr>
           <w:ilvl w:val="0"/>
           <w:numId w:val="5"/>
@@ -256,7 +256,7 @@
     </w:p>
     <w:p>
       <w:pPr>
-        <w:pStyle w:val="Normal1"/>
+        <w:pStyle w:val="LOnormal"/>
         <w:numPr>
           <w:ilvl w:val="0"/>
           <w:numId w:val="5"/>
@@ -274,7 +274,7 @@
     </w:p>
     <w:p>
       <w:pPr>
-        <w:pStyle w:val="Normal1"/>
+        <w:pStyle w:val="LOnormal"/>
         <w:numPr>
           <w:ilvl w:val="0"/>
           <w:numId w:val="5"/>
@@ -292,7 +292,7 @@
     </w:p>
     <w:p>
       <w:pPr>
-        <w:pStyle w:val="Normal1"/>
+        <w:pStyle w:val="LOnormal"/>
         <w:numPr>
           <w:ilvl w:val="0"/>
           <w:numId w:val="5"/>
@@ -310,7 +310,7 @@
     </w:p>
     <w:p>
       <w:pPr>
-        <w:pStyle w:val="Normal1"/>
+        <w:pStyle w:val="LOnormal"/>
         <w:numPr>
           <w:ilvl w:val="0"/>
           <w:numId w:val="5"/>
@@ -328,7 +328,7 @@
     </w:p>
     <w:p>
       <w:pPr>
-        <w:pStyle w:val="Normal1"/>
+        <w:pStyle w:val="LOnormal"/>
         <w:numPr>
           <w:ilvl w:val="0"/>
           <w:numId w:val="5"/>
@@ -346,7 +346,7 @@
     </w:p>
     <w:p>
       <w:pPr>
-        <w:pStyle w:val="Normal1"/>
+        <w:pStyle w:val="LOnormal"/>
         <w:numPr>
           <w:ilvl w:val="0"/>
           <w:numId w:val="5"/>
@@ -364,7 +364,7 @@
     </w:p>
     <w:p>
       <w:pPr>
-        <w:pStyle w:val="Normal1"/>
+        <w:pStyle w:val="LOnormal"/>
         <w:numPr>
           <w:ilvl w:val="0"/>
           <w:numId w:val="5"/>
@@ -382,7 +382,7 @@
     </w:p>
     <w:p>
       <w:pPr>
-        <w:pStyle w:val="Normal1"/>
+        <w:pStyle w:val="LOnormal"/>
         <w:numPr>
           <w:ilvl w:val="0"/>
           <w:numId w:val="5"/>
@@ -400,7 +400,7 @@
     </w:p>
     <w:p>
       <w:pPr>
-        <w:pStyle w:val="Normal1"/>
+        <w:pStyle w:val="LOnormal"/>
         <w:numPr>
           <w:ilvl w:val="0"/>
           <w:numId w:val="5"/>
@@ -418,7 +418,7 @@
     </w:p>
     <w:p>
       <w:pPr>
-        <w:pStyle w:val="Normal1"/>
+        <w:pStyle w:val="LOnormal"/>
         <w:numPr>
           <w:ilvl w:val="0"/>
           <w:numId w:val="5"/>
@@ -436,7 +436,7 @@
     </w:p>
     <w:p>
       <w:pPr>
-        <w:pStyle w:val="Normal1"/>
+        <w:pStyle w:val="LOnormal"/>
         <w:ind w:left="0" w:hanging="0"/>
         <w:jc w:val="both"/>
         <w:rPr/>
@@ -447,7 +447,7 @@
     </w:p>
     <w:p>
       <w:pPr>
-        <w:pStyle w:val="Normal1"/>
+        <w:pStyle w:val="LOnormal"/>
         <w:numPr>
           <w:ilvl w:val="0"/>
           <w:numId w:val="3"/>
@@ -468,7 +468,7 @@
     </w:p>
     <w:p>
       <w:pPr>
-        <w:pStyle w:val="Normal1"/>
+        <w:pStyle w:val="LOnormal"/>
         <w:numPr>
           <w:ilvl w:val="0"/>
           <w:numId w:val="6"/>
@@ -486,7 +486,7 @@
     </w:p>
     <w:p>
       <w:pPr>
-        <w:pStyle w:val="Normal1"/>
+        <w:pStyle w:val="LOnormal"/>
         <w:numPr>
           <w:ilvl w:val="0"/>
           <w:numId w:val="6"/>
@@ -504,7 +504,7 @@
     </w:p>
     <w:p>
       <w:pPr>
-        <w:pStyle w:val="Normal1"/>
+        <w:pStyle w:val="LOnormal"/>
         <w:numPr>
           <w:ilvl w:val="0"/>
           <w:numId w:val="6"/>
@@ -522,7 +522,7 @@
     </w:p>
     <w:p>
       <w:pPr>
-        <w:pStyle w:val="Normal1"/>
+        <w:pStyle w:val="LOnormal"/>
         <w:numPr>
           <w:ilvl w:val="0"/>
           <w:numId w:val="6"/>
@@ -540,7 +540,7 @@
     </w:p>
     <w:p>
       <w:pPr>
-        <w:pStyle w:val="Normal1"/>
+        <w:pStyle w:val="LOnormal"/>
         <w:numPr>
           <w:ilvl w:val="0"/>
           <w:numId w:val="6"/>
@@ -558,7 +558,7 @@
     </w:p>
     <w:p>
       <w:pPr>
-        <w:pStyle w:val="Normal1"/>
+        <w:pStyle w:val="LOnormal"/>
         <w:numPr>
           <w:ilvl w:val="0"/>
           <w:numId w:val="6"/>
@@ -576,7 +576,7 @@
     </w:p>
     <w:p>
       <w:pPr>
-        <w:pStyle w:val="Normal1"/>
+        <w:pStyle w:val="LOnormal"/>
         <w:numPr>
           <w:ilvl w:val="0"/>
           <w:numId w:val="6"/>
@@ -594,7 +594,7 @@
     </w:p>
     <w:p>
       <w:pPr>
-        <w:pStyle w:val="Normal1"/>
+        <w:pStyle w:val="LOnormal"/>
         <w:numPr>
           <w:ilvl w:val="0"/>
           <w:numId w:val="6"/>
@@ -612,7 +612,7 @@
     </w:p>
     <w:p>
       <w:pPr>
-        <w:pStyle w:val="Normal1"/>
+        <w:pStyle w:val="LOnormal"/>
         <w:numPr>
           <w:ilvl w:val="0"/>
           <w:numId w:val="6"/>
@@ -630,7 +630,7 @@
     </w:p>
     <w:p>
       <w:pPr>
-        <w:pStyle w:val="Normal1"/>
+        <w:pStyle w:val="LOnormal"/>
         <w:numPr>
           <w:ilvl w:val="0"/>
           <w:numId w:val="6"/>
@@ -648,7 +648,7 @@
     </w:p>
     <w:p>
       <w:pPr>
-        <w:pStyle w:val="Normal1"/>
+        <w:pStyle w:val="LOnormal"/>
         <w:numPr>
           <w:ilvl w:val="0"/>
           <w:numId w:val="6"/>
@@ -666,7 +666,7 @@
     </w:p>
     <w:p>
       <w:pPr>
-        <w:pStyle w:val="Normal1"/>
+        <w:pStyle w:val="LOnormal"/>
         <w:numPr>
           <w:ilvl w:val="0"/>
           <w:numId w:val="6"/>
@@ -684,7 +684,7 @@
     </w:p>
     <w:p>
       <w:pPr>
-        <w:pStyle w:val="Normal1"/>
+        <w:pStyle w:val="LOnormal"/>
         <w:numPr>
           <w:ilvl w:val="0"/>
           <w:numId w:val="6"/>
@@ -702,17 +702,17 @@
     </w:p>
     <w:p>
       <w:pPr>
-        <w:pStyle w:val="Normal1"/>
-        <w:jc w:val="both"/>
-        <w:rPr/>
-      </w:pPr>
-      <w:r>
-        <w:rPr/>
-      </w:r>
-    </w:p>
-    <w:p>
-      <w:pPr>
-        <w:pStyle w:val="Normal1"/>
+        <w:pStyle w:val="LOnormal"/>
+        <w:jc w:val="both"/>
+        <w:rPr/>
+      </w:pPr>
+      <w:r>
+        <w:rPr/>
+      </w:r>
+    </w:p>
+    <w:p>
+      <w:pPr>
+        <w:pStyle w:val="LOnormal"/>
         <w:numPr>
           <w:ilvl w:val="0"/>
           <w:numId w:val="4"/>
@@ -733,7 +733,7 @@
     </w:p>
     <w:p>
       <w:pPr>
-        <w:pStyle w:val="Normal1"/>
+        <w:pStyle w:val="LOnormal"/>
         <w:numPr>
           <w:ilvl w:val="0"/>
           <w:numId w:val="9"/>
@@ -751,7 +751,7 @@
     </w:p>
     <w:p>
       <w:pPr>
-        <w:pStyle w:val="Normal1"/>
+        <w:pStyle w:val="LOnormal"/>
         <w:numPr>
           <w:ilvl w:val="0"/>
           <w:numId w:val="9"/>
@@ -769,7 +769,7 @@
     </w:p>
     <w:p>
       <w:pPr>
-        <w:pStyle w:val="Normal1"/>
+        <w:pStyle w:val="LOnormal"/>
         <w:numPr>
           <w:ilvl w:val="0"/>
           <w:numId w:val="9"/>
@@ -787,7 +787,7 @@
     </w:p>
     <w:p>
       <w:pPr>
-        <w:pStyle w:val="Normal1"/>
+        <w:pStyle w:val="LOnormal"/>
         <w:numPr>
           <w:ilvl w:val="0"/>
           <w:numId w:val="9"/>
@@ -805,7 +805,7 @@
     </w:p>
     <w:p>
       <w:pPr>
-        <w:pStyle w:val="Normal1"/>
+        <w:pStyle w:val="LOnormal"/>
         <w:numPr>
           <w:ilvl w:val="0"/>
           <w:numId w:val="9"/>
@@ -827,7 +827,7 @@
     </w:p>
     <w:p>
       <w:pPr>
-        <w:pStyle w:val="Normal1"/>
+        <w:pStyle w:val="LOnormal"/>
         <w:numPr>
           <w:ilvl w:val="0"/>
           <w:numId w:val="9"/>
@@ -845,7 +845,7 @@
     </w:p>
     <w:p>
       <w:pPr>
-        <w:pStyle w:val="Normal1"/>
+        <w:pStyle w:val="LOnormal"/>
         <w:numPr>
           <w:ilvl w:val="0"/>
           <w:numId w:val="9"/>
@@ -863,7 +863,7 @@
     </w:p>
     <w:p>
       <w:pPr>
-        <w:pStyle w:val="Normal1"/>
+        <w:pStyle w:val="LOnormal"/>
         <w:numPr>
           <w:ilvl w:val="0"/>
           <w:numId w:val="9"/>
@@ -881,7 +881,7 @@
     </w:p>
     <w:p>
       <w:pPr>
-        <w:pStyle w:val="Normal1"/>
+        <w:pStyle w:val="LOnormal"/>
         <w:numPr>
           <w:ilvl w:val="0"/>
           <w:numId w:val="9"/>
@@ -899,7 +899,7 @@
     </w:p>
     <w:p>
       <w:pPr>
-        <w:pStyle w:val="Normal1"/>
+        <w:pStyle w:val="LOnormal"/>
         <w:numPr>
           <w:ilvl w:val="0"/>
           <w:numId w:val="9"/>
@@ -917,7 +917,7 @@
     </w:p>
     <w:p>
       <w:pPr>
-        <w:pStyle w:val="Normal1"/>
+        <w:pStyle w:val="LOnormal"/>
         <w:numPr>
           <w:ilvl w:val="0"/>
           <w:numId w:val="9"/>
@@ -935,7 +935,7 @@
     </w:p>
     <w:p>
       <w:pPr>
-        <w:pStyle w:val="Normal1"/>
+        <w:pStyle w:val="LOnormal"/>
         <w:numPr>
           <w:ilvl w:val="0"/>
           <w:numId w:val="9"/>
@@ -953,7 +953,7 @@
     </w:p>
     <w:p>
       <w:pPr>
-        <w:pStyle w:val="Normal1"/>
+        <w:pStyle w:val="LOnormal"/>
         <w:numPr>
           <w:ilvl w:val="0"/>
           <w:numId w:val="9"/>
@@ -981,7 +981,7 @@
     </w:p>
     <w:p>
       <w:pPr>
-        <w:pStyle w:val="Normal1"/>
+        <w:pStyle w:val="LOnormal"/>
         <w:numPr>
           <w:ilvl w:val="0"/>
           <w:numId w:val="9"/>
@@ -999,7 +999,7 @@
     </w:p>
     <w:p>
       <w:pPr>
-        <w:pStyle w:val="Normal1"/>
+        <w:pStyle w:val="LOnormal"/>
         <w:numPr>
           <w:ilvl w:val="0"/>
           <w:numId w:val="9"/>
@@ -1017,7 +1017,7 @@
     </w:p>
     <w:p>
       <w:pPr>
-        <w:pStyle w:val="Normal1"/>
+        <w:pStyle w:val="LOnormal"/>
         <w:numPr>
           <w:ilvl w:val="0"/>
           <w:numId w:val="9"/>
@@ -1035,7 +1035,7 @@
     </w:p>
     <w:p>
       <w:pPr>
-        <w:pStyle w:val="Normal1"/>
+        <w:pStyle w:val="LOnormal"/>
         <w:numPr>
           <w:ilvl w:val="0"/>
           <w:numId w:val="9"/>
@@ -1053,7 +1053,7 @@
     </w:p>
     <w:p>
       <w:pPr>
-        <w:pStyle w:val="Normal1"/>
+        <w:pStyle w:val="LOnormal"/>
         <w:numPr>
           <w:ilvl w:val="0"/>
           <w:numId w:val="9"/>
@@ -1071,7 +1071,7 @@
     </w:p>
     <w:p>
       <w:pPr>
-        <w:pStyle w:val="Normal1"/>
+        <w:pStyle w:val="LOnormal"/>
         <w:numPr>
           <w:ilvl w:val="0"/>
           <w:numId w:val="9"/>
@@ -1089,7 +1089,7 @@
     </w:p>
     <w:p>
       <w:pPr>
-        <w:pStyle w:val="Normal1"/>
+        <w:pStyle w:val="LOnormal"/>
         <w:numPr>
           <w:ilvl w:val="0"/>
           <w:numId w:val="9"/>
@@ -1107,7 +1107,7 @@
     </w:p>
     <w:p>
       <w:pPr>
-        <w:pStyle w:val="Normal1"/>
+        <w:pStyle w:val="LOnormal"/>
         <w:ind w:left="720" w:hanging="0"/>
         <w:jc w:val="both"/>
         <w:rPr/>
@@ -1118,7 +1118,7 @@
     </w:p>
     <w:p>
       <w:pPr>
-        <w:pStyle w:val="Normal1"/>
+        <w:pStyle w:val="LOnormal"/>
         <w:ind w:left="0" w:hanging="0"/>
         <w:jc w:val="both"/>
         <w:rPr/>
@@ -1130,7 +1130,7 @@
     </w:p>
     <w:p>
       <w:pPr>
-        <w:pStyle w:val="Normal1"/>
+        <w:pStyle w:val="LOnormal"/>
         <w:numPr>
           <w:ilvl w:val="0"/>
           <w:numId w:val="7"/>
@@ -1148,7 +1148,7 @@
     </w:p>
     <w:p>
       <w:pPr>
-        <w:pStyle w:val="Normal1"/>
+        <w:pStyle w:val="LOnormal"/>
         <w:numPr>
           <w:ilvl w:val="0"/>
           <w:numId w:val="7"/>
@@ -1166,7 +1166,7 @@
     </w:p>
     <w:p>
       <w:pPr>
-        <w:pStyle w:val="Normal1"/>
+        <w:pStyle w:val="LOnormal"/>
         <w:numPr>
           <w:ilvl w:val="0"/>
           <w:numId w:val="7"/>
@@ -1184,7 +1184,7 @@
     </w:p>
     <w:p>
       <w:pPr>
-        <w:pStyle w:val="Normal1"/>
+        <w:pStyle w:val="LOnormal"/>
         <w:numPr>
           <w:ilvl w:val="0"/>
           <w:numId w:val="7"/>
@@ -1202,7 +1202,7 @@
     </w:p>
     <w:p>
       <w:pPr>
-        <w:pStyle w:val="Normal1"/>
+        <w:pStyle w:val="LOnormal"/>
         <w:numPr>
           <w:ilvl w:val="0"/>
           <w:numId w:val="7"/>
@@ -1220,7 +1220,7 @@
     </w:p>
     <w:p>
       <w:pPr>
-        <w:pStyle w:val="Normal1"/>
+        <w:pStyle w:val="LOnormal"/>
         <w:numPr>
           <w:ilvl w:val="0"/>
           <w:numId w:val="7"/>
@@ -1238,7 +1238,7 @@
     </w:p>
     <w:p>
       <w:pPr>
-        <w:pStyle w:val="Normal1"/>
+        <w:pStyle w:val="LOnormal"/>
         <w:ind w:left="0" w:hanging="0"/>
         <w:jc w:val="both"/>
         <w:rPr>
@@ -1254,7 +1254,7 @@
     </w:p>
     <w:p>
       <w:pPr>
-        <w:pStyle w:val="Normal1"/>
+        <w:pStyle w:val="LOnormal"/>
         <w:ind w:left="0" w:hanging="0"/>
         <w:jc w:val="center"/>
         <w:rPr>
@@ -1270,7 +1270,7 @@
     </w:p>
     <w:p>
       <w:pPr>
-        <w:pStyle w:val="Normal1"/>
+        <w:pStyle w:val="LOnormal"/>
         <w:ind w:left="0" w:hanging="0"/>
         <w:jc w:val="center"/>
         <w:rPr>
@@ -1287,7 +1287,7 @@
     </w:p>
     <w:p>
       <w:pPr>
-        <w:pStyle w:val="Normal1"/>
+        <w:pStyle w:val="LOnormal"/>
         <w:numPr>
           <w:ilvl w:val="0"/>
           <w:numId w:val="1"/>
@@ -1300,6 +1300,25 @@
       <w:r>
         <w:rPr/>
         <w:t>Installed git and vim on linux system</w:t>
+      </w:r>
+    </w:p>
+    <w:p>
+      <w:pPr>
+        <w:pStyle w:val="LOnormal"/>
+        <w:numPr>
+          <w:ilvl w:val="0"/>
+          <w:numId w:val="1"/>
+        </w:numPr>
+        <w:ind w:left="720" w:hanging="360"/>
+        <w:rPr>
+          <w:u w:val="none"/>
+        </w:rPr>
+      </w:pPr>
+      <w:r>
+        <w:rPr>
+          <w:u w:val="none"/>
+        </w:rPr>
+        <w:t>basics of version control and what is git?</w:t>
       </w:r>
     </w:p>
     <w:p>
@@ -1318,7 +1337,6 @@
       <w:bookmarkEnd w:id="0"/>
       <w:r>
         <w:rPr>
-          <w:rFonts w:ascii="Arial" w:hAnsi="Arial"/>
           <w:b w:val="false"/>
           <w:i w:val="false"/>
           <w:caps w:val="false"/>
@@ -1341,7 +1359,6 @@
           <w:ilvl w:val="1"/>
           <w:numId w:val="10"/>
         </w:numPr>
-        <w:pBdr/>
         <w:tabs>
           <w:tab w:val="clear" w:pos="720"/>
           <w:tab w:val="left" w:pos="0" w:leader="none"/>
@@ -1355,7 +1372,6 @@
       </w:pPr>
       <w:r>
         <w:rPr>
-          <w:rFonts w:ascii="Arial" w:hAnsi="Arial"/>
           <w:b w:val="false"/>
           <w:i w:val="false"/>
           <w:caps w:val="false"/>
@@ -1378,7 +1394,6 @@
           <w:ilvl w:val="1"/>
           <w:numId w:val="10"/>
         </w:numPr>
-        <w:pBdr/>
         <w:tabs>
           <w:tab w:val="clear" w:pos="720"/>
           <w:tab w:val="left" w:pos="0" w:leader="none"/>
@@ -1392,7 +1407,6 @@
       </w:pPr>
       <w:r>
         <w:rPr>
-          <w:rFonts w:ascii="Arial" w:hAnsi="Arial"/>
           <w:b w:val="false"/>
           <w:i w:val="false"/>
           <w:caps w:val="false"/>
@@ -1415,7 +1429,6 @@
           <w:ilvl w:val="1"/>
           <w:numId w:val="10"/>
         </w:numPr>
-        <w:pBdr/>
         <w:tabs>
           <w:tab w:val="clear" w:pos="720"/>
           <w:tab w:val="left" w:pos="0" w:leader="none"/>
@@ -1429,7 +1442,6 @@
       </w:pPr>
       <w:r>
         <w:rPr>
-          <w:rFonts w:ascii="Arial" w:hAnsi="Arial"/>
           <w:b w:val="false"/>
           <w:i w:val="false"/>
           <w:caps w:val="false"/>
@@ -1452,7 +1464,6 @@
           <w:ilvl w:val="1"/>
           <w:numId w:val="10"/>
         </w:numPr>
-        <w:pBdr/>
         <w:tabs>
           <w:tab w:val="clear" w:pos="720"/>
           <w:tab w:val="left" w:pos="0" w:leader="none"/>
@@ -1466,7 +1477,6 @@
       </w:pPr>
       <w:r>
         <w:rPr>
-          <w:rFonts w:ascii="Arial" w:hAnsi="Arial"/>
           <w:b w:val="false"/>
           <w:i w:val="false"/>
           <w:caps w:val="false"/>
@@ -1489,7 +1499,6 @@
           <w:ilvl w:val="1"/>
           <w:numId w:val="10"/>
         </w:numPr>
-        <w:pBdr/>
         <w:tabs>
           <w:tab w:val="clear" w:pos="720"/>
           <w:tab w:val="left" w:pos="0" w:leader="none"/>
@@ -1503,7 +1512,6 @@
       </w:pPr>
       <w:r>
         <w:rPr>
-          <w:rFonts w:ascii="Arial" w:hAnsi="Arial"/>
           <w:b w:val="false"/>
           <w:i w:val="false"/>
           <w:caps w:val="false"/>
@@ -1526,7 +1534,6 @@
           <w:ilvl w:val="1"/>
           <w:numId w:val="10"/>
         </w:numPr>
-        <w:pBdr/>
         <w:tabs>
           <w:tab w:val="clear" w:pos="720"/>
           <w:tab w:val="left" w:pos="0" w:leader="none"/>
@@ -1540,7 +1547,6 @@
       </w:pPr>
       <w:r>
         <w:rPr>
-          <w:rFonts w:ascii="Arial" w:hAnsi="Arial"/>
           <w:b w:val="false"/>
           <w:i w:val="false"/>
           <w:caps w:val="false"/>
@@ -1563,7 +1569,6 @@
           <w:ilvl w:val="1"/>
           <w:numId w:val="10"/>
         </w:numPr>
-        <w:pBdr/>
         <w:tabs>
           <w:tab w:val="clear" w:pos="720"/>
           <w:tab w:val="left" w:pos="0" w:leader="none"/>
@@ -1577,7 +1582,6 @@
       </w:pPr>
       <w:r>
         <w:rPr>
-          <w:rFonts w:ascii="Arial" w:hAnsi="Arial"/>
           <w:b w:val="false"/>
           <w:i w:val="false"/>
           <w:caps w:val="false"/>
@@ -1600,7 +1604,6 @@
           <w:ilvl w:val="1"/>
           <w:numId w:val="10"/>
         </w:numPr>
-        <w:pBdr/>
         <w:tabs>
           <w:tab w:val="clear" w:pos="720"/>
           <w:tab w:val="left" w:pos="0" w:leader="none"/>
@@ -1614,7 +1617,6 @@
       </w:pPr>
       <w:r>
         <w:rPr>
-          <w:rFonts w:ascii="Arial" w:hAnsi="Arial"/>
           <w:b w:val="false"/>
           <w:i w:val="false"/>
           <w:caps w:val="false"/>
@@ -1637,7 +1639,6 @@
           <w:ilvl w:val="1"/>
           <w:numId w:val="10"/>
         </w:numPr>
-        <w:pBdr/>
         <w:tabs>
           <w:tab w:val="clear" w:pos="720"/>
           <w:tab w:val="left" w:pos="0" w:leader="none"/>
@@ -1651,7 +1652,6 @@
       </w:pPr>
       <w:r>
         <w:rPr>
-          <w:rFonts w:ascii="Arial" w:hAnsi="Arial"/>
           <w:b w:val="false"/>
           <w:i w:val="false"/>
           <w:caps w:val="false"/>
@@ -1674,7 +1674,6 @@
           <w:ilvl w:val="1"/>
           <w:numId w:val="10"/>
         </w:numPr>
-        <w:pBdr/>
         <w:tabs>
           <w:tab w:val="clear" w:pos="720"/>
           <w:tab w:val="left" w:pos="0" w:leader="none"/>
@@ -1688,7 +1687,6 @@
       </w:pPr>
       <w:r>
         <w:rPr>
-          <w:rFonts w:ascii="Arial" w:hAnsi="Arial"/>
           <w:b w:val="false"/>
           <w:i w:val="false"/>
           <w:caps w:val="false"/>
@@ -1711,7 +1709,6 @@
           <w:ilvl w:val="0"/>
           <w:numId w:val="10"/>
         </w:numPr>
-        <w:pBdr/>
         <w:tabs>
           <w:tab w:val="clear" w:pos="720"/>
           <w:tab w:val="left" w:pos="0" w:leader="none"/>
@@ -1725,7 +1722,6 @@
       </w:pPr>
       <w:r>
         <w:rPr>
-          <w:rFonts w:ascii="Arial" w:hAnsi="Arial"/>
           <w:b w:val="false"/>
           <w:i w:val="false"/>
           <w:caps w:val="false"/>
@@ -1743,7 +1739,7 @@
     </w:p>
     <w:p>
       <w:pPr>
-        <w:pStyle w:val="Normal1"/>
+        <w:pStyle w:val="LOnormal"/>
         <w:numPr>
           <w:ilvl w:val="0"/>
           <w:numId w:val="0"/>
@@ -1757,9 +1753,278 @@
     </w:p>
     <w:p>
       <w:pPr>
-        <w:pStyle w:val="Normal1"/>
+        <w:pStyle w:val="LOnormal"/>
         <w:ind w:left="0" w:hanging="0"/>
-        <w:jc w:val="both"/>
+        <w:jc w:val="center"/>
+        <w:rPr>
+          <w:b/>
+          <w:b/>
+        </w:rPr>
+      </w:pPr>
+      <w:r>
+        <w:rPr>
+          <w:b/>
+        </w:rPr>
+        <w:t>2</w:t>
+      </w:r>
+      <w:r>
+        <w:rPr>
+          <w:b/>
+        </w:rPr>
+        <w:t>5</w:t>
+      </w:r>
+      <w:r>
+        <w:rPr>
+          <w:b/>
+        </w:rPr>
+        <w:t>-01-2022</w:t>
+      </w:r>
+    </w:p>
+    <w:p>
+      <w:pPr>
+        <w:pStyle w:val="LOnormal"/>
+        <w:ind w:left="0" w:hanging="0"/>
+        <w:jc w:val="left"/>
+        <w:rPr/>
+      </w:pPr>
+      <w:r>
+        <w:rPr/>
+        <w:t>continued to work on git and vim:</w:t>
+      </w:r>
+    </w:p>
+    <w:p>
+      <w:pPr>
+        <w:pStyle w:val="LOnormal"/>
+        <w:numPr>
+          <w:ilvl w:val="0"/>
+          <w:numId w:val="11"/>
+        </w:numPr>
+        <w:jc w:val="left"/>
+        <w:rPr/>
+      </w:pPr>
+      <w:r>
+        <w:rPr/>
+        <w:t>git workflow</w:t>
+      </w:r>
+    </w:p>
+    <w:p>
+      <w:pPr>
+        <w:pStyle w:val="LOnormal"/>
+        <w:numPr>
+          <w:ilvl w:val="0"/>
+          <w:numId w:val="11"/>
+        </w:numPr>
+        <w:jc w:val="left"/>
+        <w:rPr/>
+      </w:pPr>
+      <w:r>
+        <w:rPr/>
+        <w:t>git branches</w:t>
+      </w:r>
+    </w:p>
+    <w:p>
+      <w:pPr>
+        <w:pStyle w:val="LOnormal"/>
+        <w:numPr>
+          <w:ilvl w:val="1"/>
+          <w:numId w:val="11"/>
+        </w:numPr>
+        <w:jc w:val="left"/>
+        <w:rPr/>
+      </w:pPr>
+      <w:r>
+        <w:rPr/>
+        <w:t>git branch</w:t>
+      </w:r>
+    </w:p>
+    <w:p>
+      <w:pPr>
+        <w:pStyle w:val="LOnormal"/>
+        <w:numPr>
+          <w:ilvl w:val="1"/>
+          <w:numId w:val="11"/>
+        </w:numPr>
+        <w:jc w:val="left"/>
+        <w:rPr/>
+      </w:pPr>
+      <w:r>
+        <w:rPr/>
+        <w:t>git branch -r</w:t>
+      </w:r>
+    </w:p>
+    <w:p>
+      <w:pPr>
+        <w:pStyle w:val="LOnormal"/>
+        <w:numPr>
+          <w:ilvl w:val="1"/>
+          <w:numId w:val="11"/>
+        </w:numPr>
+        <w:jc w:val="left"/>
+        <w:rPr/>
+      </w:pPr>
+      <w:r>
+        <w:rPr/>
+        <w:t>git branch -a</w:t>
+      </w:r>
+    </w:p>
+    <w:p>
+      <w:pPr>
+        <w:pStyle w:val="LOnormal"/>
+        <w:numPr>
+          <w:ilvl w:val="1"/>
+          <w:numId w:val="11"/>
+        </w:numPr>
+        <w:jc w:val="left"/>
+        <w:rPr/>
+      </w:pPr>
+      <w:r>
+        <w:rPr/>
+        <w:t>git branch -v</w:t>
+      </w:r>
+    </w:p>
+    <w:p>
+      <w:pPr>
+        <w:pStyle w:val="LOnormal"/>
+        <w:numPr>
+          <w:ilvl w:val="1"/>
+          <w:numId w:val="11"/>
+        </w:numPr>
+        <w:jc w:val="left"/>
+        <w:rPr/>
+      </w:pPr>
+      <w:r>
+        <w:rPr/>
+        <w:t>git branch dev</w:t>
+      </w:r>
+    </w:p>
+    <w:p>
+      <w:pPr>
+        <w:pStyle w:val="LOnormal"/>
+        <w:numPr>
+          <w:ilvl w:val="1"/>
+          <w:numId w:val="11"/>
+        </w:numPr>
+        <w:jc w:val="left"/>
+        <w:rPr/>
+      </w:pPr>
+      <w:r>
+        <w:rPr/>
+        <w:t>git checkout dev</w:t>
+      </w:r>
+    </w:p>
+    <w:p>
+      <w:pPr>
+        <w:pStyle w:val="LOnormal"/>
+        <w:numPr>
+          <w:ilvl w:val="1"/>
+          <w:numId w:val="11"/>
+        </w:numPr>
+        <w:jc w:val="left"/>
+        <w:rPr/>
+      </w:pPr>
+      <w:r>
+        <w:rPr/>
+        <w:t>git checkout -</w:t>
+      </w:r>
+    </w:p>
+    <w:p>
+      <w:pPr>
+        <w:pStyle w:val="LOnormal"/>
+        <w:numPr>
+          <w:ilvl w:val="1"/>
+          <w:numId w:val="11"/>
+        </w:numPr>
+        <w:jc w:val="left"/>
+        <w:rPr/>
+      </w:pPr>
+      <w:r>
+        <w:rPr/>
+        <w:t>git checkout -b dev2</w:t>
+      </w:r>
+    </w:p>
+    <w:p>
+      <w:pPr>
+        <w:pStyle w:val="LOnormal"/>
+        <w:numPr>
+          <w:ilvl w:val="1"/>
+          <w:numId w:val="11"/>
+        </w:numPr>
+        <w:jc w:val="left"/>
+        <w:rPr/>
+      </w:pPr>
+      <w:r>
+        <w:rPr/>
+        <w:t>git branch -d dev2</w:t>
+      </w:r>
+    </w:p>
+    <w:p>
+      <w:pPr>
+        <w:pStyle w:val="LOnormal"/>
+        <w:numPr>
+          <w:ilvl w:val="1"/>
+          <w:numId w:val="11"/>
+        </w:numPr>
+        <w:jc w:val="left"/>
+        <w:rPr/>
+      </w:pPr>
+      <w:r>
+        <w:rPr/>
+        <w:t>git branch -D dev2</w:t>
+      </w:r>
+    </w:p>
+    <w:p>
+      <w:pPr>
+        <w:pStyle w:val="LOnormal"/>
+        <w:numPr>
+          <w:ilvl w:val="0"/>
+          <w:numId w:val="11"/>
+        </w:numPr>
+        <w:jc w:val="left"/>
+        <w:rPr/>
+      </w:pPr>
+      <w:r>
+        <w:rPr/>
+        <w:t>Dealing with conflicts</w:t>
+      </w:r>
+    </w:p>
+    <w:p>
+      <w:pPr>
+        <w:pStyle w:val="LOnormal"/>
+        <w:numPr>
+          <w:ilvl w:val="0"/>
+          <w:numId w:val="11"/>
+        </w:numPr>
+        <w:jc w:val="left"/>
+        <w:rPr/>
+      </w:pPr>
+      <w:r>
+        <w:rPr/>
+        <w:t>merge conflicts</w:t>
+      </w:r>
+    </w:p>
+    <w:p>
+      <w:pPr>
+        <w:pStyle w:val="LOnormal"/>
+        <w:numPr>
+          <w:ilvl w:val="1"/>
+          <w:numId w:val="11"/>
+        </w:numPr>
+        <w:jc w:val="left"/>
+        <w:rPr/>
+      </w:pPr>
+      <w:r>
+        <w:rPr/>
+        <w:t>git merge dev</w:t>
+      </w:r>
+    </w:p>
+    <w:p>
+      <w:pPr>
+        <w:pStyle w:val="LOnormal"/>
+        <w:numPr>
+          <w:ilvl w:val="1"/>
+          <w:numId w:val="11"/>
+        </w:numPr>
+        <w:jc w:val="left"/>
         <w:rPr/>
       </w:pPr>
       <w:r>
@@ -3206,6 +3471,143 @@
     </w:lvl>
   </w:abstractNum>
   <w:abstractNum w:abstractNumId="11">
+    <w:lvl w:ilvl="0">
+      <w:start w:val="1"/>
+      <w:numFmt w:val="bullet"/>
+      <w:lvlText w:val=""/>
+      <w:lvlJc w:val="left"/>
+      <w:pPr>
+        <w:tabs>
+          <w:tab w:val="num" w:pos="720"/>
+        </w:tabs>
+        <w:ind w:left="720" w:hanging="360"/>
+      </w:pPr>
+      <w:rPr>
+        <w:rFonts w:ascii="Symbol" w:hAnsi="Symbol" w:cs="Symbol" w:hint="default"/>
+      </w:rPr>
+    </w:lvl>
+    <w:lvl w:ilvl="1">
+      <w:start w:val="1"/>
+      <w:numFmt w:val="bullet"/>
+      <w:lvlText w:val="◦"/>
+      <w:lvlJc w:val="left"/>
+      <w:pPr>
+        <w:tabs>
+          <w:tab w:val="num" w:pos="1080"/>
+        </w:tabs>
+        <w:ind w:left="1080" w:hanging="360"/>
+      </w:pPr>
+      <w:rPr>
+        <w:rFonts w:ascii="OpenSymbol" w:hAnsi="OpenSymbol" w:cs="OpenSymbol" w:hint="default"/>
+      </w:rPr>
+    </w:lvl>
+    <w:lvl w:ilvl="2">
+      <w:start w:val="1"/>
+      <w:numFmt w:val="bullet"/>
+      <w:lvlText w:val="▪"/>
+      <w:lvlJc w:val="left"/>
+      <w:pPr>
+        <w:tabs>
+          <w:tab w:val="num" w:pos="1440"/>
+        </w:tabs>
+        <w:ind w:left="1440" w:hanging="360"/>
+      </w:pPr>
+      <w:rPr>
+        <w:rFonts w:ascii="OpenSymbol" w:hAnsi="OpenSymbol" w:cs="OpenSymbol" w:hint="default"/>
+      </w:rPr>
+    </w:lvl>
+    <w:lvl w:ilvl="3">
+      <w:start w:val="1"/>
+      <w:numFmt w:val="bullet"/>
+      <w:lvlText w:val=""/>
+      <w:lvlJc w:val="left"/>
+      <w:pPr>
+        <w:tabs>
+          <w:tab w:val="num" w:pos="1800"/>
+        </w:tabs>
+        <w:ind w:left="1800" w:hanging="360"/>
+      </w:pPr>
+      <w:rPr>
+        <w:rFonts w:ascii="Symbol" w:hAnsi="Symbol" w:cs="Symbol" w:hint="default"/>
+      </w:rPr>
+    </w:lvl>
+    <w:lvl w:ilvl="4">
+      <w:start w:val="1"/>
+      <w:numFmt w:val="bullet"/>
+      <w:lvlText w:val="◦"/>
+      <w:lvlJc w:val="left"/>
+      <w:pPr>
+        <w:tabs>
+          <w:tab w:val="num" w:pos="2160"/>
+        </w:tabs>
+        <w:ind w:left="2160" w:hanging="360"/>
+      </w:pPr>
+      <w:rPr>
+        <w:rFonts w:ascii="OpenSymbol" w:hAnsi="OpenSymbol" w:cs="OpenSymbol" w:hint="default"/>
+      </w:rPr>
+    </w:lvl>
+    <w:lvl w:ilvl="5">
+      <w:start w:val="1"/>
+      <w:numFmt w:val="bullet"/>
+      <w:lvlText w:val="▪"/>
+      <w:lvlJc w:val="left"/>
+      <w:pPr>
+        <w:tabs>
+          <w:tab w:val="num" w:pos="2520"/>
+        </w:tabs>
+        <w:ind w:left="2520" w:hanging="360"/>
+      </w:pPr>
+      <w:rPr>
+        <w:rFonts w:ascii="OpenSymbol" w:hAnsi="OpenSymbol" w:cs="OpenSymbol" w:hint="default"/>
+      </w:rPr>
+    </w:lvl>
+    <w:lvl w:ilvl="6">
+      <w:start w:val="1"/>
+      <w:numFmt w:val="bullet"/>
+      <w:lvlText w:val=""/>
+      <w:lvlJc w:val="left"/>
+      <w:pPr>
+        <w:tabs>
+          <w:tab w:val="num" w:pos="2880"/>
+        </w:tabs>
+        <w:ind w:left="2880" w:hanging="360"/>
+      </w:pPr>
+      <w:rPr>
+        <w:rFonts w:ascii="Symbol" w:hAnsi="Symbol" w:cs="Symbol" w:hint="default"/>
+      </w:rPr>
+    </w:lvl>
+    <w:lvl w:ilvl="7">
+      <w:start w:val="1"/>
+      <w:numFmt w:val="bullet"/>
+      <w:lvlText w:val="◦"/>
+      <w:lvlJc w:val="left"/>
+      <w:pPr>
+        <w:tabs>
+          <w:tab w:val="num" w:pos="3240"/>
+        </w:tabs>
+        <w:ind w:left="3240" w:hanging="360"/>
+      </w:pPr>
+      <w:rPr>
+        <w:rFonts w:ascii="OpenSymbol" w:hAnsi="OpenSymbol" w:cs="OpenSymbol" w:hint="default"/>
+      </w:rPr>
+    </w:lvl>
+    <w:lvl w:ilvl="8">
+      <w:start w:val="1"/>
+      <w:numFmt w:val="bullet"/>
+      <w:lvlText w:val="▪"/>
+      <w:lvlJc w:val="left"/>
+      <w:pPr>
+        <w:tabs>
+          <w:tab w:val="num" w:pos="3600"/>
+        </w:tabs>
+        <w:ind w:left="3600" w:hanging="360"/>
+      </w:pPr>
+      <w:rPr>
+        <w:rFonts w:ascii="OpenSymbol" w:hAnsi="OpenSymbol" w:cs="OpenSymbol" w:hint="default"/>
+      </w:rPr>
+    </w:lvl>
+  </w:abstractNum>
+  <w:abstractNum w:abstractNumId="12">
     <w:lvl w:ilvl="0">
       <w:start w:val="1"/>
       <w:numFmt w:val="none"/>
@@ -3357,6 +3759,9 @@
   <w:num w:numId="11">
     <w:abstractNumId w:val="11"/>
   </w:num>
+  <w:num w:numId="12">
+    <w:abstractNumId w:val="12"/>
+  </w:num>
 </w:numbering>
 </file>
 
@@ -3382,6 +3787,7 @@
     <w:qFormat/>
     <w:pPr>
       <w:widowControl/>
+      <w:suppressAutoHyphens w:val="true"/>
       <w:bidi w:val="0"/>
       <w:spacing w:lineRule="auto" w:line="276" w:before="0" w:after="0"/>
       <w:jc w:val="left"/>
@@ -3397,8 +3803,8 @@
   </w:style>
   <w:style w:type="paragraph" w:styleId="Heading1">
     <w:name w:val="Heading 1"/>
-    <w:basedOn w:val="Normal1"/>
-    <w:next w:val="Normal1"/>
+    <w:basedOn w:val="LOnormal"/>
+    <w:next w:val="LOnormal"/>
     <w:qFormat/>
     <w:pPr>
       <w:keepNext w:val="true"/>
@@ -3413,8 +3819,8 @@
   </w:style>
   <w:style w:type="paragraph" w:styleId="Heading2">
     <w:name w:val="Heading 2"/>
-    <w:basedOn w:val="Normal1"/>
-    <w:next w:val="Normal1"/>
+    <w:basedOn w:val="LOnormal"/>
+    <w:next w:val="LOnormal"/>
     <w:qFormat/>
     <w:pPr>
       <w:keepNext w:val="true"/>
@@ -3430,8 +3836,8 @@
   </w:style>
   <w:style w:type="paragraph" w:styleId="Heading3">
     <w:name w:val="Heading 3"/>
-    <w:basedOn w:val="Normal1"/>
-    <w:next w:val="Normal1"/>
+    <w:basedOn w:val="LOnormal"/>
+    <w:next w:val="LOnormal"/>
     <w:qFormat/>
     <w:pPr>
       <w:keepNext w:val="true"/>
@@ -3448,8 +3854,8 @@
   </w:style>
   <w:style w:type="paragraph" w:styleId="Heading4">
     <w:name w:val="Heading 4"/>
-    <w:basedOn w:val="Normal1"/>
-    <w:next w:val="Normal1"/>
+    <w:basedOn w:val="LOnormal"/>
+    <w:next w:val="LOnormal"/>
     <w:qFormat/>
     <w:pPr>
       <w:keepNext w:val="true"/>
@@ -3465,8 +3871,8 @@
   </w:style>
   <w:style w:type="paragraph" w:styleId="Heading5">
     <w:name w:val="Heading 5"/>
-    <w:basedOn w:val="Normal1"/>
-    <w:next w:val="Normal1"/>
+    <w:basedOn w:val="LOnormal"/>
+    <w:next w:val="LOnormal"/>
     <w:qFormat/>
     <w:pPr>
       <w:keepNext w:val="true"/>
@@ -3482,8 +3888,8 @@
   </w:style>
   <w:style w:type="paragraph" w:styleId="Heading6">
     <w:name w:val="Heading 6"/>
-    <w:basedOn w:val="Normal1"/>
-    <w:next w:val="Normal1"/>
+    <w:basedOn w:val="LOnormal"/>
+    <w:next w:val="LOnormal"/>
     <w:qFormat/>
     <w:pPr>
       <w:keepNext w:val="true"/>
@@ -3563,11 +3969,12 @@
       <w:rFonts w:cs="Lohit Devanagari"/>
     </w:rPr>
   </w:style>
-  <w:style w:type="paragraph" w:styleId="Normal1" w:default="1">
+  <w:style w:type="paragraph" w:styleId="LOnormal" w:default="1">
     <w:name w:val="LO-normal"/>
     <w:qFormat/>
     <w:pPr>
       <w:widowControl/>
+      <w:suppressAutoHyphens w:val="true"/>
       <w:bidi w:val="0"/>
       <w:spacing w:lineRule="auto" w:line="276" w:before="0" w:after="0"/>
       <w:jc w:val="left"/>
@@ -3583,8 +3990,8 @@
   </w:style>
   <w:style w:type="paragraph" w:styleId="Title">
     <w:name w:val="Title"/>
-    <w:basedOn w:val="Normal1"/>
-    <w:next w:val="Normal1"/>
+    <w:basedOn w:val="LOnormal"/>
+    <w:next w:val="LOnormal"/>
     <w:qFormat/>
     <w:pPr>
       <w:keepNext w:val="true"/>
@@ -3599,8 +4006,8 @@
   </w:style>
   <w:style w:type="paragraph" w:styleId="Subtitle">
     <w:name w:val="Subtitle"/>
-    <w:basedOn w:val="Normal1"/>
-    <w:next w:val="Normal1"/>
+    <w:basedOn w:val="LOnormal"/>
+    <w:next w:val="LOnormal"/>
     <w:qFormat/>
     <w:pPr>
       <w:keepNext w:val="true"/>

</xml_diff>